<commit_message>
WIP Version reviewed by Anurag
</commit_message>
<xml_diff>
--- a/2016HT12516_TusharPhadke_Dissertation_Report.docx
+++ b/2016HT12516_TusharPhadke_Dissertation_Report.docx
@@ -178,6 +178,7 @@
           <w:sz w:val="26"/>
         </w:rPr>
       </w:pPr>
+      <w:proofErr w:type="gramStart"/>
       <w:r>
         <w:rPr>
           <w:rFonts w:ascii="Verdana" w:hAnsi="Verdana"/>
@@ -185,6 +186,7 @@
         </w:rPr>
         <w:t>by</w:t>
       </w:r>
+      <w:proofErr w:type="gramEnd"/>
     </w:p>
     <w:p>
       <w:pPr>
@@ -218,7 +220,25 @@
           <w:b/>
           <w:sz w:val="26"/>
         </w:rPr>
-        <w:t>Tushar Dilip Phadke</w:t>
+        <w:t xml:space="preserve">Tushar </w:t>
+      </w:r>
+      <w:proofErr w:type="spellStart"/>
+      <w:r>
+        <w:rPr>
+          <w:rFonts w:ascii="Verdana" w:hAnsi="Verdana"/>
+          <w:b/>
+          <w:sz w:val="26"/>
+        </w:rPr>
+        <w:t>Dilip</w:t>
+      </w:r>
+      <w:proofErr w:type="spellEnd"/>
+      <w:r>
+        <w:rPr>
+          <w:rFonts w:ascii="Verdana" w:hAnsi="Verdana"/>
+          <w:b/>
+          <w:sz w:val="26"/>
+        </w:rPr>
+        <w:t xml:space="preserve"> Phadke</w:t>
       </w:r>
     </w:p>
     <w:p>
@@ -705,6 +725,7 @@
           <w:sz w:val="26"/>
         </w:rPr>
       </w:pPr>
+      <w:proofErr w:type="gramStart"/>
       <w:r>
         <w:rPr>
           <w:rFonts w:ascii="Verdana" w:hAnsi="Verdana"/>
@@ -712,6 +733,7 @@
         </w:rPr>
         <w:t>by</w:t>
       </w:r>
+      <w:proofErr w:type="gramEnd"/>
     </w:p>
     <w:p>
       <w:pPr>
@@ -735,7 +757,23 @@
           <w:rFonts w:ascii="Verdana" w:hAnsi="Verdana"/>
           <w:sz w:val="26"/>
         </w:rPr>
-        <w:t>Tushar Dilip Phadke</w:t>
+        <w:t xml:space="preserve">Tushar </w:t>
+      </w:r>
+      <w:proofErr w:type="spellStart"/>
+      <w:r>
+        <w:rPr>
+          <w:rFonts w:ascii="Verdana" w:hAnsi="Verdana"/>
+          <w:sz w:val="26"/>
+        </w:rPr>
+        <w:t>Dilip</w:t>
+      </w:r>
+      <w:proofErr w:type="spellEnd"/>
+      <w:r>
+        <w:rPr>
+          <w:rFonts w:ascii="Verdana" w:hAnsi="Verdana"/>
+          <w:sz w:val="26"/>
+        </w:rPr>
+        <w:t xml:space="preserve"> Phadke</w:t>
       </w:r>
     </w:p>
     <w:p>
@@ -883,6 +921,7 @@
         </w:rPr>
         <w:t xml:space="preserve">Submitted in partial fulfillment of </w:t>
       </w:r>
+      <w:proofErr w:type="spellStart"/>
       <w:r>
         <w:rPr>
           <w:rFonts w:ascii="Verdana" w:hAnsi="Verdana"/>
@@ -904,6 +943,7 @@
         </w:rPr>
         <w:t>Tech</w:t>
       </w:r>
+      <w:proofErr w:type="spellEnd"/>
       <w:r>
         <w:rPr>
           <w:rFonts w:ascii="Verdana" w:hAnsi="Verdana"/>
@@ -916,13 +956,21 @@
           <w:rFonts w:ascii="Verdana" w:hAnsi="Verdana"/>
           <w:sz w:val="26"/>
         </w:rPr>
-        <w:t>Software Systems</w:t>
-      </w:r>
+        <w:t xml:space="preserve">Software </w:t>
+      </w:r>
+      <w:proofErr w:type="gramStart"/>
       <w:r>
         <w:rPr>
           <w:rFonts w:ascii="Verdana" w:hAnsi="Verdana"/>
           <w:sz w:val="26"/>
         </w:rPr>
+        <w:t>Systems</w:t>
+      </w:r>
+      <w:r>
+        <w:rPr>
+          <w:rFonts w:ascii="Verdana" w:hAnsi="Verdana"/>
+          <w:sz w:val="26"/>
+        </w:rPr>
         <w:t xml:space="preserve"> </w:t>
       </w:r>
       <w:r>
@@ -937,8 +985,25 @@
           <w:rFonts w:ascii="Verdana" w:hAnsi="Verdana"/>
           <w:sz w:val="26"/>
         </w:rPr>
-        <w:t>degree programme</w:t>
-      </w:r>
+        <w:t>degree</w:t>
+      </w:r>
+      <w:proofErr w:type="gramEnd"/>
+      <w:r>
+        <w:rPr>
+          <w:rFonts w:ascii="Verdana" w:hAnsi="Verdana"/>
+          <w:sz w:val="26"/>
+        </w:rPr>
+        <w:t xml:space="preserve"> </w:t>
+      </w:r>
+      <w:proofErr w:type="spellStart"/>
+      <w:r>
+        <w:rPr>
+          <w:rFonts w:ascii="Verdana" w:hAnsi="Verdana"/>
+          <w:sz w:val="26"/>
+        </w:rPr>
+        <w:t>programme</w:t>
+      </w:r>
+      <w:proofErr w:type="spellEnd"/>
     </w:p>
     <w:p>
       <w:pPr>
@@ -1001,7 +1066,23 @@
           <w:rFonts w:ascii="Verdana" w:hAnsi="Verdana"/>
           <w:sz w:val="26"/>
         </w:rPr>
-        <w:t xml:space="preserve"> IBM India Pvt Ltd,</w:t>
+        <w:t xml:space="preserve"> IBM India </w:t>
+      </w:r>
+      <w:proofErr w:type="spellStart"/>
+      <w:r>
+        <w:rPr>
+          <w:rFonts w:ascii="Verdana" w:hAnsi="Verdana"/>
+          <w:sz w:val="26"/>
+        </w:rPr>
+        <w:t>Pvt</w:t>
+      </w:r>
+      <w:proofErr w:type="spellEnd"/>
+      <w:r>
+        <w:rPr>
+          <w:rFonts w:ascii="Verdana" w:hAnsi="Verdana"/>
+          <w:sz w:val="26"/>
+        </w:rPr>
+        <w:t xml:space="preserve"> Ltd,</w:t>
       </w:r>
       <w:r>
         <w:rPr>
@@ -1358,35 +1439,53 @@
           <w:b/>
           <w:bCs/>
         </w:rPr>
-        <w:t>Tushar Dilip Phadke</w:t>
-      </w:r>
-      <w:r>
-        <w:rPr>
-          <w:rFonts w:ascii="Verdana" w:hAnsi="Verdana"/>
-          <w:bCs/>
-        </w:rPr>
-        <w:t xml:space="preserve"> </w:t>
-      </w:r>
-      <w:r>
-        <w:rPr>
-          <w:rFonts w:ascii="Verdana" w:hAnsi="Verdana"/>
-          <w:bCs/>
-        </w:rPr>
-        <w:t>having ID</w:t>
-      </w:r>
-      <w:r>
-        <w:rPr>
-          <w:rFonts w:ascii="Verdana" w:hAnsi="Verdana"/>
-          <w:bCs/>
-        </w:rPr>
-        <w:t xml:space="preserve">-No. </w:t>
-      </w:r>
+        <w:t xml:space="preserve">Tushar </w:t>
+      </w:r>
+      <w:proofErr w:type="spellStart"/>
       <w:r>
         <w:rPr>
           <w:rFonts w:ascii="Verdana" w:hAnsi="Verdana"/>
           <w:b/>
           <w:bCs/>
         </w:rPr>
+        <w:t>Dilip</w:t>
+      </w:r>
+      <w:proofErr w:type="spellEnd"/>
+      <w:r>
+        <w:rPr>
+          <w:rFonts w:ascii="Verdana" w:hAnsi="Verdana"/>
+          <w:b/>
+          <w:bCs/>
+        </w:rPr>
+        <w:t xml:space="preserve"> Phadke</w:t>
+      </w:r>
+      <w:r>
+        <w:rPr>
+          <w:rFonts w:ascii="Verdana" w:hAnsi="Verdana"/>
+          <w:bCs/>
+        </w:rPr>
+        <w:t xml:space="preserve"> </w:t>
+      </w:r>
+      <w:r>
+        <w:rPr>
+          <w:rFonts w:ascii="Verdana" w:hAnsi="Verdana"/>
+          <w:bCs/>
+        </w:rPr>
+        <w:t>having ID</w:t>
+      </w:r>
+      <w:r>
+        <w:rPr>
+          <w:rFonts w:ascii="Verdana" w:hAnsi="Verdana"/>
+          <w:bCs/>
+        </w:rPr>
+        <w:t xml:space="preserve">-No. </w:t>
+      </w:r>
+      <w:r>
+        <w:rPr>
+          <w:rFonts w:ascii="Verdana" w:hAnsi="Verdana"/>
+          <w:b/>
+          <w:bCs/>
+        </w:rPr>
         <w:t>2016HT12516</w:t>
       </w:r>
       <w:r>
@@ -1396,6 +1495,7 @@
         </w:rPr>
         <w:t xml:space="preserve"> for the partial fulfillment of the requirements of </w:t>
       </w:r>
+      <w:proofErr w:type="spellStart"/>
       <w:r>
         <w:rPr>
           <w:rFonts w:ascii="Verdana" w:hAnsi="Verdana"/>
@@ -1410,6 +1510,7 @@
         </w:rPr>
         <w:t>.Tech</w:t>
       </w:r>
+      <w:proofErr w:type="spellEnd"/>
       <w:r>
         <w:rPr>
           <w:rFonts w:ascii="Verdana" w:hAnsi="Verdana"/>
@@ -1429,7 +1530,23 @@
           <w:rFonts w:ascii="Verdana" w:hAnsi="Verdana"/>
           <w:bCs/>
         </w:rPr>
-        <w:t xml:space="preserve"> degree of BITS, embodies the bonafide work done by him under my supervision. </w:t>
+        <w:t xml:space="preserve"> degree of BITS, embodies the </w:t>
+      </w:r>
+      <w:proofErr w:type="spellStart"/>
+      <w:r>
+        <w:rPr>
+          <w:rFonts w:ascii="Verdana" w:hAnsi="Verdana"/>
+          <w:bCs/>
+        </w:rPr>
+        <w:t>bonafide</w:t>
+      </w:r>
+      <w:proofErr w:type="spellEnd"/>
+      <w:r>
+        <w:rPr>
+          <w:rFonts w:ascii="Verdana" w:hAnsi="Verdana"/>
+          <w:bCs/>
+        </w:rPr>
+        <w:t xml:space="preserve"> work done by him under my supervision. </w:t>
       </w:r>
     </w:p>
     <w:p>
@@ -1565,12 +1682,50 @@
           <w:bCs/>
         </w:rPr>
       </w:pPr>
+      <w:proofErr w:type="gramStart"/>
       <w:r>
         <w:rPr>
           <w:rFonts w:ascii="Verdana" w:hAnsi="Verdana"/>
           <w:bCs/>
         </w:rPr>
-        <w:t xml:space="preserve">Place : ____________________  </w:t>
+        <w:t>Place :</w:t>
+      </w:r>
+      <w:proofErr w:type="gramEnd"/>
+      <w:r>
+        <w:rPr>
+          <w:rFonts w:ascii="Verdana" w:hAnsi="Verdana"/>
+          <w:bCs/>
+        </w:rPr>
+        <w:t xml:space="preserve"> _</w:t>
+      </w:r>
+      <w:r>
+        <w:rPr>
+          <w:rFonts w:ascii="Verdana" w:hAnsi="Verdana"/>
+          <w:bCs/>
+        </w:rPr>
+        <w:t xml:space="preserve"> </w:t>
+      </w:r>
+      <w:r>
+        <w:rPr>
+          <w:rFonts w:ascii="Verdana" w:hAnsi="Verdana"/>
+          <w:b/>
+          <w:bCs/>
+        </w:rPr>
+        <w:t>PUNE</w:t>
+      </w:r>
+      <w:r>
+        <w:rPr>
+          <w:rFonts w:ascii="Verdana" w:hAnsi="Verdana"/>
+          <w:bCs/>
+        </w:rPr>
+        <w:t xml:space="preserve"> _</w:t>
+      </w:r>
+      <w:r>
+        <w:rPr>
+          <w:rFonts w:ascii="Verdana" w:hAnsi="Verdana"/>
+          <w:bCs/>
+        </w:rPr>
+        <w:t xml:space="preserve">____________  </w:t>
       </w:r>
     </w:p>
     <w:p>
@@ -1638,12 +1793,43 @@
           <w:bCs/>
         </w:rPr>
       </w:pPr>
+      <w:proofErr w:type="gramStart"/>
       <w:r>
         <w:rPr>
           <w:rFonts w:ascii="Verdana" w:hAnsi="Verdana"/>
           <w:bCs/>
         </w:rPr>
-        <w:t>Date : ____________________</w:t>
+        <w:t>Date :</w:t>
+      </w:r>
+      <w:proofErr w:type="gramEnd"/>
+      <w:r>
+        <w:rPr>
+          <w:rFonts w:ascii="Verdana" w:hAnsi="Verdana"/>
+          <w:bCs/>
+        </w:rPr>
+        <w:t xml:space="preserve"> _ </w:t>
+      </w:r>
+      <w:r>
+        <w:rPr>
+          <w:rFonts w:ascii="Verdana" w:hAnsi="Verdana"/>
+          <w:b/>
+          <w:bCs/>
+        </w:rPr>
+        <w:t>17/03/2018</w:t>
+      </w:r>
+      <w:r>
+        <w:rPr>
+          <w:rFonts w:ascii="Verdana" w:hAnsi="Verdana"/>
+          <w:bCs/>
+        </w:rPr>
+        <w:t xml:space="preserve"> </w:t>
+      </w:r>
+      <w:r>
+        <w:rPr>
+          <w:rFonts w:ascii="Verdana" w:hAnsi="Verdana"/>
+          <w:bCs/>
+        </w:rPr>
+        <w:t>_______</w:t>
       </w:r>
       <w:r>
         <w:rPr>
@@ -2029,7 +2215,19 @@
         <w:rPr>
           <w:rFonts w:ascii="Verdana" w:hAnsi="Verdana"/>
         </w:rPr>
-        <w:t>because success is the epitome of hard work,</w:t>
+        <w:t xml:space="preserve">because success is the </w:t>
+      </w:r>
+      <w:r>
+        <w:rPr>
+          <w:rFonts w:ascii="Verdana" w:hAnsi="Verdana"/>
+        </w:rPr>
+        <w:t>essence</w:t>
+      </w:r>
+      <w:r>
+        <w:rPr>
+          <w:rFonts w:ascii="Verdana" w:hAnsi="Verdana"/>
+        </w:rPr>
+        <w:t xml:space="preserve"> of hard work,</w:t>
       </w:r>
       <w:r>
         <w:rPr>
@@ -2155,7 +2353,21 @@
         <w:rPr>
           <w:rFonts w:ascii="Verdana" w:hAnsi="Verdana"/>
         </w:rPr>
-        <w:t xml:space="preserve"> Tejas Jog</w:t>
+        <w:t xml:space="preserve"> </w:t>
+      </w:r>
+      <w:proofErr w:type="spellStart"/>
+      <w:r>
+        <w:rPr>
+          <w:rFonts w:ascii="Verdana" w:hAnsi="Verdana"/>
+        </w:rPr>
+        <w:t>Tejas</w:t>
+      </w:r>
+      <w:proofErr w:type="spellEnd"/>
+      <w:r>
+        <w:rPr>
+          <w:rFonts w:ascii="Verdana" w:hAnsi="Verdana"/>
+        </w:rPr>
+        <w:t xml:space="preserve"> Jog</w:t>
       </w:r>
       <w:r>
         <w:rPr>
@@ -2215,7 +2427,21 @@
         <w:rPr>
           <w:rFonts w:ascii="Verdana" w:hAnsi="Verdana"/>
         </w:rPr>
-        <w:t xml:space="preserve">            Also I expresses my gratitude to Mr. Jens Emmerich, Chief Architect, Amdocs Development Centre from Mobile Financial Solutions division for providing me </w:t>
+        <w:t xml:space="preserve">            Also I expresses my gratitude to Mr. Jens Emmerich, Chief Architect, </w:t>
+      </w:r>
+      <w:proofErr w:type="gramStart"/>
+      <w:r>
+        <w:rPr>
+          <w:rFonts w:ascii="Verdana" w:hAnsi="Verdana"/>
+        </w:rPr>
+        <w:t>Amdocs</w:t>
+      </w:r>
+      <w:proofErr w:type="gramEnd"/>
+      <w:r>
+        <w:rPr>
+          <w:rFonts w:ascii="Verdana" w:hAnsi="Verdana"/>
+        </w:rPr>
+        <w:t xml:space="preserve"> Development Centre from Mobile Financial Solutions division for providing me </w:t>
       </w:r>
       <w:r>
         <w:rPr>
@@ -2401,7 +2627,25 @@
           <w:b/>
           <w:sz w:val="20"/>
         </w:rPr>
-        <w:t>Mr. Tushar Dilip Phadke</w:t>
+        <w:t xml:space="preserve">Mr. Tushar </w:t>
+      </w:r>
+      <w:proofErr w:type="spellStart"/>
+      <w:r>
+        <w:rPr>
+          <w:rFonts w:ascii="Verdana" w:hAnsi="Verdana"/>
+          <w:b/>
+          <w:sz w:val="20"/>
+        </w:rPr>
+        <w:t>Dilip</w:t>
+      </w:r>
+      <w:proofErr w:type="spellEnd"/>
+      <w:r>
+        <w:rPr>
+          <w:rFonts w:ascii="Verdana" w:hAnsi="Verdana"/>
+          <w:b/>
+          <w:sz w:val="20"/>
+        </w:rPr>
+        <w:t xml:space="preserve"> Phadke</w:t>
       </w:r>
     </w:p>
     <w:p>
@@ -2645,6 +2889,7 @@
                 <w:sz w:val="20"/>
               </w:rPr>
             </w:pPr>
+            <w:proofErr w:type="spellStart"/>
             <w:r>
               <w:rPr>
                 <w:rFonts w:ascii="Verdana" w:hAnsi="Verdana"/>
@@ -2653,6 +2898,7 @@
               </w:rPr>
               <w:t>PoC</w:t>
             </w:r>
+            <w:proofErr w:type="spellEnd"/>
           </w:p>
         </w:tc>
         <w:tc>
@@ -3239,8 +3485,6 @@
         <w:lastRenderedPageBreak/>
         <w:t>T</w:t>
       </w:r>
-      <w:bookmarkStart w:id="24" w:name="_GoBack"/>
-      <w:bookmarkEnd w:id="24"/>
       <w:r>
         <w:rPr>
           <w:rFonts w:ascii="Verdana" w:hAnsi="Verdana"/>
@@ -5320,14 +5564,7 @@
                 <w:noProof/>
                 <w:webHidden/>
               </w:rPr>
-              <w:t>2</w:t>
-            </w:r>
-            <w:r>
-              <w:rPr>
-                <w:noProof/>
-                <w:webHidden/>
-              </w:rPr>
-              <w:t>9</w:t>
+              <w:t>29</w:t>
             </w:r>
             <w:r>
               <w:rPr>
@@ -7170,7 +7407,7 @@
           <w:szCs w:val="24"/>
         </w:rPr>
       </w:pPr>
-      <w:bookmarkStart w:id="25" w:name="_Toc509004309"/>
+      <w:bookmarkStart w:id="24" w:name="_Toc509004309"/>
       <w:r>
         <w:rPr>
           <w:rFonts w:ascii="Verdana" w:hAnsi="Verdana"/>
@@ -7188,7 +7425,7 @@
         </w:rPr>
         <w:t xml:space="preserve"> 1:  Introduction</w:t>
       </w:r>
-      <w:bookmarkEnd w:id="25"/>
+      <w:bookmarkEnd w:id="24"/>
     </w:p>
     <w:p/>
     <w:p>
@@ -7204,7 +7441,7 @@
           <w:szCs w:val="24"/>
         </w:rPr>
       </w:pPr>
-      <w:bookmarkStart w:id="26" w:name="_Toc509004310"/>
+      <w:bookmarkStart w:id="25" w:name="_Toc509004310"/>
       <w:r>
         <w:rPr>
           <w:rFonts w:ascii="Verdana" w:hAnsi="Verdana"/>
@@ -7213,7 +7450,7 @@
         </w:rPr>
         <w:t>Background</w:t>
       </w:r>
-      <w:bookmarkEnd w:id="26"/>
+      <w:bookmarkEnd w:id="25"/>
       <w:r>
         <w:rPr>
           <w:rFonts w:ascii="Verdana" w:hAnsi="Verdana"/>
@@ -7295,7 +7532,7 @@
           <w:szCs w:val="24"/>
         </w:rPr>
       </w:pPr>
-      <w:bookmarkStart w:id="27" w:name="_Toc509004311"/>
+      <w:bookmarkStart w:id="26" w:name="_Toc509004311"/>
       <w:r>
         <w:rPr>
           <w:rFonts w:ascii="Verdana" w:hAnsi="Verdana"/>
@@ -7304,7 +7541,7 @@
         </w:rPr>
         <w:t>Objective</w:t>
       </w:r>
-      <w:bookmarkEnd w:id="27"/>
+      <w:bookmarkEnd w:id="26"/>
     </w:p>
     <w:p>
       <w:pPr>
@@ -7336,7 +7573,7 @@
           <w:szCs w:val="24"/>
         </w:rPr>
       </w:pPr>
-      <w:bookmarkStart w:id="28" w:name="_Toc509004312"/>
+      <w:bookmarkStart w:id="27" w:name="_Toc509004312"/>
       <w:r>
         <w:rPr>
           <w:rFonts w:ascii="Verdana" w:hAnsi="Verdana"/>
@@ -7345,7 +7582,7 @@
         </w:rPr>
         <w:t>Scope of work</w:t>
       </w:r>
-      <w:bookmarkEnd w:id="28"/>
+      <w:bookmarkEnd w:id="27"/>
     </w:p>
     <w:p>
       <w:pPr>
@@ -7410,8 +7647,16 @@
         <w:rPr>
           <w:rFonts w:ascii="Verdana" w:hAnsi="Verdana"/>
         </w:rPr>
-        <w:t xml:space="preserve"> this PoC</w:t>
-      </w:r>
+        <w:t xml:space="preserve"> this </w:t>
+      </w:r>
+      <w:proofErr w:type="spellStart"/>
+      <w:r>
+        <w:rPr>
+          <w:rFonts w:ascii="Verdana" w:hAnsi="Verdana"/>
+        </w:rPr>
+        <w:t>PoC</w:t>
+      </w:r>
+      <w:proofErr w:type="spellEnd"/>
       <w:r>
         <w:rPr>
           <w:rFonts w:ascii="Verdana" w:hAnsi="Verdana"/>
@@ -7527,7 +7772,7 @@
           <w:szCs w:val="22"/>
         </w:rPr>
       </w:pPr>
-      <w:bookmarkStart w:id="29" w:name="_Toc509004313"/>
+      <w:bookmarkStart w:id="28" w:name="_Toc509004313"/>
       <w:r>
         <w:rPr>
           <w:rFonts w:ascii="Verdana" w:hAnsi="Verdana"/>
@@ -7535,7 +7780,7 @@
         </w:rPr>
         <w:t>1.4 Plan of work</w:t>
       </w:r>
-      <w:bookmarkEnd w:id="29"/>
+      <w:bookmarkEnd w:id="28"/>
     </w:p>
     <w:tbl>
       <w:tblPr>
@@ -7662,7 +7907,21 @@
               <w:rPr>
                 <w:rFonts w:ascii="Verdana" w:hAnsi="Verdana"/>
               </w:rPr>
-              <w:t>Build a Proof-Of-Concept (PoC) for demonstrate approach designed for handling eventual consistency in Microservices</w:t>
+              <w:t>Build a Proof-Of-Concept (</w:t>
+            </w:r>
+            <w:proofErr w:type="spellStart"/>
+            <w:r>
+              <w:rPr>
+                <w:rFonts w:ascii="Verdana" w:hAnsi="Verdana"/>
+              </w:rPr>
+              <w:t>PoC</w:t>
+            </w:r>
+            <w:proofErr w:type="spellEnd"/>
+            <w:r>
+              <w:rPr>
+                <w:rFonts w:ascii="Verdana" w:hAnsi="Verdana"/>
+              </w:rPr>
+              <w:t>) for demonstrate approach designed for handling eventual consistency in Microservices</w:t>
             </w:r>
           </w:p>
         </w:tc>
@@ -7702,8 +7961,16 @@
               <w:rPr>
                 <w:rFonts w:ascii="Verdana" w:hAnsi="Verdana"/>
               </w:rPr>
-              <w:t>Eventual Consistency will be tested in developed PoC</w:t>
-            </w:r>
+              <w:t xml:space="preserve">Eventual Consistency will be tested in developed </w:t>
+            </w:r>
+            <w:proofErr w:type="spellStart"/>
+            <w:r>
+              <w:rPr>
+                <w:rFonts w:ascii="Verdana" w:hAnsi="Verdana"/>
+              </w:rPr>
+              <w:t>PoC</w:t>
+            </w:r>
+            <w:proofErr w:type="spellEnd"/>
           </w:p>
         </w:tc>
       </w:tr>
@@ -7743,8 +8010,16 @@
               <w:rPr>
                 <w:rFonts w:ascii="Verdana" w:hAnsi="Verdana"/>
               </w:rPr>
-              <w:t>Summarize and document results of PoC</w:t>
-            </w:r>
+              <w:t xml:space="preserve">Summarize and document results of </w:t>
+            </w:r>
+            <w:proofErr w:type="spellStart"/>
+            <w:r>
+              <w:rPr>
+                <w:rFonts w:ascii="Verdana" w:hAnsi="Verdana"/>
+              </w:rPr>
+              <w:t>PoC</w:t>
+            </w:r>
+            <w:proofErr w:type="spellEnd"/>
           </w:p>
         </w:tc>
       </w:tr>
@@ -7758,8 +8033,8 @@
           <w:szCs w:val="24"/>
         </w:rPr>
       </w:pPr>
-      <w:bookmarkStart w:id="30" w:name="_Toc506129924"/>
-      <w:bookmarkStart w:id="31" w:name="_Toc509004275"/>
+      <w:bookmarkStart w:id="29" w:name="_Toc506129924"/>
+      <w:bookmarkStart w:id="30" w:name="_Toc509004275"/>
       <w:r>
         <w:rPr>
           <w:rFonts w:ascii="Verdana" w:hAnsi="Verdana"/>
@@ -7817,40 +8092,40 @@
         </w:rPr>
         <w:t>: Plan of Work</w:t>
       </w:r>
+      <w:bookmarkEnd w:id="29"/>
       <w:bookmarkEnd w:id="30"/>
+    </w:p>
+    <w:p>
+      <w:pPr>
+        <w:rPr>
+          <w:rFonts w:ascii="Verdana" w:hAnsi="Verdana"/>
+          <w:b/>
+        </w:rPr>
+      </w:pPr>
+    </w:p>
+    <w:p>
+      <w:pPr>
+        <w:rPr>
+          <w:rFonts w:ascii="Verdana" w:hAnsi="Verdana"/>
+          <w:b/>
+        </w:rPr>
+      </w:pPr>
+    </w:p>
+    <w:p>
+      <w:pPr>
+        <w:pStyle w:val="Heading2"/>
+        <w:rPr>
+          <w:rFonts w:ascii="Verdana" w:hAnsi="Verdana"/>
+        </w:rPr>
+      </w:pPr>
+      <w:bookmarkStart w:id="31" w:name="_Toc509004314"/>
+      <w:r>
+        <w:rPr>
+          <w:rFonts w:ascii="Verdana" w:hAnsi="Verdana"/>
+        </w:rPr>
+        <w:t>1.5 Estimated Date &amp; Progress</w:t>
+      </w:r>
       <w:bookmarkEnd w:id="31"/>
-    </w:p>
-    <w:p>
-      <w:pPr>
-        <w:rPr>
-          <w:rFonts w:ascii="Verdana" w:hAnsi="Verdana"/>
-          <w:b/>
-        </w:rPr>
-      </w:pPr>
-    </w:p>
-    <w:p>
-      <w:pPr>
-        <w:rPr>
-          <w:rFonts w:ascii="Verdana" w:hAnsi="Verdana"/>
-          <w:b/>
-        </w:rPr>
-      </w:pPr>
-    </w:p>
-    <w:p>
-      <w:pPr>
-        <w:pStyle w:val="Heading2"/>
-        <w:rPr>
-          <w:rFonts w:ascii="Verdana" w:hAnsi="Verdana"/>
-        </w:rPr>
-      </w:pPr>
-      <w:bookmarkStart w:id="32" w:name="_Toc509004314"/>
-      <w:r>
-        <w:rPr>
-          <w:rFonts w:ascii="Verdana" w:hAnsi="Verdana"/>
-        </w:rPr>
-        <w:t>1.5 Estimated Date &amp; Progress</w:t>
-      </w:r>
-      <w:bookmarkEnd w:id="32"/>
     </w:p>
     <w:p>
       <w:pPr>
@@ -8262,7 +8537,23 @@
                 <w:rFonts w:ascii="Verdana" w:hAnsi="Verdana"/>
                 <w:sz w:val="20"/>
               </w:rPr>
-              <w:t>Build a Proof-Of-Concept (PoC) for demonstrate approach designed for handling eventual consistency in Microservices</w:t>
+              <w:t>Build a Proof-Of-Concept (</w:t>
+            </w:r>
+            <w:proofErr w:type="spellStart"/>
+            <w:r>
+              <w:rPr>
+                <w:rFonts w:ascii="Verdana" w:hAnsi="Verdana"/>
+                <w:sz w:val="20"/>
+              </w:rPr>
+              <w:t>PoC</w:t>
+            </w:r>
+            <w:proofErr w:type="spellEnd"/>
+            <w:r>
+              <w:rPr>
+                <w:rFonts w:ascii="Verdana" w:hAnsi="Verdana"/>
+                <w:sz w:val="20"/>
+              </w:rPr>
+              <w:t>) for demonstrate approach designed for handling eventual consistency in Microservices</w:t>
             </w:r>
           </w:p>
         </w:tc>
@@ -8368,8 +8659,17 @@
                 <w:rFonts w:ascii="Verdana" w:hAnsi="Verdana"/>
                 <w:sz w:val="20"/>
               </w:rPr>
-              <w:t>Eventual Consistency will be tested in developed PoC</w:t>
-            </w:r>
+              <w:t xml:space="preserve">Eventual Consistency will be tested in developed </w:t>
+            </w:r>
+            <w:proofErr w:type="spellStart"/>
+            <w:r>
+              <w:rPr>
+                <w:rFonts w:ascii="Verdana" w:hAnsi="Verdana"/>
+                <w:sz w:val="20"/>
+              </w:rPr>
+              <w:t>PoC</w:t>
+            </w:r>
+            <w:proofErr w:type="spellEnd"/>
           </w:p>
         </w:tc>
         <w:tc>
@@ -8488,8 +8788,17 @@
                 <w:rFonts w:ascii="Verdana" w:hAnsi="Verdana"/>
                 <w:sz w:val="20"/>
               </w:rPr>
-              <w:t>Summarize and document results of PoC</w:t>
-            </w:r>
+              <w:t xml:space="preserve">Summarize and document results of </w:t>
+            </w:r>
+            <w:proofErr w:type="spellStart"/>
+            <w:r>
+              <w:rPr>
+                <w:rFonts w:ascii="Verdana" w:hAnsi="Verdana"/>
+                <w:sz w:val="20"/>
+              </w:rPr>
+              <w:t>PoC</w:t>
+            </w:r>
+            <w:proofErr w:type="spellEnd"/>
           </w:p>
         </w:tc>
         <w:tc>
@@ -8661,7 +8970,7 @@
           <w:szCs w:val="24"/>
         </w:rPr>
       </w:pPr>
-      <w:bookmarkStart w:id="33" w:name="_Toc509004276"/>
+      <w:bookmarkStart w:id="32" w:name="_Toc509004276"/>
       <w:r>
         <w:rPr>
           <w:rFonts w:ascii="Verdana" w:hAnsi="Verdana"/>
@@ -8719,7 +9028,7 @@
         </w:rPr>
         <w:t>: Dissertation Phases and Progress</w:t>
       </w:r>
-      <w:bookmarkEnd w:id="33"/>
+      <w:bookmarkEnd w:id="32"/>
     </w:p>
     <w:p>
       <w:pPr>
@@ -8739,7 +9048,7 @@
           <w:szCs w:val="24"/>
         </w:rPr>
       </w:pPr>
-      <w:bookmarkStart w:id="34" w:name="_Toc509004315"/>
+      <w:bookmarkStart w:id="33" w:name="_Toc509004315"/>
       <w:r>
         <w:rPr>
           <w:rFonts w:ascii="Verdana" w:hAnsi="Verdana"/>
@@ -8756,7 +9065,7 @@
         </w:rPr>
         <w:t>Overview</w:t>
       </w:r>
-      <w:bookmarkEnd w:id="34"/>
+      <w:bookmarkEnd w:id="33"/>
       <w:r>
         <w:rPr>
           <w:rFonts w:ascii="Verdana" w:hAnsi="Verdana"/>
@@ -8778,7 +9087,7 @@
           <w:rFonts w:ascii="Verdana" w:hAnsi="Verdana"/>
         </w:rPr>
       </w:pPr>
-      <w:bookmarkStart w:id="35" w:name="_Toc509004316"/>
+      <w:bookmarkStart w:id="34" w:name="_Toc509004316"/>
       <w:r>
         <w:rPr>
           <w:rFonts w:ascii="Verdana" w:hAnsi="Verdana"/>
@@ -8791,7 +9100,7 @@
         </w:rPr>
         <w:t xml:space="preserve"> Electronic Payment Systems</w:t>
       </w:r>
-      <w:bookmarkEnd w:id="35"/>
+      <w:bookmarkEnd w:id="34"/>
       <w:r>
         <w:rPr>
           <w:rFonts w:ascii="Verdana" w:hAnsi="Verdana"/>
@@ -8959,7 +9268,7 @@
           <w:rFonts w:ascii="Verdana" w:hAnsi="Verdana"/>
         </w:rPr>
       </w:pPr>
-      <w:bookmarkStart w:id="36" w:name="_Toc509004284"/>
+      <w:bookmarkStart w:id="35" w:name="_Toc509004284"/>
       <w:r>
         <w:rPr>
           <w:rFonts w:ascii="Verdana" w:hAnsi="Verdana"/>
@@ -9009,7 +9318,7 @@
         </w:rPr>
         <w:t xml:space="preserve"> (Merchant’s bank)</w:t>
       </w:r>
-      <w:bookmarkEnd w:id="36"/>
+      <w:bookmarkEnd w:id="35"/>
     </w:p>
     <w:p>
       <w:pPr>
@@ -9112,7 +9421,7 @@
           <w:b/>
         </w:rPr>
       </w:pPr>
-      <w:bookmarkStart w:id="37" w:name="_Toc509004285"/>
+      <w:bookmarkStart w:id="36" w:name="_Toc509004285"/>
       <w:r>
         <w:rPr>
           <w:rFonts w:ascii="Verdana" w:hAnsi="Verdana"/>
@@ -9192,7 +9501,7 @@
         </w:rPr>
         <w:t xml:space="preserve"> clearing system</w:t>
       </w:r>
-      <w:bookmarkEnd w:id="37"/>
+      <w:bookmarkEnd w:id="36"/>
     </w:p>
     <w:p>
       <w:pPr>
@@ -9297,7 +9606,7 @@
           <w:rFonts w:ascii="Verdana" w:hAnsi="Verdana"/>
         </w:rPr>
       </w:pPr>
-      <w:bookmarkStart w:id="38" w:name="_Toc509004286"/>
+      <w:bookmarkStart w:id="37" w:name="_Toc509004286"/>
       <w:r>
         <w:rPr>
           <w:rFonts w:ascii="Verdana" w:hAnsi="Verdana"/>
@@ -9347,7 +9656,7 @@
         </w:rPr>
         <w:t>Payment Settlement</w:t>
       </w:r>
-      <w:bookmarkEnd w:id="38"/>
+      <w:bookmarkEnd w:id="37"/>
     </w:p>
     <w:p/>
     <w:p/>
@@ -9367,7 +9676,7 @@
           <w:rFonts w:ascii="Verdana" w:hAnsi="Verdana"/>
         </w:rPr>
       </w:pPr>
-      <w:bookmarkStart w:id="39" w:name="_Toc509004317"/>
+      <w:bookmarkStart w:id="38" w:name="_Toc509004317"/>
       <w:r>
         <w:rPr>
           <w:rFonts w:ascii="Verdana" w:hAnsi="Verdana"/>
@@ -9393,7 +9702,7 @@
         </w:rPr>
         <w:t>Order and payment systems in a CSP environment</w:t>
       </w:r>
-      <w:bookmarkEnd w:id="39"/>
+      <w:bookmarkEnd w:id="38"/>
     </w:p>
     <w:p/>
     <w:p>
@@ -9896,7 +10205,7 @@
           <w:szCs w:val="24"/>
         </w:rPr>
       </w:pPr>
-      <w:bookmarkStart w:id="40" w:name="_Toc509004287"/>
+      <w:bookmarkStart w:id="39" w:name="_Toc509004287"/>
       <w:r>
         <w:rPr>
           <w:rFonts w:ascii="Verdana" w:hAnsi="Verdana"/>
@@ -9954,7 +10263,7 @@
         </w:rPr>
         <w:t>: Use case I - Checkout and Payment</w:t>
       </w:r>
-      <w:bookmarkEnd w:id="40"/>
+      <w:bookmarkEnd w:id="39"/>
     </w:p>
     <w:p>
       <w:pPr>
@@ -10073,7 +10382,7 @@
           <w:szCs w:val="24"/>
         </w:rPr>
       </w:pPr>
-      <w:bookmarkStart w:id="41" w:name="_Toc509004288"/>
+      <w:bookmarkStart w:id="40" w:name="_Toc509004288"/>
       <w:r>
         <w:rPr>
           <w:rFonts w:ascii="Verdana" w:hAnsi="Verdana"/>
@@ -10131,7 +10440,7 @@
         </w:rPr>
         <w:t>: Use Case II - Payment Settlement</w:t>
       </w:r>
-      <w:bookmarkEnd w:id="41"/>
+      <w:bookmarkEnd w:id="40"/>
     </w:p>
     <w:p>
       <w:pPr>
@@ -10158,7 +10467,7 @@
           <w:rFonts w:ascii="Verdana" w:hAnsi="Verdana"/>
         </w:rPr>
       </w:pPr>
-      <w:bookmarkStart w:id="42" w:name="_Toc509004318"/>
+      <w:bookmarkStart w:id="41" w:name="_Toc509004318"/>
       <w:r>
         <w:rPr>
           <w:rFonts w:ascii="Verdana" w:hAnsi="Verdana"/>
@@ -10171,7 +10480,7 @@
         </w:rPr>
         <w:t>Architecture</w:t>
       </w:r>
-      <w:bookmarkEnd w:id="42"/>
+      <w:bookmarkEnd w:id="41"/>
     </w:p>
     <w:p/>
     <w:p>
@@ -10319,7 +10628,7 @@
           <w:szCs w:val="24"/>
         </w:rPr>
       </w:pPr>
-      <w:bookmarkStart w:id="43" w:name="_Toc509004319"/>
+      <w:bookmarkStart w:id="42" w:name="_Toc509004319"/>
       <w:r>
         <w:rPr>
           <w:rFonts w:ascii="Verdana" w:hAnsi="Verdana"/>
@@ -10329,7 +10638,7 @@
         <w:lastRenderedPageBreak/>
         <w:t>2.3.1 Principal of Microservices</w:t>
       </w:r>
-      <w:bookmarkEnd w:id="43"/>
+      <w:bookmarkEnd w:id="42"/>
     </w:p>
     <w:p>
       <w:pPr>
@@ -10630,7 +10939,7 @@
           <w:b/>
         </w:rPr>
       </w:pPr>
-      <w:bookmarkStart w:id="44" w:name="_Toc509004289"/>
+      <w:bookmarkStart w:id="43" w:name="_Toc509004289"/>
       <w:r>
         <w:rPr>
           <w:rFonts w:ascii="Verdana" w:hAnsi="Verdana"/>
@@ -10674,7 +10983,7 @@
         </w:rPr>
         <w:t>: Principles of Microservices Architecture</w:t>
       </w:r>
-      <w:bookmarkEnd w:id="44"/>
+      <w:bookmarkEnd w:id="43"/>
     </w:p>
     <w:p>
       <w:pPr>
@@ -10694,7 +11003,7 @@
           <w:szCs w:val="24"/>
         </w:rPr>
       </w:pPr>
-      <w:bookmarkStart w:id="45" w:name="_Toc509004320"/>
+      <w:bookmarkStart w:id="44" w:name="_Toc509004320"/>
       <w:r>
         <w:rPr>
           <w:rFonts w:ascii="Verdana" w:hAnsi="Verdana"/>
@@ -10703,7 +11012,7 @@
         </w:rPr>
         <w:t>2.3.1 Decomposing Microservices in TSP</w:t>
       </w:r>
-      <w:bookmarkEnd w:id="45"/>
+      <w:bookmarkEnd w:id="44"/>
     </w:p>
     <w:p>
       <w:pPr>
@@ -10722,7 +11031,21 @@
         <w:rPr>
           <w:rFonts w:ascii="Verdana" w:hAnsi="Verdana"/>
         </w:rPr>
-        <w:t xml:space="preserve">(our uses cases) consists of services like Order, Payment, Billing. Each service has impermeable </w:t>
+        <w:t xml:space="preserve">(our uses cases) consists of services like Order, Payment, </w:t>
+      </w:r>
+      <w:proofErr w:type="gramStart"/>
+      <w:r>
+        <w:rPr>
+          <w:rFonts w:ascii="Verdana" w:hAnsi="Verdana"/>
+        </w:rPr>
+        <w:t>Billing</w:t>
+      </w:r>
+      <w:proofErr w:type="gramEnd"/>
+      <w:r>
+        <w:rPr>
+          <w:rFonts w:ascii="Verdana" w:hAnsi="Verdana"/>
+        </w:rPr>
+        <w:t xml:space="preserve">. Each service has impermeable </w:t>
       </w:r>
       <w:r>
         <w:rPr>
@@ -10839,7 +11162,7 @@
           <w:szCs w:val="24"/>
         </w:rPr>
       </w:pPr>
-      <w:bookmarkStart w:id="46" w:name="_Toc509004290"/>
+      <w:bookmarkStart w:id="45" w:name="_Toc509004290"/>
       <w:r>
         <w:rPr>
           <w:rFonts w:ascii="Verdana" w:hAnsi="Verdana"/>
@@ -10897,7 +11220,7 @@
         </w:rPr>
         <w:t>: Domain Model</w:t>
       </w:r>
-      <w:bookmarkEnd w:id="46"/>
+      <w:bookmarkEnd w:id="45"/>
     </w:p>
     <w:p>
       <w:pPr>
@@ -10986,7 +11309,7 @@
           <w:szCs w:val="24"/>
         </w:rPr>
       </w:pPr>
-      <w:bookmarkStart w:id="47" w:name="_Toc509004291"/>
+      <w:bookmarkStart w:id="46" w:name="_Toc509004291"/>
       <w:r>
         <w:rPr>
           <w:rFonts w:ascii="Verdana" w:hAnsi="Verdana"/>
@@ -11044,7 +11367,7 @@
         </w:rPr>
         <w:t>: Microservices at Telecommunication Service Provider</w:t>
       </w:r>
-      <w:bookmarkEnd w:id="47"/>
+      <w:bookmarkEnd w:id="46"/>
     </w:p>
     <w:p/>
     <w:p/>
@@ -11055,14 +11378,14 @@
           <w:rFonts w:ascii="Verdana" w:hAnsi="Verdana"/>
         </w:rPr>
       </w:pPr>
-      <w:bookmarkStart w:id="48" w:name="_Toc509004321"/>
+      <w:bookmarkStart w:id="47" w:name="_Toc509004321"/>
       <w:r>
         <w:rPr>
           <w:rFonts w:ascii="Verdana" w:hAnsi="Verdana"/>
         </w:rPr>
         <w:t>2.4 Eventual consistency problem with Microservices</w:t>
       </w:r>
-      <w:bookmarkEnd w:id="48"/>
+      <w:bookmarkEnd w:id="47"/>
       <w:r>
         <w:rPr>
           <w:rFonts w:ascii="Verdana" w:hAnsi="Verdana"/>
@@ -11323,7 +11646,7 @@
           <w:szCs w:val="24"/>
         </w:rPr>
       </w:pPr>
-      <w:bookmarkStart w:id="49" w:name="_Toc509004322"/>
+      <w:bookmarkStart w:id="48" w:name="_Toc509004322"/>
       <w:r>
         <w:rPr>
           <w:rFonts w:ascii="Verdana" w:hAnsi="Verdana"/>
@@ -11357,7 +11680,7 @@
         </w:rPr>
         <w:t>in Microservices Architecture</w:t>
       </w:r>
-      <w:bookmarkEnd w:id="49"/>
+      <w:bookmarkEnd w:id="48"/>
     </w:p>
     <w:p>
       <w:pPr>
@@ -11412,7 +11735,7 @@
           <w:rFonts w:ascii="Verdana" w:hAnsi="Verdana"/>
         </w:rPr>
       </w:pPr>
-      <w:bookmarkStart w:id="50" w:name="_Toc509004323"/>
+      <w:bookmarkStart w:id="49" w:name="_Toc509004323"/>
       <w:r>
         <w:rPr>
           <w:rFonts w:ascii="Verdana" w:hAnsi="Verdana"/>
@@ -11437,7 +11760,7 @@
         </w:rPr>
         <w:t xml:space="preserve"> (XA)</w:t>
       </w:r>
-      <w:bookmarkEnd w:id="50"/>
+      <w:bookmarkEnd w:id="49"/>
     </w:p>
     <w:p/>
     <w:p>
@@ -11568,7 +11891,7 @@
           <w:szCs w:val="24"/>
         </w:rPr>
       </w:pPr>
-      <w:bookmarkStart w:id="51" w:name="_Toc509004292"/>
+      <w:bookmarkStart w:id="50" w:name="_Toc509004292"/>
       <w:r>
         <w:rPr>
           <w:rFonts w:ascii="Verdana" w:hAnsi="Verdana"/>
@@ -11626,7 +11949,7 @@
         </w:rPr>
         <w:t>: Distributed Transactions at TSP</w:t>
       </w:r>
-      <w:bookmarkEnd w:id="51"/>
+      <w:bookmarkEnd w:id="50"/>
     </w:p>
     <w:p>
       <w:pPr>
@@ -11640,7 +11963,23 @@
           <w:rFonts w:ascii="Verdana" w:hAnsi="Verdana"/>
         </w:rPr>
         <w:lastRenderedPageBreak/>
-        <w:t xml:space="preserve">In context of our problem statement, the web application can become a Application Program (AP) which controls the boundaries of transaction and initiates commit/rollback depending on actions. The TM will identifies and coordinate the transactions with each Microservice. Then each Microservice acts as Resource Manager which provides access to individual databases. The 2 </w:t>
+        <w:t xml:space="preserve">In context of our problem statement, the web application can become </w:t>
+      </w:r>
+      <w:proofErr w:type="spellStart"/>
+      <w:proofErr w:type="gramStart"/>
+      <w:r>
+        <w:rPr>
+          <w:rFonts w:ascii="Verdana" w:hAnsi="Verdana"/>
+        </w:rPr>
+        <w:t>a</w:t>
+      </w:r>
+      <w:proofErr w:type="spellEnd"/>
+      <w:proofErr w:type="gramEnd"/>
+      <w:r>
+        <w:rPr>
+          <w:rFonts w:ascii="Verdana" w:hAnsi="Verdana"/>
+        </w:rPr>
+        <w:t xml:space="preserve"> Application Program (AP) which controls the boundaries of transaction and initiates commit/rollback depending on actions. The TM will identifies and coordinate the transactions with each Microservice. Then each Microservice acts as Resource Manager which provides access to individual databases. The 2 </w:t>
       </w:r>
       <w:r>
         <w:rPr>
@@ -11729,7 +12068,7 @@
           <w:szCs w:val="24"/>
         </w:rPr>
       </w:pPr>
-      <w:bookmarkStart w:id="52" w:name="_Toc509004293"/>
+      <w:bookmarkStart w:id="51" w:name="_Toc509004293"/>
       <w:r>
         <w:rPr>
           <w:rFonts w:ascii="Verdana" w:hAnsi="Verdana"/>
@@ -11787,7 +12126,7 @@
         </w:rPr>
         <w:t>: Two Phase Commit in XA</w:t>
       </w:r>
-      <w:bookmarkEnd w:id="52"/>
+      <w:bookmarkEnd w:id="51"/>
     </w:p>
     <w:p>
       <w:pPr>
@@ -12022,7 +12361,7 @@
           <w:rFonts w:ascii="Verdana" w:hAnsi="Verdana"/>
         </w:rPr>
       </w:pPr>
-      <w:bookmarkStart w:id="53" w:name="_Toc509004324"/>
+      <w:bookmarkStart w:id="52" w:name="_Toc509004324"/>
       <w:r>
         <w:rPr>
           <w:rFonts w:ascii="Verdana" w:hAnsi="Verdana"/>
@@ -12053,7 +12392,7 @@
         </w:rPr>
         <w:t>Pattern</w:t>
       </w:r>
-      <w:bookmarkEnd w:id="53"/>
+      <w:bookmarkEnd w:id="52"/>
     </w:p>
     <w:p>
       <w:pPr>
@@ -12081,7 +12420,21 @@
         <w:rPr>
           <w:rFonts w:ascii="Verdana" w:hAnsi="Verdana"/>
         </w:rPr>
-        <w:t xml:space="preserve"> In our problem statement Microservices using Orchestrator can be illustrated as follows. The Customer service becomes a orchestrator to orchestrate the checkout. </w:t>
+        <w:t xml:space="preserve"> In our problem statement Microservices using Orchestrator can be illustrated as follows. The Customer service becomes </w:t>
+      </w:r>
+      <w:proofErr w:type="gramStart"/>
+      <w:r>
+        <w:rPr>
+          <w:rFonts w:ascii="Verdana" w:hAnsi="Verdana"/>
+        </w:rPr>
+        <w:t>a</w:t>
+      </w:r>
+      <w:proofErr w:type="gramEnd"/>
+      <w:r>
+        <w:rPr>
+          <w:rFonts w:ascii="Verdana" w:hAnsi="Verdana"/>
+        </w:rPr>
+        <w:t xml:space="preserve"> orchestrator to orchestrate the checkout. </w:t>
       </w:r>
     </w:p>
     <w:p>
@@ -12156,7 +12509,7 @@
           <w:szCs w:val="24"/>
         </w:rPr>
       </w:pPr>
-      <w:bookmarkStart w:id="54" w:name="_Toc509004294"/>
+      <w:bookmarkStart w:id="53" w:name="_Toc509004294"/>
       <w:r>
         <w:rPr>
           <w:rFonts w:ascii="Verdana" w:hAnsi="Verdana"/>
@@ -12214,7 +12567,7 @@
         </w:rPr>
         <w:t>: Order Checkout through Orchestrator</w:t>
       </w:r>
-      <w:bookmarkEnd w:id="54"/>
+      <w:bookmarkEnd w:id="53"/>
     </w:p>
     <w:p>
       <w:pPr>
@@ -12387,7 +12740,7 @@
           <w:rFonts w:ascii="Verdana" w:hAnsi="Verdana"/>
         </w:rPr>
       </w:pPr>
-      <w:bookmarkStart w:id="55" w:name="_Toc509004325"/>
+      <w:bookmarkStart w:id="54" w:name="_Toc509004325"/>
       <w:r>
         <w:rPr>
           <w:rFonts w:ascii="Verdana" w:hAnsi="Verdana"/>
@@ -12436,7 +12789,7 @@
         </w:rPr>
         <w:t>Pattern</w:t>
       </w:r>
-      <w:bookmarkEnd w:id="55"/>
+      <w:bookmarkEnd w:id="54"/>
     </w:p>
     <w:p/>
     <w:p>
@@ -12549,7 +12902,7 @@
           <w:szCs w:val="24"/>
         </w:rPr>
       </w:pPr>
-      <w:bookmarkStart w:id="56" w:name="_Toc509004295"/>
+      <w:bookmarkStart w:id="55" w:name="_Toc509004295"/>
       <w:r>
         <w:rPr>
           <w:rFonts w:ascii="Verdana" w:hAnsi="Verdana"/>
@@ -12616,7 +12969,7 @@
         </w:rPr>
         <w:t xml:space="preserve"> for order checkout</w:t>
       </w:r>
-      <w:bookmarkEnd w:id="56"/>
+      <w:bookmarkEnd w:id="55"/>
     </w:p>
     <w:p>
       <w:pPr>
@@ -12784,11 +13137,19 @@
           <w:rFonts w:ascii="Verdana" w:hAnsi="Verdana"/>
         </w:rPr>
       </w:pPr>
-      <w:r>
-        <w:rPr>
-          <w:rFonts w:ascii="Verdana" w:hAnsi="Verdana"/>
-        </w:rPr>
-        <w:t>Async programming is often significant mind shift for developer and code is hard to read by just looking at it. No information available about producer of the events</w:t>
+      <w:proofErr w:type="spellStart"/>
+      <w:r>
+        <w:rPr>
+          <w:rFonts w:ascii="Verdana" w:hAnsi="Verdana"/>
+        </w:rPr>
+        <w:t>Async</w:t>
+      </w:r>
+      <w:proofErr w:type="spellEnd"/>
+      <w:r>
+        <w:rPr>
+          <w:rFonts w:ascii="Verdana" w:hAnsi="Verdana"/>
+        </w:rPr>
+        <w:t xml:space="preserve"> programming is often significant mind shift for developer and code is hard to read by just looking at it. No information available about producer of the events</w:t>
       </w:r>
     </w:p>
     <w:p>
@@ -12852,12 +13213,14 @@
         </w:rPr>
         <w:t xml:space="preserve">interactive (Synchronous) response are required from customer which is not achievable in </w:t>
       </w:r>
+      <w:proofErr w:type="spellStart"/>
       <w:r>
         <w:rPr>
           <w:rFonts w:ascii="Verdana" w:hAnsi="Verdana"/>
         </w:rPr>
         <w:t>async</w:t>
       </w:r>
+      <w:proofErr w:type="spellEnd"/>
       <w:r>
         <w:rPr>
           <w:rFonts w:ascii="Verdana" w:hAnsi="Verdana"/>
@@ -12887,66 +13250,102 @@
           <w:rFonts w:ascii="Verdana" w:hAnsi="Verdana"/>
         </w:rPr>
       </w:pPr>
-      <w:bookmarkStart w:id="57" w:name="_Toc509004326"/>
+      <w:bookmarkStart w:id="56" w:name="_Toc509004326"/>
       <w:r>
         <w:rPr>
           <w:rFonts w:ascii="Verdana" w:hAnsi="Verdana"/>
         </w:rPr>
         <w:t>3.4 Using Mix strategy</w:t>
       </w:r>
+      <w:bookmarkEnd w:id="56"/>
+    </w:p>
+    <w:p>
+      <w:pPr>
+        <w:rPr>
+          <w:rFonts w:ascii="Verdana" w:hAnsi="Verdana"/>
+        </w:rPr>
+      </w:pPr>
+    </w:p>
+    <w:p>
+      <w:pPr>
+        <w:jc w:val="both"/>
+        <w:rPr>
+          <w:rFonts w:ascii="Verdana" w:hAnsi="Verdana"/>
+        </w:rPr>
+      </w:pPr>
+      <w:r>
+        <w:rPr>
+          <w:rFonts w:ascii="Verdana" w:hAnsi="Verdana"/>
+        </w:rPr>
+        <w:t>A one-size-fits-all approach doesn’t work well in software architecture. This is true with choreography and orchestration patterns. In our problem statement we have a mix of synchronous and asynchronous processing</w:t>
+      </w:r>
+      <w:r>
+        <w:rPr>
+          <w:rFonts w:ascii="Verdana" w:hAnsi="Verdana"/>
+        </w:rPr>
+        <w:t xml:space="preserve"> through a message queue</w:t>
+      </w:r>
+      <w:r>
+        <w:rPr>
+          <w:rFonts w:ascii="Verdana" w:hAnsi="Verdana"/>
+        </w:rPr>
+        <w:t xml:space="preserve">; either synchronous blocks of asynchronous activities or vice versa. In these situations, a </w:t>
+      </w:r>
+      <w:r>
+        <w:rPr>
+          <w:rFonts w:ascii="Verdana" w:hAnsi="Verdana"/>
+        </w:rPr>
+        <w:t>mix strategy</w:t>
+      </w:r>
+      <w:r>
+        <w:rPr>
+          <w:rFonts w:ascii="Verdana" w:hAnsi="Verdana"/>
+        </w:rPr>
+        <w:t xml:space="preserve"> adds value and solves end to end problem of eventual consistency and achieve business objectives. The following diagram depicts the architecture where we have to use </w:t>
+      </w:r>
+      <w:r>
+        <w:rPr>
+          <w:rFonts w:ascii="Verdana" w:hAnsi="Verdana"/>
+        </w:rPr>
+        <w:t xml:space="preserve">an </w:t>
+      </w:r>
+      <w:r>
+        <w:rPr>
+          <w:rFonts w:ascii="Verdana" w:hAnsi="Verdana"/>
+        </w:rPr>
+        <w:t>Orchestration patter</w:t>
+      </w:r>
+      <w:r>
+        <w:rPr>
+          <w:rFonts w:ascii="Verdana" w:hAnsi="Verdana"/>
+        </w:rPr>
+        <w:t>n</w:t>
+      </w:r>
+      <w:r>
+        <w:rPr>
+          <w:rFonts w:ascii="Verdana" w:hAnsi="Verdana"/>
+        </w:rPr>
+        <w:t xml:space="preserve"> along with Choreography pattern to</w:t>
+      </w:r>
       <w:r>
         <w:rPr>
           <w:rFonts w:ascii="Verdana" w:hAnsi="Verdana"/>
         </w:rPr>
         <w:t xml:space="preserve"> </w:t>
       </w:r>
-      <w:r>
-        <w:rPr>
-          <w:rFonts w:ascii="Verdana" w:hAnsi="Verdana"/>
-        </w:rPr>
-        <w:t>–</w:t>
-      </w:r>
-      <w:r>
-        <w:rPr>
-          <w:rFonts w:ascii="Verdana" w:hAnsi="Verdana"/>
-        </w:rPr>
-        <w:t xml:space="preserve"> Hybrid</w:t>
-      </w:r>
-      <w:r>
-        <w:rPr>
-          <w:rFonts w:ascii="Verdana" w:hAnsi="Verdana"/>
-        </w:rPr>
-        <w:t xml:space="preserve"> Pattern</w:t>
-      </w:r>
-      <w:bookmarkEnd w:id="57"/>
-    </w:p>
-    <w:p>
-      <w:pPr>
-        <w:rPr>
-          <w:rFonts w:ascii="Verdana" w:hAnsi="Verdana"/>
-        </w:rPr>
-      </w:pPr>
-    </w:p>
-    <w:p>
-      <w:pPr>
-        <w:jc w:val="both"/>
-        <w:rPr>
-          <w:rFonts w:ascii="Verdana" w:hAnsi="Verdana"/>
-        </w:rPr>
-      </w:pPr>
-      <w:r>
-        <w:rPr>
-          <w:rFonts w:ascii="Verdana" w:hAnsi="Verdana"/>
-          <w:color w:val="5B9BD5" w:themeColor="accent1"/>
-        </w:rPr>
-        <w:t xml:space="preserve">A one-size-fits-all approach doesn’t work well in software architecture. This is true with choreography and orchestration patterns. In our problem statement we have a mix of synchronous and asynchronous processing; either synchronous blocks of asynchronous activities or vice versa. In these situations, a hybrid patterns that adds value and solves end to end problem of eventual consistency and achieve business objectives. The following diagram depicts the architecture where we have to use </w:t>
-      </w:r>
-      <w:r>
-        <w:rPr>
-          <w:rFonts w:ascii="Verdana" w:hAnsi="Verdana"/>
-          <w:color w:val="5B9BD5" w:themeColor="accent1"/>
-        </w:rPr>
-        <w:t>Orchestration patter along with Choreography pattern to business goals.</w:t>
+      <w:proofErr w:type="spellStart"/>
+      <w:r>
+        <w:rPr>
+          <w:rFonts w:ascii="Verdana" w:hAnsi="Verdana"/>
+        </w:rPr>
+        <w:t>achive</w:t>
+      </w:r>
+      <w:proofErr w:type="spellEnd"/>
+      <w:r>
+        <w:rPr>
+          <w:rFonts w:ascii="Verdana" w:hAnsi="Verdana"/>
+        </w:rPr>
+        <w:t xml:space="preserve"> business goals.</w:t>
       </w:r>
     </w:p>
     <w:p>
@@ -13033,7 +13432,7 @@
           <w:szCs w:val="24"/>
         </w:rPr>
       </w:pPr>
-      <w:bookmarkStart w:id="58" w:name="_Toc509004296"/>
+      <w:bookmarkStart w:id="57" w:name="_Toc509004296"/>
       <w:r>
         <w:rPr>
           <w:rFonts w:ascii="Verdana" w:hAnsi="Verdana"/>
@@ -13091,7 +13490,7 @@
         </w:rPr>
         <w:t>: Hybrid Architecture</w:t>
       </w:r>
-      <w:bookmarkEnd w:id="58"/>
+      <w:bookmarkEnd w:id="57"/>
     </w:p>
     <w:p>
       <w:pPr>
@@ -13128,13 +13527,11 @@
         <w:jc w:val="both"/>
         <w:rPr>
           <w:rFonts w:ascii="Verdana" w:hAnsi="Verdana"/>
-          <w:color w:val="5B9BD5" w:themeColor="accent1"/>
-        </w:rPr>
-      </w:pPr>
-      <w:r>
-        <w:rPr>
-          <w:rFonts w:ascii="Verdana" w:hAnsi="Verdana"/>
-          <w:color w:val="5B9BD5" w:themeColor="accent1"/>
+        </w:rPr>
+      </w:pPr>
+      <w:r>
+        <w:rPr>
+          <w:rFonts w:ascii="Verdana" w:hAnsi="Verdana"/>
         </w:rPr>
         <w:t>Along with the benefits of both architecture pattern this hybrid approach provides the better eventual consistency.</w:t>
       </w:r>
@@ -13149,104 +13546,89 @@
         <w:jc w:val="both"/>
         <w:rPr>
           <w:rFonts w:ascii="Verdana" w:hAnsi="Verdana"/>
-          <w:color w:val="5B9BD5" w:themeColor="accent1"/>
-        </w:rPr>
-      </w:pPr>
-      <w:r>
-        <w:rPr>
-          <w:rFonts w:ascii="Verdana" w:hAnsi="Verdana"/>
-          <w:color w:val="5B9BD5" w:themeColor="accent1"/>
+        </w:rPr>
+      </w:pPr>
+      <w:r>
+        <w:rPr>
+          <w:rFonts w:ascii="Verdana" w:hAnsi="Verdana"/>
         </w:rPr>
         <w:t xml:space="preserve">Easy to manage exceptional flows. E.g. In our problem statement if updating billing system fails, then orchestrator can update </w:t>
       </w:r>
       <w:r>
         <w:rPr>
           <w:rFonts w:ascii="Verdana" w:hAnsi="Verdana"/>
-          <w:color w:val="5B9BD5" w:themeColor="accent1"/>
         </w:rPr>
         <w:t>“</w:t>
       </w:r>
       <w:r>
         <w:rPr>
           <w:rFonts w:ascii="Verdana" w:hAnsi="Verdana"/>
-          <w:color w:val="5B9BD5" w:themeColor="accent1"/>
         </w:rPr>
         <w:t>Order</w:t>
       </w:r>
       <w:r>
         <w:rPr>
           <w:rFonts w:ascii="Verdana" w:hAnsi="Verdana"/>
-          <w:color w:val="5B9BD5" w:themeColor="accent1"/>
         </w:rPr>
         <w:t>”</w:t>
       </w:r>
       <w:r>
         <w:rPr>
           <w:rFonts w:ascii="Verdana" w:hAnsi="Verdana"/>
-          <w:color w:val="5B9BD5" w:themeColor="accent1"/>
         </w:rPr>
         <w:t xml:space="preserve"> </w:t>
       </w:r>
       <w:r>
         <w:rPr>
           <w:rFonts w:ascii="Verdana" w:hAnsi="Verdana"/>
-          <w:color w:val="5B9BD5" w:themeColor="accent1"/>
         </w:rPr>
         <w:t>m</w:t>
       </w:r>
       <w:r>
         <w:rPr>
           <w:rFonts w:ascii="Verdana" w:hAnsi="Verdana"/>
-          <w:color w:val="5B9BD5" w:themeColor="accent1"/>
         </w:rPr>
         <w:t xml:space="preserve">icroservice to cancel order and update </w:t>
       </w:r>
       <w:r>
         <w:rPr>
           <w:rFonts w:ascii="Verdana" w:hAnsi="Verdana"/>
-          <w:color w:val="5B9BD5" w:themeColor="accent1"/>
         </w:rPr>
         <w:t>“</w:t>
       </w:r>
       <w:r>
         <w:rPr>
           <w:rFonts w:ascii="Verdana" w:hAnsi="Verdana"/>
-          <w:color w:val="5B9BD5" w:themeColor="accent1"/>
         </w:rPr>
         <w:t>Payment</w:t>
       </w:r>
       <w:r>
         <w:rPr>
           <w:rFonts w:ascii="Verdana" w:hAnsi="Verdana"/>
-          <w:color w:val="5B9BD5" w:themeColor="accent1"/>
         </w:rPr>
         <w:t>”</w:t>
       </w:r>
       <w:r>
         <w:rPr>
           <w:rFonts w:ascii="Verdana" w:hAnsi="Verdana"/>
-          <w:color w:val="5B9BD5" w:themeColor="accent1"/>
         </w:rPr>
         <w:t xml:space="preserve"> </w:t>
       </w:r>
       <w:r>
         <w:rPr>
           <w:rFonts w:ascii="Verdana" w:hAnsi="Verdana"/>
-          <w:color w:val="5B9BD5" w:themeColor="accent1"/>
         </w:rPr>
         <w:t>m</w:t>
       </w:r>
       <w:r>
         <w:rPr>
           <w:rFonts w:ascii="Verdana" w:hAnsi="Verdana"/>
-          <w:color w:val="5B9BD5" w:themeColor="accent1"/>
         </w:rPr>
         <w:t>icroservice to cancel authorization and refund payment.</w:t>
       </w:r>
       <w:r>
         <w:rPr>
           <w:rFonts w:ascii="Verdana" w:hAnsi="Verdana"/>
-          <w:color w:val="5B9BD5" w:themeColor="accent1"/>
         </w:rPr>
         <w:t xml:space="preserve"> </w:t>
       </w:r>
@@ -13262,29 +13644,33 @@
         <w:rPr>
           <w:rFonts w:ascii="Verdana" w:hAnsi="Verdana"/>
           <w:b/>
-          <w:color w:val="5B9BD5" w:themeColor="accent1"/>
-        </w:rPr>
-      </w:pPr>
-      <w:r>
-        <w:rPr>
-          <w:rFonts w:ascii="Verdana" w:hAnsi="Verdana"/>
-          <w:color w:val="5B9BD5" w:themeColor="accent1"/>
+        </w:rPr>
+      </w:pPr>
+      <w:r>
+        <w:rPr>
+          <w:rFonts w:ascii="Verdana" w:hAnsi="Verdana"/>
         </w:rPr>
         <w:t xml:space="preserve">The message queue decouples the direct dependency on </w:t>
       </w:r>
-      <w:r>
-        <w:rPr>
-          <w:rFonts w:ascii="Verdana" w:hAnsi="Verdana"/>
-          <w:color w:val="5B9BD5" w:themeColor="accent1"/>
+      <w:proofErr w:type="spellStart"/>
+      <w:r>
+        <w:rPr>
+          <w:rFonts w:ascii="Verdana" w:hAnsi="Verdana"/>
         </w:rPr>
         <w:t>m</w:t>
       </w:r>
       <w:r>
         <w:rPr>
           <w:rFonts w:ascii="Verdana" w:hAnsi="Verdana"/>
-          <w:color w:val="5B9BD5" w:themeColor="accent1"/>
-        </w:rPr>
-        <w:t xml:space="preserve">ircoservices for maintaining eventual consistency. E.g. If payment settlement (from acquirer) is failed for a captured payment then payment microservice can notify all subscribers about failed transaction then each microservice can take a corrective action. </w:t>
+        </w:rPr>
+        <w:t>ircoservices</w:t>
+      </w:r>
+      <w:proofErr w:type="spellEnd"/>
+      <w:r>
+        <w:rPr>
+          <w:rFonts w:ascii="Verdana" w:hAnsi="Verdana"/>
+        </w:rPr>
+        <w:t xml:space="preserve"> for maintaining eventual consistency. E.g. If payment settlement (from acquirer) is failed for a captured payment then payment microservice can notify all subscribers about failed transaction then each microservice can take a corrective action. </w:t>
       </w:r>
     </w:p>
     <w:p>
@@ -13298,13 +13684,11 @@
         <w:rPr>
           <w:rFonts w:ascii="Verdana" w:hAnsi="Verdana"/>
           <w:b/>
-          <w:color w:val="5B9BD5" w:themeColor="accent1"/>
-        </w:rPr>
-      </w:pPr>
-      <w:r>
-        <w:rPr>
-          <w:rFonts w:ascii="Verdana" w:hAnsi="Verdana"/>
-          <w:color w:val="5B9BD5" w:themeColor="accent1"/>
+        </w:rPr>
+      </w:pPr>
+      <w:r>
+        <w:rPr>
+          <w:rFonts w:ascii="Verdana" w:hAnsi="Verdana"/>
         </w:rPr>
         <w:t>In future any new microservice can subscribe to queue for listening to events and act accordingly without any changes in publisher</w:t>
       </w:r>
@@ -13315,14 +13699,12 @@
         <w:rPr>
           <w:rFonts w:ascii="Verdana" w:hAnsi="Verdana"/>
           <w:b/>
-          <w:color w:val="5B9BD5" w:themeColor="accent1"/>
         </w:rPr>
       </w:pPr>
       <w:r>
         <w:rPr>
           <w:rFonts w:ascii="Verdana" w:hAnsi="Verdana"/>
           <w:b/>
-          <w:color w:val="5B9BD5" w:themeColor="accent1"/>
         </w:rPr>
         <w:t>Drawbacks/Tradeoffs</w:t>
       </w:r>
@@ -13337,15 +13719,25 @@
         <w:jc w:val="both"/>
         <w:rPr>
           <w:rFonts w:ascii="Verdana" w:hAnsi="Verdana"/>
-          <w:color w:val="5B9BD5" w:themeColor="accent1"/>
-        </w:rPr>
-      </w:pPr>
-      <w:r>
-        <w:rPr>
-          <w:rFonts w:ascii="Verdana" w:hAnsi="Verdana"/>
-          <w:color w:val="5B9BD5" w:themeColor="accent1"/>
-        </w:rPr>
-        <w:t>Each service need to maintain casual order between messages (per customer) to complete the business process as message bus does not guarantee about sequence of message delivery</w:t>
+        </w:rPr>
+      </w:pPr>
+      <w:r>
+        <w:rPr>
+          <w:rFonts w:ascii="Verdana" w:hAnsi="Verdana"/>
+        </w:rPr>
+        <w:t>Each service need</w:t>
+      </w:r>
+      <w:r>
+        <w:rPr>
+          <w:rFonts w:ascii="Verdana" w:hAnsi="Verdana"/>
+        </w:rPr>
+        <w:t>s</w:t>
+      </w:r>
+      <w:r>
+        <w:rPr>
+          <w:rFonts w:ascii="Verdana" w:hAnsi="Verdana"/>
+        </w:rPr>
+        <w:t xml:space="preserve"> to maintain casual order between messages (per customer) to complete the business process as message bus does not guarantee about sequence of message delivery</w:t>
       </w:r>
     </w:p>
     <w:p>
@@ -13358,20 +13750,17 @@
         <w:jc w:val="both"/>
         <w:rPr>
           <w:rFonts w:ascii="Verdana" w:hAnsi="Verdana"/>
-          <w:color w:val="5B9BD5" w:themeColor="accent1"/>
-        </w:rPr>
-      </w:pPr>
-      <w:r>
-        <w:rPr>
-          <w:rFonts w:ascii="Verdana" w:hAnsi="Verdana"/>
-          <w:color w:val="5B9BD5" w:themeColor="accent1"/>
+        </w:rPr>
+      </w:pPr>
+      <w:r>
+        <w:rPr>
+          <w:rFonts w:ascii="Verdana" w:hAnsi="Verdana"/>
         </w:rPr>
         <w:t xml:space="preserve">The “Order” microservice will have dependency on “Billing” and “Payment” microservice. This will break the </w:t>
       </w:r>
       <w:r>
         <w:rPr>
           <w:rFonts w:ascii="Verdana" w:hAnsi="Verdana"/>
-          <w:color w:val="5B9BD5" w:themeColor="accent1"/>
         </w:rPr>
         <w:t>microservice principal “deploy independently”.</w:t>
       </w:r>
@@ -13476,7 +13865,7 @@
           <w:rFonts w:ascii="Verdana" w:hAnsi="Verdana"/>
         </w:rPr>
       </w:pPr>
-      <w:bookmarkStart w:id="59" w:name="_Toc509004297"/>
+      <w:bookmarkStart w:id="58" w:name="_Toc509004297"/>
       <w:r>
         <w:rPr>
           <w:rFonts w:ascii="Verdana" w:hAnsi="Verdana"/>
@@ -13526,7 +13915,7 @@
         </w:rPr>
         <w:t xml:space="preserve"> – Process flow</w:t>
       </w:r>
-      <w:bookmarkEnd w:id="59"/>
+      <w:bookmarkEnd w:id="58"/>
     </w:p>
     <w:p>
       <w:pPr>
@@ -13542,181 +13931,177 @@
         <w:jc w:val="both"/>
         <w:rPr>
           <w:rFonts w:ascii="Verdana" w:hAnsi="Verdana"/>
-          <w:color w:val="5B9BD5" w:themeColor="accent1"/>
-        </w:rPr>
-      </w:pPr>
-      <w:r>
-        <w:rPr>
-          <w:rFonts w:ascii="Verdana" w:hAnsi="Verdana"/>
-          <w:color w:val="5B9BD5" w:themeColor="accent1"/>
+        </w:rPr>
+      </w:pPr>
+      <w:r>
+        <w:rPr>
+          <w:rFonts w:ascii="Verdana" w:hAnsi="Verdana"/>
         </w:rPr>
         <w:t xml:space="preserve">The above diagram depicts the information flow in hybrid architecture. </w:t>
       </w:r>
       <w:r>
         <w:rPr>
           <w:rFonts w:ascii="Verdana" w:hAnsi="Verdana"/>
-          <w:color w:val="5B9BD5" w:themeColor="accent1"/>
         </w:rPr>
         <w:t xml:space="preserve">This is a final architecture </w:t>
       </w:r>
       <w:r>
         <w:rPr>
           <w:rFonts w:ascii="Verdana" w:hAnsi="Verdana"/>
-          <w:color w:val="5B9BD5" w:themeColor="accent1"/>
         </w:rPr>
         <w:t xml:space="preserve">which is </w:t>
       </w:r>
       <w:r>
         <w:rPr>
           <w:rFonts w:ascii="Verdana" w:hAnsi="Verdana"/>
-          <w:color w:val="5B9BD5" w:themeColor="accent1"/>
-        </w:rPr>
-        <w:t xml:space="preserve">used for building Proof-Of-Concept (PoC). </w:t>
-      </w:r>
-      <w:r>
-        <w:rPr>
-          <w:rFonts w:ascii="Verdana" w:hAnsi="Verdana"/>
-          <w:color w:val="5B9BD5" w:themeColor="accent1"/>
+        </w:rPr>
+        <w:t>used for building Proof-Of-Concept (</w:t>
+      </w:r>
+      <w:proofErr w:type="spellStart"/>
+      <w:r>
+        <w:rPr>
+          <w:rFonts w:ascii="Verdana" w:hAnsi="Verdana"/>
+        </w:rPr>
+        <w:t>PoC</w:t>
+      </w:r>
+      <w:proofErr w:type="spellEnd"/>
+      <w:r>
+        <w:rPr>
+          <w:rFonts w:ascii="Verdana" w:hAnsi="Verdana"/>
+        </w:rPr>
+        <w:t xml:space="preserve">). </w:t>
+      </w:r>
+      <w:r>
+        <w:rPr>
+          <w:rFonts w:ascii="Verdana" w:hAnsi="Verdana"/>
         </w:rPr>
         <w:t xml:space="preserve">In </w:t>
       </w:r>
       <w:r>
         <w:rPr>
           <w:rFonts w:ascii="Verdana" w:hAnsi="Verdana"/>
-          <w:color w:val="5B9BD5" w:themeColor="accent1"/>
         </w:rPr>
         <w:t xml:space="preserve">this </w:t>
       </w:r>
       <w:r>
         <w:rPr>
           <w:rFonts w:ascii="Verdana" w:hAnsi="Verdana"/>
-          <w:color w:val="5B9BD5" w:themeColor="accent1"/>
         </w:rPr>
         <w:t>architecture, the web channel (customer care application) will trigger the order checkout flow</w:t>
       </w:r>
       <w:r>
         <w:rPr>
           <w:rFonts w:ascii="Verdana" w:hAnsi="Verdana"/>
-          <w:color w:val="5B9BD5" w:themeColor="accent1"/>
         </w:rPr>
         <w:t xml:space="preserve"> by calling “Order” microservice</w:t>
       </w:r>
       <w:r>
         <w:rPr>
           <w:rFonts w:ascii="Verdana" w:hAnsi="Verdana"/>
-          <w:color w:val="5B9BD5" w:themeColor="accent1"/>
         </w:rPr>
         <w:t>. The “Order” microservice will be used as orchestrator for calling other</w:t>
       </w:r>
       <w:r>
         <w:rPr>
           <w:rFonts w:ascii="Verdana" w:hAnsi="Verdana"/>
-          <w:color w:val="5B9BD5" w:themeColor="accent1"/>
         </w:rPr>
         <w:t xml:space="preserve"> Microservices</w:t>
       </w:r>
       <w:r>
         <w:rPr>
           <w:rFonts w:ascii="Verdana" w:hAnsi="Verdana"/>
-          <w:color w:val="5B9BD5" w:themeColor="accent1"/>
         </w:rPr>
         <w:t xml:space="preserve"> depending on business use case</w:t>
       </w:r>
       <w:r>
         <w:rPr>
           <w:rFonts w:ascii="Verdana" w:hAnsi="Verdana"/>
-          <w:color w:val="5B9BD5" w:themeColor="accent1"/>
         </w:rPr>
         <w:t xml:space="preserve">. The typical process flow is described in </w:t>
       </w:r>
       <w:r>
         <w:rPr>
           <w:rFonts w:ascii="Verdana" w:hAnsi="Verdana"/>
-          <w:color w:val="5B9BD5" w:themeColor="accent1"/>
         </w:rPr>
         <w:t>above</w:t>
       </w:r>
       <w:r>
         <w:rPr>
           <w:rFonts w:ascii="Verdana" w:hAnsi="Verdana"/>
-          <w:color w:val="5B9BD5" w:themeColor="accent1"/>
         </w:rPr>
         <w:t xml:space="preserve"> diagram. Each microservice will be a publisher as well as subscriber of the message queue.</w:t>
       </w:r>
       <w:r>
         <w:rPr>
           <w:rFonts w:ascii="Verdana" w:hAnsi="Verdana"/>
-          <w:color w:val="5B9BD5" w:themeColor="accent1"/>
         </w:rPr>
         <w:t xml:space="preserve"> If any microservice failed to process request, then it will publish a message </w:t>
       </w:r>
       <w:r>
         <w:rPr>
           <w:rFonts w:ascii="Verdana" w:hAnsi="Verdana"/>
-          <w:color w:val="5B9BD5" w:themeColor="accent1"/>
         </w:rPr>
         <w:t>i</w:t>
       </w:r>
       <w:r>
         <w:rPr>
           <w:rFonts w:ascii="Verdana" w:hAnsi="Verdana"/>
-          <w:color w:val="5B9BD5" w:themeColor="accent1"/>
         </w:rPr>
         <w:t>nto the queue along with context information. Then subscribers of the queue can take corrective actions using context information</w:t>
       </w:r>
       <w:r>
         <w:rPr>
           <w:rFonts w:ascii="Verdana" w:hAnsi="Verdana"/>
-          <w:color w:val="5B9BD5" w:themeColor="accent1"/>
         </w:rPr>
         <w:t xml:space="preserve"> available in event received from queue</w:t>
       </w:r>
       <w:r>
         <w:rPr>
           <w:rFonts w:ascii="Verdana" w:hAnsi="Verdana"/>
-          <w:color w:val="5B9BD5" w:themeColor="accent1"/>
-        </w:rPr>
-        <w:t>.</w:t>
-      </w:r>
-      <w:r>
-        <w:rPr>
-          <w:rFonts w:ascii="Verdana" w:hAnsi="Verdana"/>
-          <w:color w:val="5B9BD5" w:themeColor="accent1"/>
-        </w:rPr>
-        <w:t xml:space="preserve"> The “Payment” microservice will be responsible for processing settlement file from acquirer. The “Payment” mic</w:t>
-      </w:r>
-      <w:r>
-        <w:rPr>
-          <w:rFonts w:ascii="Verdana" w:hAnsi="Verdana"/>
-          <w:color w:val="5B9BD5" w:themeColor="accent1"/>
+        </w:rPr>
+        <w:t>. The “Payment” microservice will be responsible for processing settlement file from acquirer. The “Payment” mic</w:t>
+      </w:r>
+      <w:r>
+        <w:rPr>
+          <w:rFonts w:ascii="Verdana" w:hAnsi="Verdana"/>
         </w:rPr>
         <w:t>roservice will publish message i</w:t>
       </w:r>
       <w:r>
         <w:rPr>
           <w:rFonts w:ascii="Verdana" w:hAnsi="Verdana"/>
-          <w:color w:val="5B9BD5" w:themeColor="accent1"/>
         </w:rPr>
         <w:t>nto the queue</w:t>
       </w:r>
       <w:r>
         <w:rPr>
           <w:rFonts w:ascii="Verdana" w:hAnsi="Verdana"/>
-          <w:color w:val="5B9BD5" w:themeColor="accent1"/>
-        </w:rPr>
-        <w:t xml:space="preserve"> for failed payments, so other m</w:t>
-      </w:r>
-      <w:r>
-        <w:rPr>
-          <w:rFonts w:ascii="Verdana" w:hAnsi="Verdana"/>
-          <w:color w:val="5B9BD5" w:themeColor="accent1"/>
-        </w:rPr>
-        <w:t xml:space="preserve">icroservices can take corrective action. </w:t>
-      </w:r>
-      <w:r>
-        <w:rPr>
-          <w:rFonts w:ascii="Verdana" w:hAnsi="Verdana"/>
-          <w:color w:val="5B9BD5" w:themeColor="accent1"/>
+        </w:rPr>
+        <w:t xml:space="preserve"> for failed payments, so other </w:t>
+      </w:r>
+      <w:proofErr w:type="spellStart"/>
+      <w:r>
+        <w:rPr>
+          <w:rFonts w:ascii="Verdana" w:hAnsi="Verdana"/>
+        </w:rPr>
+        <w:t>m</w:t>
+      </w:r>
+      <w:r>
+        <w:rPr>
+          <w:rFonts w:ascii="Verdana" w:hAnsi="Verdana"/>
+        </w:rPr>
+        <w:t>icroservices</w:t>
+      </w:r>
+      <w:proofErr w:type="spellEnd"/>
+      <w:r>
+        <w:rPr>
+          <w:rFonts w:ascii="Verdana" w:hAnsi="Verdana"/>
+        </w:rPr>
+        <w:t xml:space="preserve"> can take corrective action. </w:t>
+      </w:r>
+      <w:r>
+        <w:rPr>
+          <w:rFonts w:ascii="Verdana" w:hAnsi="Verdana"/>
         </w:rPr>
         <w:t xml:space="preserve">If payment is rejected then associated order also has to be rejected and billing has to be updated about rejected payment. </w:t>
       </w:r>
@@ -13778,7 +14163,7 @@
           <w:szCs w:val="28"/>
         </w:rPr>
       </w:pPr>
-      <w:bookmarkStart w:id="60" w:name="_Toc509004327"/>
+      <w:bookmarkStart w:id="59" w:name="_Toc509004327"/>
       <w:r>
         <w:rPr>
           <w:rFonts w:ascii="Verdana" w:hAnsi="Verdana"/>
@@ -13796,36 +14181,40 @@
         </w:rPr>
         <w:t>documentation</w:t>
       </w:r>
-      <w:bookmarkEnd w:id="60"/>
+      <w:bookmarkEnd w:id="59"/>
     </w:p>
     <w:p>
       <w:pPr>
         <w:jc w:val="both"/>
         <w:rPr>
           <w:rFonts w:ascii="Verdana" w:hAnsi="Verdana"/>
-          <w:color w:val="5B9BD5" w:themeColor="accent1"/>
-        </w:rPr>
-      </w:pPr>
-      <w:r>
-        <w:rPr>
-          <w:rFonts w:ascii="Verdana" w:hAnsi="Verdana"/>
-          <w:color w:val="5B9BD5" w:themeColor="accent1"/>
+        </w:rPr>
+      </w:pPr>
+      <w:r>
+        <w:rPr>
+          <w:rFonts w:ascii="Verdana" w:hAnsi="Verdana"/>
         </w:rPr>
         <w:t xml:space="preserve">This chapter describes the background, objective design and result of Proof-Of-Concept carried to check eventual consistency in microservice architecture. This POC will demonstrate the use of hybrid architecture in achieving eventual consistency across </w:t>
       </w:r>
       <w:r>
         <w:rPr>
           <w:rFonts w:ascii="Verdana" w:hAnsi="Verdana"/>
-          <w:color w:val="5B9BD5" w:themeColor="accent1"/>
         </w:rPr>
         <w:t xml:space="preserve">multiple </w:t>
       </w:r>
-      <w:r>
-        <w:rPr>
-          <w:rFonts w:ascii="Verdana" w:hAnsi="Verdana"/>
-          <w:color w:val="5B9BD5" w:themeColor="accent1"/>
-        </w:rPr>
-        <w:t xml:space="preserve">microservices. </w:t>
+      <w:proofErr w:type="spellStart"/>
+      <w:r>
+        <w:rPr>
+          <w:rFonts w:ascii="Verdana" w:hAnsi="Verdana"/>
+        </w:rPr>
+        <w:t>microservices</w:t>
+      </w:r>
+      <w:proofErr w:type="spellEnd"/>
+      <w:r>
+        <w:rPr>
+          <w:rFonts w:ascii="Verdana" w:hAnsi="Verdana"/>
+        </w:rPr>
+        <w:t xml:space="preserve">. </w:t>
       </w:r>
     </w:p>
     <w:p>
@@ -13853,7 +14242,7 @@
           <w:szCs w:val="24"/>
         </w:rPr>
       </w:pPr>
-      <w:bookmarkStart w:id="61" w:name="_Toc509004328"/>
+      <w:bookmarkStart w:id="60" w:name="_Toc509004328"/>
       <w:r>
         <w:rPr>
           <w:rFonts w:ascii="Verdana" w:hAnsi="Verdana"/>
@@ -13878,110 +14267,153 @@
         </w:rPr>
         <w:t xml:space="preserve"> Objective</w:t>
       </w:r>
-      <w:bookmarkEnd w:id="61"/>
+      <w:bookmarkEnd w:id="60"/>
     </w:p>
     <w:p>
       <w:pPr>
         <w:jc w:val="both"/>
         <w:rPr>
           <w:rFonts w:ascii="Verdana" w:hAnsi="Verdana"/>
+        </w:rPr>
+      </w:pPr>
+      <w:r>
+        <w:rPr>
+          <w:rFonts w:ascii="Verdana" w:hAnsi="Verdana"/>
+        </w:rPr>
+        <w:t xml:space="preserve">The primary objective of this </w:t>
+      </w:r>
+      <w:proofErr w:type="spellStart"/>
+      <w:r>
+        <w:rPr>
+          <w:rFonts w:ascii="Verdana" w:hAnsi="Verdana"/>
+        </w:rPr>
+        <w:t>PoC</w:t>
+      </w:r>
+      <w:proofErr w:type="spellEnd"/>
+      <w:r>
+        <w:rPr>
+          <w:rFonts w:ascii="Verdana" w:hAnsi="Verdana"/>
+        </w:rPr>
+        <w:t xml:space="preserve"> is to demonstrate the </w:t>
+      </w:r>
+      <w:r>
+        <w:rPr>
+          <w:rFonts w:ascii="Verdana" w:hAnsi="Verdana"/>
+        </w:rPr>
+        <w:t xml:space="preserve">feasibility of </w:t>
+      </w:r>
+      <w:r>
+        <w:rPr>
+          <w:rFonts w:ascii="Verdana" w:hAnsi="Verdana"/>
+        </w:rPr>
+        <w:t xml:space="preserve">mix strategy </w:t>
+      </w:r>
+      <w:r>
+        <w:rPr>
+          <w:rFonts w:ascii="Verdana" w:hAnsi="Verdana"/>
+        </w:rPr>
+        <w:t xml:space="preserve">to </w:t>
+      </w:r>
+      <w:r>
+        <w:rPr>
+          <w:rFonts w:ascii="Verdana" w:hAnsi="Verdana"/>
+        </w:rPr>
+        <w:t>achieve</w:t>
+      </w:r>
+      <w:r>
+        <w:rPr>
+          <w:rFonts w:ascii="Verdana" w:hAnsi="Verdana"/>
+        </w:rPr>
+        <w:t xml:space="preserve"> eventual consistency across </w:t>
+      </w:r>
+      <w:proofErr w:type="spellStart"/>
+      <w:r>
+        <w:rPr>
+          <w:rFonts w:ascii="Verdana" w:hAnsi="Verdana"/>
+        </w:rPr>
+        <w:t>microservices</w:t>
+      </w:r>
+      <w:proofErr w:type="spellEnd"/>
+      <w:r>
+        <w:rPr>
+          <w:rFonts w:ascii="Verdana" w:hAnsi="Verdana"/>
+        </w:rPr>
+        <w:t xml:space="preserve"> </w:t>
+      </w:r>
+      <w:r>
+        <w:rPr>
+          <w:rFonts w:ascii="Verdana" w:hAnsi="Verdana"/>
+        </w:rPr>
+        <w:t xml:space="preserve">as described in previous </w:t>
+      </w:r>
+      <w:r>
+        <w:rPr>
+          <w:rFonts w:ascii="Verdana" w:hAnsi="Verdana"/>
+        </w:rPr>
+        <w:t>chapter</w:t>
+      </w:r>
+      <w:r>
+        <w:rPr>
+          <w:rFonts w:ascii="Verdana" w:hAnsi="Verdana"/>
+        </w:rPr>
+        <w:t>.</w:t>
+      </w:r>
+      <w:r>
+        <w:rPr>
+          <w:rFonts w:ascii="Verdana" w:hAnsi="Verdana"/>
+        </w:rPr>
+        <w:t xml:space="preserve"> This </w:t>
+      </w:r>
+      <w:proofErr w:type="spellStart"/>
+      <w:r>
+        <w:rPr>
+          <w:rFonts w:ascii="Verdana" w:hAnsi="Verdana"/>
+        </w:rPr>
+        <w:t>PoC</w:t>
+      </w:r>
+      <w:proofErr w:type="spellEnd"/>
+      <w:r>
+        <w:rPr>
+          <w:rFonts w:ascii="Verdana" w:hAnsi="Verdana"/>
+        </w:rPr>
+        <w:t xml:space="preserve"> will evaluate two uses cases mentioned in beginning of document. The one use case targets real time use case of financial transaction and another will target offline use case of payment settlement. </w:t>
+      </w:r>
+      <w:r>
+        <w:rPr>
+          <w:rFonts w:ascii="Verdana" w:hAnsi="Verdana"/>
+        </w:rPr>
+        <w:t xml:space="preserve">Also this </w:t>
+      </w:r>
+      <w:proofErr w:type="spellStart"/>
+      <w:r>
+        <w:rPr>
+          <w:rFonts w:ascii="Verdana" w:hAnsi="Verdana"/>
+        </w:rPr>
+        <w:t>PoC</w:t>
+      </w:r>
+      <w:proofErr w:type="spellEnd"/>
+      <w:r>
+        <w:rPr>
+          <w:rFonts w:ascii="Verdana" w:hAnsi="Verdana"/>
+        </w:rPr>
+        <w:t xml:space="preserve"> will evaluate eventual consistency in case of exception handling.</w:t>
+      </w:r>
+    </w:p>
+    <w:p>
+      <w:pPr>
+        <w:jc w:val="both"/>
+        <w:rPr>
+          <w:rFonts w:ascii="Verdana" w:hAnsi="Verdana"/>
           <w:color w:val="5B9BD5" w:themeColor="accent1"/>
         </w:rPr>
       </w:pPr>
-      <w:r>
-        <w:rPr>
-          <w:rFonts w:ascii="Verdana" w:hAnsi="Verdana"/>
-          <w:color w:val="5B9BD5" w:themeColor="accent1"/>
-        </w:rPr>
-        <w:t xml:space="preserve">The primary objective of this PoC is to demonstrate the </w:t>
-      </w:r>
-      <w:r>
-        <w:rPr>
-          <w:rFonts w:ascii="Verdana" w:hAnsi="Verdana"/>
-          <w:color w:val="5B9BD5" w:themeColor="accent1"/>
-        </w:rPr>
-        <w:t xml:space="preserve">feasibility of hybrid architecture </w:t>
-      </w:r>
-      <w:r>
-        <w:rPr>
-          <w:rFonts w:ascii="Verdana" w:hAnsi="Verdana"/>
-          <w:color w:val="5B9BD5" w:themeColor="accent1"/>
-        </w:rPr>
-        <w:t xml:space="preserve">to </w:t>
-      </w:r>
-      <w:r>
-        <w:rPr>
-          <w:rFonts w:ascii="Verdana" w:hAnsi="Verdana"/>
-          <w:color w:val="5B9BD5" w:themeColor="accent1"/>
-        </w:rPr>
-        <w:t>achieve</w:t>
-      </w:r>
-      <w:r>
-        <w:rPr>
-          <w:rFonts w:ascii="Verdana" w:hAnsi="Verdana"/>
-          <w:color w:val="5B9BD5" w:themeColor="accent1"/>
-        </w:rPr>
-        <w:t xml:space="preserve"> eventual consistency across </w:t>
-      </w:r>
-      <w:r>
-        <w:rPr>
-          <w:rFonts w:ascii="Verdana" w:hAnsi="Verdana"/>
-          <w:color w:val="5B9BD5" w:themeColor="accent1"/>
-        </w:rPr>
-        <w:t xml:space="preserve">microservices </w:t>
-      </w:r>
-      <w:r>
-        <w:rPr>
-          <w:rFonts w:ascii="Verdana" w:hAnsi="Verdana"/>
-          <w:color w:val="5B9BD5" w:themeColor="accent1"/>
-        </w:rPr>
-        <w:t xml:space="preserve">as described in previous </w:t>
-      </w:r>
-      <w:r>
-        <w:rPr>
-          <w:rFonts w:ascii="Verdana" w:hAnsi="Verdana"/>
-          <w:color w:val="5B9BD5" w:themeColor="accent1"/>
-        </w:rPr>
-        <w:t>chapter</w:t>
-      </w:r>
-      <w:r>
-        <w:rPr>
-          <w:rFonts w:ascii="Verdana" w:hAnsi="Verdana"/>
-          <w:color w:val="5B9BD5" w:themeColor="accent1"/>
-        </w:rPr>
-        <w:t>.</w:t>
-      </w:r>
-      <w:r>
-        <w:rPr>
-          <w:rFonts w:ascii="Verdana" w:hAnsi="Verdana"/>
-          <w:color w:val="5B9BD5" w:themeColor="accent1"/>
-        </w:rPr>
-        <w:t xml:space="preserve"> This PoC will evaluate two uses cases mentioned in beginning of document. The one use case targets real time use case of financial transaction and another will target offline use case of payment settlement. </w:t>
-      </w:r>
-      <w:r>
-        <w:rPr>
-          <w:rFonts w:ascii="Verdana" w:hAnsi="Verdana"/>
-          <w:color w:val="5B9BD5" w:themeColor="accent1"/>
-        </w:rPr>
-        <w:t>Also this PoC will evaluate eventual consistency in case of exception handling.</w:t>
-      </w:r>
     </w:p>
     <w:p>
       <w:pPr>
         <w:jc w:val="both"/>
         <w:rPr>
           <w:rFonts w:ascii="Verdana" w:hAnsi="Verdana"/>
-          <w:color w:val="5B9BD5" w:themeColor="accent1"/>
-        </w:rPr>
-      </w:pPr>
-    </w:p>
-    <w:p>
-      <w:pPr>
-        <w:jc w:val="both"/>
-        <w:rPr>
-          <w:rFonts w:ascii="Verdana" w:hAnsi="Verdana"/>
           <w:b/>
-          <w:color w:val="5B9BD5" w:themeColor="accent1"/>
           <w:u w:val="single"/>
         </w:rPr>
       </w:pPr>
@@ -13989,7 +14421,6 @@
         <w:rPr>
           <w:rFonts w:ascii="Verdana" w:hAnsi="Verdana"/>
           <w:b/>
-          <w:color w:val="5B9BD5" w:themeColor="accent1"/>
           <w:u w:val="single"/>
         </w:rPr>
         <w:t>Out of scope</w:t>
@@ -14005,13 +14436,11 @@
         <w:jc w:val="both"/>
         <w:rPr>
           <w:rFonts w:ascii="Verdana" w:hAnsi="Verdana"/>
-          <w:color w:val="5B9BD5" w:themeColor="accent1"/>
-        </w:rPr>
-      </w:pPr>
-      <w:r>
-        <w:rPr>
-          <w:rFonts w:ascii="Verdana" w:hAnsi="Verdana"/>
-          <w:color w:val="5B9BD5" w:themeColor="accent1"/>
+        </w:rPr>
+      </w:pPr>
+      <w:r>
+        <w:rPr>
+          <w:rFonts w:ascii="Verdana" w:hAnsi="Verdana"/>
         </w:rPr>
         <w:t xml:space="preserve">The Payment Card Industry Data Security Standard (PCI DSS) will be out of scope which has direct impact on architecture. </w:t>
       </w:r>
@@ -14026,15 +14455,27 @@
         <w:jc w:val="both"/>
         <w:rPr>
           <w:rFonts w:ascii="Verdana" w:hAnsi="Verdana"/>
-          <w:color w:val="5B9BD5" w:themeColor="accent1"/>
-        </w:rPr>
-      </w:pPr>
-      <w:r>
-        <w:rPr>
-          <w:rFonts w:ascii="Verdana" w:hAnsi="Verdana"/>
-          <w:color w:val="5B9BD5" w:themeColor="accent1"/>
-        </w:rPr>
-        <w:t xml:space="preserve">Authentication &amp; Authorization for microservices </w:t>
+        </w:rPr>
+      </w:pPr>
+      <w:r>
+        <w:rPr>
+          <w:rFonts w:ascii="Verdana" w:hAnsi="Verdana"/>
+        </w:rPr>
+        <w:t xml:space="preserve">Authentication &amp; Authorization for </w:t>
+      </w:r>
+      <w:proofErr w:type="spellStart"/>
+      <w:r>
+        <w:rPr>
+          <w:rFonts w:ascii="Verdana" w:hAnsi="Verdana"/>
+        </w:rPr>
+        <w:t>microservices</w:t>
+      </w:r>
+      <w:proofErr w:type="spellEnd"/>
+      <w:r>
+        <w:rPr>
+          <w:rFonts w:ascii="Verdana" w:hAnsi="Verdana"/>
+        </w:rPr>
+        <w:t xml:space="preserve"> </w:t>
       </w:r>
     </w:p>
     <w:p>
@@ -14053,7 +14494,6 @@
       <w:r>
         <w:rPr>
           <w:rFonts w:ascii="Verdana" w:hAnsi="Verdana"/>
-          <w:color w:val="5B9BD5" w:themeColor="accent1"/>
         </w:rPr>
         <w:t xml:space="preserve">Microservice orchestration using tools like Docker swamp, Kubernetes </w:t>
       </w:r>
@@ -14088,7 +14528,7 @@
           <w:szCs w:val="24"/>
         </w:rPr>
       </w:pPr>
-      <w:bookmarkStart w:id="62" w:name="_Toc509004329"/>
+      <w:bookmarkStart w:id="61" w:name="_Toc509004329"/>
       <w:r>
         <w:rPr>
           <w:rFonts w:ascii="Verdana" w:hAnsi="Verdana"/>
@@ -14121,86 +14561,281 @@
         </w:rPr>
         <w:t>details</w:t>
       </w:r>
-      <w:bookmarkEnd w:id="62"/>
+      <w:bookmarkEnd w:id="61"/>
     </w:p>
     <w:p>
       <w:pPr>
         <w:jc w:val="both"/>
         <w:rPr>
           <w:rFonts w:ascii="Verdana" w:hAnsi="Verdana"/>
-          <w:color w:val="5B9BD5" w:themeColor="accent1"/>
-        </w:rPr>
-      </w:pPr>
-      <w:r>
-        <w:rPr>
-          <w:rFonts w:ascii="Verdana" w:hAnsi="Verdana"/>
-          <w:color w:val="5B9BD5" w:themeColor="accent1"/>
-        </w:rPr>
-        <w:t xml:space="preserve">The PoC is developed using Spring Boot technology and all Microservices are REST services having standard operation like POST, GET, PUT. The “Order” microservice is used as </w:t>
-      </w:r>
-      <w:r>
-        <w:rPr>
-          <w:rFonts w:ascii="Verdana" w:hAnsi="Verdana"/>
-          <w:color w:val="5B9BD5" w:themeColor="accent1"/>
+        </w:rPr>
+      </w:pPr>
+      <w:r>
+        <w:rPr>
+          <w:rFonts w:ascii="Verdana" w:hAnsi="Verdana"/>
+        </w:rPr>
+        <w:t xml:space="preserve">The </w:t>
+      </w:r>
+      <w:proofErr w:type="spellStart"/>
+      <w:r>
+        <w:rPr>
+          <w:rFonts w:ascii="Verdana" w:hAnsi="Verdana"/>
+        </w:rPr>
+        <w:t>PoC</w:t>
+      </w:r>
+      <w:proofErr w:type="spellEnd"/>
+      <w:r>
+        <w:rPr>
+          <w:rFonts w:ascii="Verdana" w:hAnsi="Verdana"/>
+        </w:rPr>
+        <w:t xml:space="preserve"> is developed using Spring Boot technology and all Microservices are REST services having standard operation like POST, GET, PUT. The “Order” microservice is used as </w:t>
+      </w:r>
+      <w:r>
+        <w:rPr>
+          <w:rFonts w:ascii="Verdana" w:hAnsi="Verdana"/>
         </w:rPr>
         <w:t xml:space="preserve">orchestrator for order checkout. </w:t>
       </w:r>
       <w:r>
         <w:rPr>
           <w:rFonts w:ascii="Verdana" w:hAnsi="Verdana"/>
-          <w:color w:val="5B9BD5" w:themeColor="accent1"/>
-        </w:rPr>
-        <w:t xml:space="preserve">The following diagram depicts the “Payment” microservice class diagram. Other microservices are developed </w:t>
-      </w:r>
-      <w:r>
-        <w:rPr>
-          <w:rFonts w:ascii="Verdana" w:hAnsi="Verdana"/>
-          <w:color w:val="5B9BD5" w:themeColor="accent1"/>
+        </w:rPr>
+        <w:t xml:space="preserve">The following diagram depicts the “Payment” microservice class diagram. Other </w:t>
+      </w:r>
+      <w:proofErr w:type="spellStart"/>
+      <w:r>
+        <w:rPr>
+          <w:rFonts w:ascii="Verdana" w:hAnsi="Verdana"/>
+        </w:rPr>
+        <w:t>microservices</w:t>
+      </w:r>
+      <w:proofErr w:type="spellEnd"/>
+      <w:r>
+        <w:rPr>
+          <w:rFonts w:ascii="Verdana" w:hAnsi="Verdana"/>
+        </w:rPr>
+        <w:t xml:space="preserve"> are developed </w:t>
+      </w:r>
+      <w:r>
+        <w:rPr>
+          <w:rFonts w:ascii="Verdana" w:hAnsi="Verdana"/>
         </w:rPr>
         <w:t>using</w:t>
       </w:r>
       <w:r>
         <w:rPr>
           <w:rFonts w:ascii="Verdana" w:hAnsi="Verdana"/>
-          <w:color w:val="5B9BD5" w:themeColor="accent1"/>
-        </w:rPr>
-        <w:t xml:space="preserve"> similar design. </w:t>
-      </w:r>
-      <w:r>
-        <w:rPr>
-          <w:rFonts w:ascii="Verdana" w:hAnsi="Verdana"/>
-          <w:color w:val="5B9BD5" w:themeColor="accent1"/>
-        </w:rPr>
-        <w:t>The “PaymentService” is a RestController which has methods like POST/PUT/GET which are called by “Order” microservice. The “PaymentService” uses “Repository” for interaction with database. The “EventProducer” is used by service for publishing event on Kafka queue. The “KafkaEventListener” is a listener used by application to listen to Kafka queue. When any new event is published on the queue, the Spring Kafka framework calls listen method on “KafkaEventListener”. This listener calls “EventHandler” for delegating event handling based on event source. E.g. “OrderEventHandler” is called when event source is “Order”.</w:t>
-      </w:r>
-      <w:r>
-        <w:rPr>
-          <w:rFonts w:ascii="Verdana" w:hAnsi="Verdana"/>
-          <w:color w:val="5B9BD5" w:themeColor="accent1"/>
-        </w:rPr>
-        <w:t xml:space="preserve"> These event handlers plays major role in maintaining eventual consistency in service and call necessary third party services. E.g. if system receives “ORDER_CANCELLED” then the system calls “AcquirerAdapter” for cancelling authorization on card to unblock amount. The event handler also uses repository for storing event in database and maintain action taken on event. The adapters are used by service for interacting other services. It uses load </w:t>
-      </w:r>
-      <w:r>
-        <w:rPr>
-          <w:rFonts w:ascii="Verdana" w:hAnsi="Verdana"/>
-          <w:color w:val="5B9BD5" w:themeColor="accent1"/>
+        </w:rPr>
+        <w:t xml:space="preserve"> similar design</w:t>
+      </w:r>
+      <w:r>
+        <w:rPr>
+          <w:rFonts w:ascii="Verdana" w:hAnsi="Verdana"/>
+        </w:rPr>
+        <w:t xml:space="preserve"> pattern</w:t>
+      </w:r>
+      <w:r>
+        <w:rPr>
+          <w:rFonts w:ascii="Verdana" w:hAnsi="Verdana"/>
+        </w:rPr>
+        <w:t xml:space="preserve">. </w:t>
+      </w:r>
+      <w:r>
+        <w:rPr>
+          <w:rFonts w:ascii="Verdana" w:hAnsi="Verdana"/>
+        </w:rPr>
+        <w:t>The “</w:t>
+      </w:r>
+      <w:proofErr w:type="spellStart"/>
+      <w:r>
+        <w:rPr>
+          <w:rFonts w:ascii="Verdana" w:hAnsi="Verdana"/>
+        </w:rPr>
+        <w:t>PaymentService</w:t>
+      </w:r>
+      <w:proofErr w:type="spellEnd"/>
+      <w:r>
+        <w:rPr>
+          <w:rFonts w:ascii="Verdana" w:hAnsi="Verdana"/>
+        </w:rPr>
+        <w:t xml:space="preserve">” is a </w:t>
+      </w:r>
+      <w:proofErr w:type="spellStart"/>
+      <w:r>
+        <w:rPr>
+          <w:rFonts w:ascii="Verdana" w:hAnsi="Verdana"/>
+        </w:rPr>
+        <w:t>RestController</w:t>
+      </w:r>
+      <w:proofErr w:type="spellEnd"/>
+      <w:r>
+        <w:rPr>
+          <w:rFonts w:ascii="Verdana" w:hAnsi="Verdana"/>
+        </w:rPr>
+        <w:t xml:space="preserve"> which has methods like POST/PUT/GET which are called by “Order” microservice. The “</w:t>
+      </w:r>
+      <w:proofErr w:type="spellStart"/>
+      <w:r>
+        <w:rPr>
+          <w:rFonts w:ascii="Verdana" w:hAnsi="Verdana"/>
+        </w:rPr>
+        <w:t>PaymentService</w:t>
+      </w:r>
+      <w:proofErr w:type="spellEnd"/>
+      <w:r>
+        <w:rPr>
+          <w:rFonts w:ascii="Verdana" w:hAnsi="Verdana"/>
+        </w:rPr>
+        <w:t>” uses “Repository” for interaction with database. The “</w:t>
+      </w:r>
+      <w:proofErr w:type="spellStart"/>
+      <w:r>
+        <w:rPr>
+          <w:rFonts w:ascii="Verdana" w:hAnsi="Verdana"/>
+        </w:rPr>
+        <w:t>EventProducer</w:t>
+      </w:r>
+      <w:proofErr w:type="spellEnd"/>
+      <w:r>
+        <w:rPr>
+          <w:rFonts w:ascii="Verdana" w:hAnsi="Verdana"/>
+        </w:rPr>
+        <w:t>” is used by service for publishing event on Kafka queue. The “</w:t>
+      </w:r>
+      <w:proofErr w:type="spellStart"/>
+      <w:r>
+        <w:rPr>
+          <w:rFonts w:ascii="Verdana" w:hAnsi="Verdana"/>
+        </w:rPr>
+        <w:t>KafkaEventListener</w:t>
+      </w:r>
+      <w:proofErr w:type="spellEnd"/>
+      <w:r>
+        <w:rPr>
+          <w:rFonts w:ascii="Verdana" w:hAnsi="Verdana"/>
+        </w:rPr>
+        <w:t>” is a listener used by application to listen to Kafka queue. When any new event is published on the queue, the Spring Kafka framework calls listen method on “</w:t>
+      </w:r>
+      <w:proofErr w:type="spellStart"/>
+      <w:r>
+        <w:rPr>
+          <w:rFonts w:ascii="Verdana" w:hAnsi="Verdana"/>
+        </w:rPr>
+        <w:t>KafkaEventListener</w:t>
+      </w:r>
+      <w:proofErr w:type="spellEnd"/>
+      <w:r>
+        <w:rPr>
+          <w:rFonts w:ascii="Verdana" w:hAnsi="Verdana"/>
+        </w:rPr>
+        <w:t>”. This listener calls “</w:t>
+      </w:r>
+      <w:proofErr w:type="spellStart"/>
+      <w:r>
+        <w:rPr>
+          <w:rFonts w:ascii="Verdana" w:hAnsi="Verdana"/>
+        </w:rPr>
+        <w:t>EventHandler</w:t>
+      </w:r>
+      <w:proofErr w:type="spellEnd"/>
+      <w:r>
+        <w:rPr>
+          <w:rFonts w:ascii="Verdana" w:hAnsi="Verdana"/>
+        </w:rPr>
+        <w:t>” for delegating event handling based on event source. E.g. “</w:t>
+      </w:r>
+      <w:proofErr w:type="spellStart"/>
+      <w:r>
+        <w:rPr>
+          <w:rFonts w:ascii="Verdana" w:hAnsi="Verdana"/>
+        </w:rPr>
+        <w:t>OrderEventHandler</w:t>
+      </w:r>
+      <w:proofErr w:type="spellEnd"/>
+      <w:r>
+        <w:rPr>
+          <w:rFonts w:ascii="Verdana" w:hAnsi="Verdana"/>
+        </w:rPr>
+        <w:t>” is called when event source is “Order”.</w:t>
+      </w:r>
+      <w:r>
+        <w:rPr>
+          <w:rFonts w:ascii="Verdana" w:hAnsi="Verdana"/>
+        </w:rPr>
+        <w:t xml:space="preserve"> These event handlers plays major role in maintaining eventual consistency in service and call necessary third party services. E.g. if system receives “ORDER_CANCELLED” then the system calls “</w:t>
+      </w:r>
+      <w:proofErr w:type="spellStart"/>
+      <w:r>
+        <w:rPr>
+          <w:rFonts w:ascii="Verdana" w:hAnsi="Verdana"/>
+        </w:rPr>
+        <w:t>AcquirerAdapter</w:t>
+      </w:r>
+      <w:proofErr w:type="spellEnd"/>
+      <w:r>
+        <w:rPr>
+          <w:rFonts w:ascii="Verdana" w:hAnsi="Verdana"/>
+        </w:rPr>
+        <w:t>” for cancelling authorization on card to unblock amount. The event handler also uses repository for storing event</w:t>
+      </w:r>
+      <w:r>
+        <w:rPr>
+          <w:rFonts w:ascii="Verdana" w:hAnsi="Verdana"/>
+        </w:rPr>
+        <w:t>s</w:t>
+      </w:r>
+      <w:r>
+        <w:rPr>
+          <w:rFonts w:ascii="Verdana" w:hAnsi="Verdana"/>
+        </w:rPr>
+        <w:t xml:space="preserve"> in database and maintain</w:t>
+      </w:r>
+      <w:r>
+        <w:rPr>
+          <w:rFonts w:ascii="Verdana" w:hAnsi="Verdana"/>
+        </w:rPr>
+        <w:t>s</w:t>
+      </w:r>
+      <w:r>
+        <w:rPr>
+          <w:rFonts w:ascii="Verdana" w:hAnsi="Verdana"/>
+        </w:rPr>
+        <w:t xml:space="preserve"> action taken on event. The adapters are used by service for interacting other services. It uses load </w:t>
+      </w:r>
+      <w:r>
+        <w:rPr>
+          <w:rFonts w:ascii="Verdana" w:hAnsi="Verdana"/>
         </w:rPr>
         <w:lastRenderedPageBreak/>
-        <w:t xml:space="preserve">balanced “RestTesmplate” for calling remote REST services. The load balanced “RestTemplate” uses </w:t>
-      </w:r>
-      <w:r>
-        <w:rPr>
-          <w:rFonts w:ascii="Verdana" w:hAnsi="Verdana"/>
-          <w:color w:val="5B9BD5" w:themeColor="accent1"/>
-        </w:rPr>
-        <w:t>Eureka server</w:t>
-      </w:r>
-      <w:r>
-        <w:rPr>
-          <w:rFonts w:ascii="Verdana" w:hAnsi="Verdana"/>
-          <w:color w:val="5B9BD5" w:themeColor="accent1"/>
-        </w:rPr>
-        <w:t xml:space="preserve"> &amp; Ribbon for discovery and load balancing service remote calls.</w:t>
+        <w:t>balanced “</w:t>
+      </w:r>
+      <w:proofErr w:type="spellStart"/>
+      <w:r>
+        <w:rPr>
+          <w:rFonts w:ascii="Verdana" w:hAnsi="Verdana"/>
+        </w:rPr>
+        <w:t>RestTesmplate</w:t>
+      </w:r>
+      <w:proofErr w:type="spellEnd"/>
+      <w:r>
+        <w:rPr>
+          <w:rFonts w:ascii="Verdana" w:hAnsi="Verdana"/>
+        </w:rPr>
+        <w:t>” for calling remote REST services. The load balanced “</w:t>
+      </w:r>
+      <w:proofErr w:type="spellStart"/>
+      <w:r>
+        <w:rPr>
+          <w:rFonts w:ascii="Verdana" w:hAnsi="Verdana"/>
+        </w:rPr>
+        <w:t>RestTemplate</w:t>
+      </w:r>
+      <w:proofErr w:type="spellEnd"/>
+      <w:r>
+        <w:rPr>
+          <w:rFonts w:ascii="Verdana" w:hAnsi="Verdana"/>
+        </w:rPr>
+        <w:t>” uses Eureka server &amp; Ribbon for discovery and load balancing service remote calls.</w:t>
       </w:r>
     </w:p>
     <w:p>
@@ -14275,7 +14910,7 @@
           <w:szCs w:val="24"/>
         </w:rPr>
       </w:pPr>
-      <w:bookmarkStart w:id="63" w:name="_Toc509004298"/>
+      <w:bookmarkStart w:id="62" w:name="_Toc509004298"/>
       <w:r>
         <w:rPr>
           <w:rFonts w:ascii="Verdana" w:hAnsi="Verdana"/>
@@ -14342,7 +14977,7 @@
         </w:rPr>
         <w:t xml:space="preserve"> microservice</w:t>
       </w:r>
-      <w:bookmarkEnd w:id="63"/>
+      <w:bookmarkEnd w:id="62"/>
     </w:p>
     <w:p>
       <w:pPr>
@@ -14367,15 +15002,37 @@
         <w:jc w:val="both"/>
         <w:rPr>
           <w:rFonts w:ascii="Verdana" w:hAnsi="Verdana"/>
-          <w:color w:val="5B9BD5" w:themeColor="accent1"/>
-        </w:rPr>
-      </w:pPr>
-      <w:r>
-        <w:rPr>
-          <w:rFonts w:ascii="Verdana" w:hAnsi="Verdana"/>
-          <w:color w:val="5B9BD5" w:themeColor="accent1"/>
-        </w:rPr>
-        <w:t>Each service saves the business object pertaining to transaction as a local entity. These business objects has depicted in following diagram. The state of each business object is maintained (eventual consistency) using hybrid model.</w:t>
+        </w:rPr>
+      </w:pPr>
+      <w:r>
+        <w:rPr>
+          <w:rFonts w:ascii="Verdana" w:hAnsi="Verdana"/>
+        </w:rPr>
+        <w:t>Each service saves the business object pertaining to transaction as a local entity. These business objects has</w:t>
+      </w:r>
+      <w:r>
+        <w:rPr>
+          <w:rFonts w:ascii="Verdana" w:hAnsi="Verdana"/>
+        </w:rPr>
+        <w:t xml:space="preserve"> been</w:t>
+      </w:r>
+      <w:r>
+        <w:rPr>
+          <w:rFonts w:ascii="Verdana" w:hAnsi="Verdana"/>
+        </w:rPr>
+        <w:t xml:space="preserve"> depicted in </w:t>
+      </w:r>
+      <w:r>
+        <w:rPr>
+          <w:rFonts w:ascii="Verdana" w:hAnsi="Verdana"/>
+        </w:rPr>
+        <w:t xml:space="preserve">the </w:t>
+      </w:r>
+      <w:r>
+        <w:rPr>
+          <w:rFonts w:ascii="Verdana" w:hAnsi="Verdana"/>
+        </w:rPr>
+        <w:t>following diagram. The state of each business object is maintained (eventual consistency) using hybrid model.</w:t>
       </w:r>
     </w:p>
     <w:p>
@@ -14383,7 +15040,6 @@
         <w:jc w:val="both"/>
         <w:rPr>
           <w:rFonts w:ascii="Verdana" w:hAnsi="Verdana"/>
-          <w:color w:val="5B9BD5" w:themeColor="accent1"/>
         </w:rPr>
       </w:pPr>
     </w:p>
@@ -14456,7 +15112,7 @@
           <w:rFonts w:ascii="Verdana" w:hAnsi="Verdana"/>
         </w:rPr>
       </w:pPr>
-      <w:bookmarkStart w:id="64" w:name="_Toc509004299"/>
+      <w:bookmarkStart w:id="63" w:name="_Toc509004299"/>
       <w:r>
         <w:rPr>
           <w:rFonts w:ascii="Verdana" w:hAnsi="Verdana"/>
@@ -14498,9 +15154,17 @@
         <w:rPr>
           <w:rFonts w:ascii="Verdana" w:hAnsi="Verdana"/>
         </w:rPr>
-        <w:t>: Business Object for PoC</w:t>
-      </w:r>
-      <w:bookmarkEnd w:id="64"/>
+        <w:t xml:space="preserve">: Business Object for </w:t>
+      </w:r>
+      <w:proofErr w:type="spellStart"/>
+      <w:r>
+        <w:rPr>
+          <w:rFonts w:ascii="Verdana" w:hAnsi="Verdana"/>
+        </w:rPr>
+        <w:t>PoC</w:t>
+      </w:r>
+      <w:bookmarkEnd w:id="63"/>
+      <w:proofErr w:type="spellEnd"/>
     </w:p>
     <w:p>
       <w:pPr>
@@ -14516,41 +15180,131 @@
         <w:jc w:val="both"/>
         <w:rPr>
           <w:rFonts w:ascii="Verdana" w:hAnsi="Verdana"/>
-          <w:color w:val="5B9BD5" w:themeColor="accent1"/>
-        </w:rPr>
-      </w:pPr>
-      <w:r>
-        <w:rPr>
-          <w:rFonts w:ascii="Verdana" w:hAnsi="Verdana"/>
-          <w:color w:val="5B9BD5" w:themeColor="accent1"/>
+        </w:rPr>
+      </w:pPr>
+      <w:r>
+        <w:rPr>
+          <w:rFonts w:ascii="Verdana" w:hAnsi="Verdana"/>
         </w:rPr>
         <w:t xml:space="preserve">The following </w:t>
       </w:r>
       <w:r>
         <w:rPr>
           <w:rFonts w:ascii="Verdana" w:hAnsi="Verdana"/>
-          <w:color w:val="5B9BD5" w:themeColor="accent1"/>
         </w:rPr>
         <w:t>image</w:t>
       </w:r>
       <w:r>
         <w:rPr>
           <w:rFonts w:ascii="Verdana" w:hAnsi="Verdana"/>
-          <w:color w:val="5B9BD5" w:themeColor="accent1"/>
-        </w:rPr>
-        <w:t xml:space="preserve"> depicts the deployment diagram for the PoC.</w:t>
-      </w:r>
-      <w:r>
-        <w:rPr>
-          <w:rFonts w:ascii="Verdana" w:hAnsi="Verdana"/>
-          <w:color w:val="5B9BD5" w:themeColor="accent1"/>
-        </w:rPr>
-        <w:t xml:space="preserve">In total 5, boot applications are deployed and started namely, “Payment”, “Order”, “Billing”, “Acquirer” microservices and “EurekaServer” which is a special type of Spring boot application which is sued as registry for microservices. This EurekaServer is also used by </w:t>
-      </w:r>
-      <w:r>
-        <w:rPr>
-          <w:rFonts w:ascii="Verdana" w:hAnsi="Verdana"/>
-          <w:color w:val="5B9BD5" w:themeColor="accent1"/>
+        </w:rPr>
+        <w:t xml:space="preserve"> depicts the deployment diagram for the </w:t>
+      </w:r>
+      <w:proofErr w:type="spellStart"/>
+      <w:r>
+        <w:rPr>
+          <w:rFonts w:ascii="Verdana" w:hAnsi="Verdana"/>
+        </w:rPr>
+        <w:t>PoC.</w:t>
+      </w:r>
+      <w:r>
+        <w:rPr>
+          <w:rFonts w:ascii="Verdana" w:hAnsi="Verdana"/>
+        </w:rPr>
+        <w:t>In</w:t>
+      </w:r>
+      <w:proofErr w:type="spellEnd"/>
+      <w:r>
+        <w:rPr>
+          <w:rFonts w:ascii="Verdana" w:hAnsi="Verdana"/>
+        </w:rPr>
+        <w:t xml:space="preserve"> total 5, boot applications are deployed and started namely, “Payment”, “Order”, “Billing”, “Acquirer” </w:t>
+      </w:r>
+      <w:proofErr w:type="spellStart"/>
+      <w:r>
+        <w:rPr>
+          <w:rFonts w:ascii="Verdana" w:hAnsi="Verdana"/>
+        </w:rPr>
+        <w:t>microservices</w:t>
+      </w:r>
+      <w:proofErr w:type="spellEnd"/>
+      <w:r>
+        <w:rPr>
+          <w:rFonts w:ascii="Verdana" w:hAnsi="Verdana"/>
+        </w:rPr>
+        <w:t xml:space="preserve"> and “</w:t>
+      </w:r>
+      <w:proofErr w:type="spellStart"/>
+      <w:r>
+        <w:rPr>
+          <w:rFonts w:ascii="Verdana" w:hAnsi="Verdana"/>
+        </w:rPr>
+        <w:t>EurekaServer</w:t>
+      </w:r>
+      <w:proofErr w:type="spellEnd"/>
+      <w:r>
+        <w:rPr>
+          <w:rFonts w:ascii="Verdana" w:hAnsi="Verdana"/>
+        </w:rPr>
+        <w:t xml:space="preserve">” which is a special type of </w:t>
+      </w:r>
+      <w:proofErr w:type="gramStart"/>
+      <w:r>
+        <w:rPr>
+          <w:rFonts w:ascii="Verdana" w:hAnsi="Verdana"/>
+        </w:rPr>
+        <w:t>Spring</w:t>
+      </w:r>
+      <w:proofErr w:type="gramEnd"/>
+      <w:r>
+        <w:rPr>
+          <w:rFonts w:ascii="Verdana" w:hAnsi="Verdana"/>
+        </w:rPr>
+        <w:t xml:space="preserve"> boot application which is u</w:t>
+      </w:r>
+      <w:r>
+        <w:rPr>
+          <w:rFonts w:ascii="Verdana" w:hAnsi="Verdana"/>
+        </w:rPr>
+        <w:t>s</w:t>
+      </w:r>
+      <w:r>
+        <w:rPr>
+          <w:rFonts w:ascii="Verdana" w:hAnsi="Verdana"/>
+        </w:rPr>
+        <w:t xml:space="preserve">ed as registry for </w:t>
+      </w:r>
+      <w:proofErr w:type="spellStart"/>
+      <w:r>
+        <w:rPr>
+          <w:rFonts w:ascii="Verdana" w:hAnsi="Verdana"/>
+        </w:rPr>
+        <w:t>microservices</w:t>
+      </w:r>
+      <w:proofErr w:type="spellEnd"/>
+      <w:r>
+        <w:rPr>
+          <w:rFonts w:ascii="Verdana" w:hAnsi="Verdana"/>
+        </w:rPr>
+        <w:t xml:space="preserve">. This </w:t>
+      </w:r>
+      <w:proofErr w:type="spellStart"/>
+      <w:r>
+        <w:rPr>
+          <w:rFonts w:ascii="Verdana" w:hAnsi="Verdana"/>
+        </w:rPr>
+        <w:t>EurekaServer</w:t>
+      </w:r>
+      <w:proofErr w:type="spellEnd"/>
+      <w:r>
+        <w:rPr>
+          <w:rFonts w:ascii="Verdana" w:hAnsi="Verdana"/>
+        </w:rPr>
+        <w:t xml:space="preserve"> is also used by </w:t>
+      </w:r>
+      <w:r>
+        <w:rPr>
+          <w:rFonts w:ascii="Verdana" w:hAnsi="Verdana"/>
         </w:rPr>
         <w:t>Ribbon for load balancing service calls.</w:t>
       </w:r>
@@ -14629,7 +15383,7 @@
           <w:szCs w:val="24"/>
         </w:rPr>
       </w:pPr>
-      <w:bookmarkStart w:id="65" w:name="_Toc509004300"/>
+      <w:bookmarkStart w:id="64" w:name="_Toc509004300"/>
       <w:r>
         <w:rPr>
           <w:rFonts w:ascii="Verdana" w:hAnsi="Verdana"/>
@@ -14687,7 +15441,7 @@
         </w:rPr>
         <w:t>: Deployment Diagram</w:t>
       </w:r>
-      <w:bookmarkEnd w:id="65"/>
+      <w:bookmarkEnd w:id="64"/>
     </w:p>
     <w:p>
       <w:pPr>
@@ -14703,28 +15457,36 @@
         <w:jc w:val="both"/>
         <w:rPr>
           <w:rFonts w:ascii="Verdana" w:hAnsi="Verdana"/>
-          <w:color w:val="5B9BD5" w:themeColor="accent1"/>
-        </w:rPr>
-      </w:pPr>
-      <w:r>
-        <w:rPr>
-          <w:rFonts w:ascii="Verdana" w:hAnsi="Verdana"/>
-          <w:color w:val="5B9BD5" w:themeColor="accent1"/>
+        </w:rPr>
+      </w:pPr>
+      <w:r>
+        <w:rPr>
+          <w:rFonts w:ascii="Verdana" w:hAnsi="Verdana"/>
         </w:rPr>
         <w:lastRenderedPageBreak/>
-        <w:t xml:space="preserve">This service accept payment information along with order information. Then “Order” microservice calls “Billing” microservice to initialize bill. Then it calls “Payment” microservice for authorize and capture of payment. If payment capture is successful then it calls bill microservice to confirm payment and sends back success status to caller. </w:t>
-      </w:r>
-      <w:r>
-        <w:rPr>
-          <w:rFonts w:ascii="Verdana" w:hAnsi="Verdana"/>
-          <w:color w:val="5B9BD5" w:themeColor="accent1"/>
+        <w:t>This service accept</w:t>
+      </w:r>
+      <w:r>
+        <w:rPr>
+          <w:rFonts w:ascii="Verdana" w:hAnsi="Verdana"/>
+        </w:rPr>
+        <w:t>s</w:t>
+      </w:r>
+      <w:r>
+        <w:rPr>
+          <w:rFonts w:ascii="Verdana" w:hAnsi="Verdana"/>
+        </w:rPr>
+        <w:t xml:space="preserve"> payment information along with order information. Then “Order” microservice calls “Billing” microservice to initialize bill. Then it calls “Payment” microservice for authorize and capture of payment. If payment capture is successful then it calls bill microservice to confirm payment and sends back success status to caller. </w:t>
+      </w:r>
+      <w:r>
+        <w:rPr>
+          <w:rFonts w:ascii="Verdana" w:hAnsi="Verdana"/>
         </w:rPr>
         <w:t>The</w:t>
       </w:r>
       <w:r>
         <w:rPr>
           <w:rFonts w:ascii="Verdana" w:hAnsi="Verdana"/>
-          <w:color w:val="5B9BD5" w:themeColor="accent1"/>
         </w:rPr>
         <w:t xml:space="preserve"> following depicts the sequence diagram for order checkout. It also highlights the places where event is triggered on each state change.</w:t>
       </w:r>
@@ -14810,7 +15572,7 @@
           <w:szCs w:val="24"/>
         </w:rPr>
       </w:pPr>
-      <w:bookmarkStart w:id="66" w:name="_Toc509004301"/>
+      <w:bookmarkStart w:id="65" w:name="_Toc509004301"/>
       <w:r>
         <w:rPr>
           <w:rFonts w:ascii="Verdana" w:hAnsi="Verdana"/>
@@ -14868,64 +15630,136 @@
         </w:rPr>
         <w:t>: Order Checkout sequence diagram</w:t>
       </w:r>
-      <w:bookmarkEnd w:id="66"/>
+      <w:bookmarkEnd w:id="65"/>
     </w:p>
     <w:p>
       <w:pPr>
         <w:jc w:val="both"/>
         <w:rPr>
           <w:rFonts w:ascii="Verdana" w:hAnsi="Verdana"/>
-          <w:color w:val="5B9BD5" w:themeColor="accent1"/>
-        </w:rPr>
-      </w:pPr>
-      <w:r>
-        <w:rPr>
-          <w:rFonts w:ascii="Verdana" w:hAnsi="Verdana"/>
-          <w:color w:val="5B9BD5" w:themeColor="accent1"/>
+        </w:rPr>
+      </w:pPr>
+      <w:r>
+        <w:rPr>
+          <w:rFonts w:ascii="Verdana" w:hAnsi="Verdana"/>
         </w:rPr>
         <w:t xml:space="preserve"> </w:t>
       </w:r>
       <w:r>
         <w:rPr>
           <w:rFonts w:ascii="Verdana" w:hAnsi="Verdana"/>
-          <w:color w:val="5B9BD5" w:themeColor="accent1"/>
         </w:rPr>
         <w:t>The following sequence diagram depicts a typical event handling flow. The “</w:t>
       </w:r>
-      <w:r>
-        <w:rPr>
-          <w:rFonts w:ascii="Verdana" w:hAnsi="Verdana"/>
-          <w:color w:val="5B9BD5" w:themeColor="accent1"/>
+      <w:proofErr w:type="spellStart"/>
+      <w:r>
+        <w:rPr>
+          <w:rFonts w:ascii="Verdana" w:hAnsi="Verdana"/>
         </w:rPr>
         <w:t>onMessage</w:t>
       </w:r>
-      <w:r>
-        <w:rPr>
-          <w:rFonts w:ascii="Verdana" w:hAnsi="Verdana"/>
-          <w:color w:val="5B9BD5" w:themeColor="accent1"/>
-        </w:rPr>
-        <w:t xml:space="preserve">” method from KafkaEventListener is called when any new event is available on Kafka queue. This method first deserializes the event and checks the source. If event source is same service then it ignores event and just saves event in local </w:t>
-      </w:r>
-      <w:r>
-        <w:rPr>
-          <w:rFonts w:ascii="Verdana" w:hAnsi="Verdana"/>
-          <w:color w:val="5B9BD5" w:themeColor="accent1"/>
+      <w:proofErr w:type="spellEnd"/>
+      <w:r>
+        <w:rPr>
+          <w:rFonts w:ascii="Verdana" w:hAnsi="Verdana"/>
+        </w:rPr>
+        <w:t xml:space="preserve">” method from </w:t>
+      </w:r>
+      <w:proofErr w:type="spellStart"/>
+      <w:r>
+        <w:rPr>
+          <w:rFonts w:ascii="Verdana" w:hAnsi="Verdana"/>
+        </w:rPr>
+        <w:t>KafkaEventListener</w:t>
+      </w:r>
+      <w:proofErr w:type="spellEnd"/>
+      <w:r>
+        <w:rPr>
+          <w:rFonts w:ascii="Verdana" w:hAnsi="Verdana"/>
+        </w:rPr>
+        <w:t xml:space="preserve"> is called when any new event is available on Kafka queue. This method first </w:t>
+      </w:r>
+      <w:proofErr w:type="spellStart"/>
+      <w:r>
+        <w:rPr>
+          <w:rFonts w:ascii="Verdana" w:hAnsi="Verdana"/>
+        </w:rPr>
+        <w:t>deserializes</w:t>
+      </w:r>
+      <w:proofErr w:type="spellEnd"/>
+      <w:r>
+        <w:rPr>
+          <w:rFonts w:ascii="Verdana" w:hAnsi="Verdana"/>
+        </w:rPr>
+        <w:t xml:space="preserve"> the event and checks the source. If event source is same service then it ignores event and just saves event in local </w:t>
+      </w:r>
+      <w:r>
+        <w:rPr>
+          <w:rFonts w:ascii="Verdana" w:hAnsi="Verdana"/>
         </w:rPr>
         <w:t>database</w:t>
       </w:r>
       <w:r>
         <w:rPr>
           <w:rFonts w:ascii="Verdana" w:hAnsi="Verdana"/>
-          <w:color w:val="5B9BD5" w:themeColor="accent1"/>
-        </w:rPr>
-        <w:t>. If source is other service then  it calls respective event handler. E.g. if event source is “Order” service then it calls “</w:t>
-      </w:r>
-      <w:r>
-        <w:rPr>
-          <w:rFonts w:ascii="Verdana" w:hAnsi="Verdana"/>
-          <w:color w:val="5B9BD5" w:themeColor="accent1"/>
-        </w:rPr>
-        <w:t>OrderEventHandler” for handling event. Let’s say event is “Order Cancelled” then “OrderEventHander” cancels payment authorization in acquirer and updates local payment status and order status. Then it fires the “Payment Cancelled” event. Then “OrderEventHandler” saves event in local database with state as “event handled” and it finishes event handling.</w:t>
+        </w:rPr>
+        <w:t xml:space="preserve">. If source is other service </w:t>
+      </w:r>
+      <w:proofErr w:type="gramStart"/>
+      <w:r>
+        <w:rPr>
+          <w:rFonts w:ascii="Verdana" w:hAnsi="Verdana"/>
+        </w:rPr>
+        <w:t>then  it</w:t>
+      </w:r>
+      <w:proofErr w:type="gramEnd"/>
+      <w:r>
+        <w:rPr>
+          <w:rFonts w:ascii="Verdana" w:hAnsi="Verdana"/>
+        </w:rPr>
+        <w:t xml:space="preserve"> calls respective event handler. E.g. if event source is “Order” service then it calls “</w:t>
+      </w:r>
+      <w:proofErr w:type="spellStart"/>
+      <w:r>
+        <w:rPr>
+          <w:rFonts w:ascii="Verdana" w:hAnsi="Verdana"/>
+        </w:rPr>
+        <w:t>OrderEventHandler</w:t>
+      </w:r>
+      <w:proofErr w:type="spellEnd"/>
+      <w:r>
+        <w:rPr>
+          <w:rFonts w:ascii="Verdana" w:hAnsi="Verdana"/>
+        </w:rPr>
+        <w:t>” for handling event. Let’s say event is “Order Cancelled” then “</w:t>
+      </w:r>
+      <w:proofErr w:type="spellStart"/>
+      <w:r>
+        <w:rPr>
+          <w:rFonts w:ascii="Verdana" w:hAnsi="Verdana"/>
+        </w:rPr>
+        <w:t>OrderEventHander</w:t>
+      </w:r>
+      <w:proofErr w:type="spellEnd"/>
+      <w:r>
+        <w:rPr>
+          <w:rFonts w:ascii="Verdana" w:hAnsi="Verdana"/>
+        </w:rPr>
+        <w:t>” cancels payment authorization in acquirer and updates local payment status and order status. Then it fires the “Payment Cancelled” event. Then “</w:t>
+      </w:r>
+      <w:proofErr w:type="spellStart"/>
+      <w:r>
+        <w:rPr>
+          <w:rFonts w:ascii="Verdana" w:hAnsi="Verdana"/>
+        </w:rPr>
+        <w:t>OrderEventHandler</w:t>
+      </w:r>
+      <w:proofErr w:type="spellEnd"/>
+      <w:r>
+        <w:rPr>
+          <w:rFonts w:ascii="Verdana" w:hAnsi="Verdana"/>
+        </w:rPr>
+        <w:t>” saves event in local database with state as “event handled” and it finishes event handling.</w:t>
       </w:r>
     </w:p>
     <w:p>
@@ -15002,7 +15836,7 @@
           <w:szCs w:val="24"/>
         </w:rPr>
       </w:pPr>
-      <w:bookmarkStart w:id="67" w:name="_Toc509004302"/>
+      <w:bookmarkStart w:id="66" w:name="_Toc509004302"/>
       <w:r>
         <w:rPr>
           <w:rFonts w:ascii="Verdana" w:hAnsi="Verdana"/>
@@ -15060,7 +15894,7 @@
         </w:rPr>
         <w:t>: Event handling sequence diagram</w:t>
       </w:r>
-      <w:bookmarkEnd w:id="67"/>
+      <w:bookmarkEnd w:id="66"/>
     </w:p>
     <w:p/>
     <w:p>
@@ -15068,72 +15902,123 @@
         <w:jc w:val="both"/>
         <w:rPr>
           <w:rFonts w:ascii="Verdana" w:hAnsi="Verdana"/>
+        </w:rPr>
+      </w:pPr>
+      <w:r>
+        <w:rPr>
+          <w:rFonts w:ascii="Verdana" w:hAnsi="Verdana"/>
+        </w:rPr>
+        <w:t xml:space="preserve">The above mentioned </w:t>
+      </w:r>
+      <w:proofErr w:type="spellStart"/>
+      <w:r>
+        <w:rPr>
+          <w:rFonts w:ascii="Verdana" w:hAnsi="Verdana"/>
+        </w:rPr>
+        <w:t>PoC</w:t>
+      </w:r>
+      <w:proofErr w:type="spellEnd"/>
+      <w:r>
+        <w:rPr>
+          <w:rFonts w:ascii="Verdana" w:hAnsi="Verdana"/>
+        </w:rPr>
+        <w:t xml:space="preserve"> code is </w:t>
+      </w:r>
+      <w:r>
+        <w:rPr>
+          <w:rFonts w:ascii="Verdana" w:hAnsi="Verdana"/>
+        </w:rPr>
+        <w:t>available</w:t>
+      </w:r>
+      <w:r>
+        <w:rPr>
+          <w:rFonts w:ascii="Verdana" w:hAnsi="Verdana"/>
+        </w:rPr>
+        <w:t xml:space="preserve"> on GIT Hub along with readme file which explains steps to start </w:t>
+      </w:r>
+      <w:proofErr w:type="gramStart"/>
+      <w:r>
+        <w:rPr>
+          <w:rFonts w:ascii="Verdana" w:hAnsi="Verdana"/>
+        </w:rPr>
+        <w:t>Spring</w:t>
+      </w:r>
+      <w:proofErr w:type="gramEnd"/>
+      <w:r>
+        <w:rPr>
+          <w:rFonts w:ascii="Verdana" w:hAnsi="Verdana"/>
+        </w:rPr>
+        <w:t xml:space="preserve"> boot applications (</w:t>
+      </w:r>
+      <w:proofErr w:type="spellStart"/>
+      <w:r>
+        <w:rPr>
+          <w:rFonts w:ascii="Verdana" w:hAnsi="Verdana"/>
+        </w:rPr>
+        <w:t>microservices</w:t>
+      </w:r>
+      <w:proofErr w:type="spellEnd"/>
+      <w:r>
+        <w:rPr>
+          <w:rFonts w:ascii="Verdana" w:hAnsi="Verdana"/>
+        </w:rPr>
+        <w:t>) along with configuring Kafka. It also has automated tests written in “</w:t>
+      </w:r>
+      <w:proofErr w:type="spellStart"/>
+      <w:r>
+        <w:rPr>
+          <w:rFonts w:ascii="Verdana" w:hAnsi="Verdana"/>
+        </w:rPr>
+        <w:t>Flow</w:t>
+      </w:r>
+      <w:r>
+        <w:rPr>
+          <w:rFonts w:ascii="Verdana" w:hAnsi="Verdana"/>
+        </w:rPr>
+        <w:t>Test</w:t>
+      </w:r>
+      <w:proofErr w:type="spellEnd"/>
+      <w:r>
+        <w:rPr>
+          <w:rFonts w:ascii="Verdana" w:hAnsi="Verdana"/>
+        </w:rPr>
+        <w:t>” component which can be executed once all servers are up and running. The details about code are as follows:</w:t>
+      </w:r>
+    </w:p>
+    <w:p>
+      <w:pPr>
+        <w:jc w:val="both"/>
+        <w:rPr>
+          <w:rFonts w:ascii="Verdana" w:hAnsi="Verdana"/>
           <w:color w:val="5B9BD5" w:themeColor="accent1"/>
         </w:rPr>
       </w:pPr>
-      <w:r>
-        <w:rPr>
-          <w:rFonts w:ascii="Verdana" w:hAnsi="Verdana"/>
-          <w:color w:val="5B9BD5" w:themeColor="accent1"/>
-        </w:rPr>
-        <w:t xml:space="preserve">The above mentioned PoC code is </w:t>
-      </w:r>
-      <w:r>
-        <w:rPr>
-          <w:rFonts w:ascii="Verdana" w:hAnsi="Verdana"/>
-          <w:color w:val="5B9BD5" w:themeColor="accent1"/>
-        </w:rPr>
-        <w:t>available</w:t>
-      </w:r>
-      <w:r>
-        <w:rPr>
-          <w:rFonts w:ascii="Verdana" w:hAnsi="Verdana"/>
-          <w:color w:val="5B9BD5" w:themeColor="accent1"/>
-        </w:rPr>
-        <w:t xml:space="preserve"> on GIT Hub along with readme file which explains steps to start Spring boot applications (microservices) along with configuring Kafka. It also has automated tests written in “Flow</w:t>
-      </w:r>
-      <w:r>
-        <w:rPr>
-          <w:rFonts w:ascii="Verdana" w:hAnsi="Verdana"/>
-          <w:color w:val="5B9BD5" w:themeColor="accent1"/>
-        </w:rPr>
-        <w:t>Test</w:t>
-      </w:r>
-      <w:r>
-        <w:rPr>
-          <w:rFonts w:ascii="Verdana" w:hAnsi="Verdana"/>
-          <w:color w:val="5B9BD5" w:themeColor="accent1"/>
-        </w:rPr>
-        <w:t>” component which can be executed once all servers are up and running. The details about code are as follows:</w:t>
-      </w:r>
-    </w:p>
-    <w:p>
-      <w:pPr>
-        <w:jc w:val="both"/>
-        <w:rPr>
-          <w:rFonts w:ascii="Verdana" w:hAnsi="Verdana"/>
-          <w:color w:val="5B9BD5" w:themeColor="accent1"/>
-        </w:rPr>
-      </w:pPr>
-    </w:p>
-    <w:p>
-      <w:pPr>
-        <w:rPr>
-          <w:rFonts w:ascii="Verdana" w:hAnsi="Verdana"/>
-        </w:rPr>
-      </w:pPr>
+    </w:p>
+    <w:p>
+      <w:pPr>
+        <w:rPr>
+          <w:rFonts w:ascii="Verdana" w:hAnsi="Verdana"/>
+        </w:rPr>
+      </w:pPr>
+      <w:proofErr w:type="spellStart"/>
       <w:r>
         <w:rPr>
           <w:rFonts w:ascii="Verdana" w:hAnsi="Verdana"/>
           <w:b/>
-          <w:color w:val="5B9BD5" w:themeColor="accent1"/>
-        </w:rPr>
-        <w:t>PoC Code</w:t>
-      </w:r>
-      <w:r>
-        <w:rPr>
-          <w:rFonts w:ascii="Verdana" w:hAnsi="Verdana"/>
-          <w:color w:val="5B9BD5" w:themeColor="accent1"/>
+        </w:rPr>
+        <w:t>PoC</w:t>
+      </w:r>
+      <w:proofErr w:type="spellEnd"/>
+      <w:r>
+        <w:rPr>
+          <w:rFonts w:ascii="Verdana" w:hAnsi="Verdana"/>
+          <w:b/>
+        </w:rPr>
+        <w:t xml:space="preserve"> Code</w:t>
+      </w:r>
+      <w:r>
+        <w:rPr>
+          <w:rFonts w:ascii="Verdana" w:hAnsi="Verdana"/>
         </w:rPr>
         <w:t xml:space="preserve">:  </w:t>
       </w:r>
@@ -15160,13 +16045,21 @@
           <w:rFonts w:ascii="Verdana" w:hAnsi="Verdana"/>
         </w:rPr>
       </w:pPr>
+      <w:proofErr w:type="spellStart"/>
       <w:r>
         <w:rPr>
           <w:rFonts w:ascii="Verdana" w:hAnsi="Verdana"/>
           <w:b/>
-          <w:color w:val="5B9BD5" w:themeColor="accent1"/>
-        </w:rPr>
-        <w:t>PoC README</w:t>
+        </w:rPr>
+        <w:t>PoC</w:t>
+      </w:r>
+      <w:proofErr w:type="spellEnd"/>
+      <w:r>
+        <w:rPr>
+          <w:rFonts w:ascii="Verdana" w:hAnsi="Verdana"/>
+          <w:b/>
+        </w:rPr>
+        <w:t xml:space="preserve"> README</w:t>
       </w:r>
       <w:r>
         <w:rPr>
@@ -15230,7 +16123,7 @@
           <w:szCs w:val="24"/>
         </w:rPr>
       </w:pPr>
-      <w:bookmarkStart w:id="68" w:name="_Toc509004330"/>
+      <w:bookmarkStart w:id="67" w:name="_Toc509004330"/>
       <w:r>
         <w:rPr>
           <w:rFonts w:ascii="Verdana" w:hAnsi="Verdana"/>
@@ -15256,7 +16149,7 @@
         </w:rPr>
         <w:t xml:space="preserve"> Test Cases &amp; Result</w:t>
       </w:r>
-      <w:bookmarkEnd w:id="68"/>
+      <w:bookmarkEnd w:id="67"/>
     </w:p>
     <w:p>
       <w:pPr>
@@ -15276,7 +16169,7 @@
           <w:szCs w:val="24"/>
         </w:rPr>
       </w:pPr>
-      <w:bookmarkStart w:id="69" w:name="_Toc509004331"/>
+      <w:bookmarkStart w:id="68" w:name="_Toc509004331"/>
       <w:r>
         <w:rPr>
           <w:rFonts w:ascii="Verdana" w:hAnsi="Verdana"/>
@@ -15301,7 +16194,7 @@
         </w:rPr>
         <w:t>.1 Test Cases</w:t>
       </w:r>
-      <w:bookmarkEnd w:id="69"/>
+      <w:bookmarkEnd w:id="68"/>
     </w:p>
     <w:p>
       <w:pPr>
@@ -16060,7 +16953,7 @@
           <w:szCs w:val="24"/>
         </w:rPr>
       </w:pPr>
-      <w:bookmarkStart w:id="70" w:name="_Toc509004277"/>
+      <w:bookmarkStart w:id="69" w:name="_Toc509004277"/>
       <w:r>
         <w:rPr>
           <w:rFonts w:ascii="Verdana" w:hAnsi="Verdana"/>
@@ -16118,7 +17011,7 @@
         </w:rPr>
         <w:t>: Test Cases</w:t>
       </w:r>
-      <w:bookmarkEnd w:id="70"/>
+      <w:bookmarkEnd w:id="69"/>
     </w:p>
     <w:p>
       <w:pPr>
@@ -16137,7 +17030,7 @@
           <w:szCs w:val="24"/>
         </w:rPr>
       </w:pPr>
-      <w:bookmarkStart w:id="71" w:name="_Toc509004332"/>
+      <w:bookmarkStart w:id="70" w:name="_Toc509004332"/>
       <w:r>
         <w:rPr>
           <w:rFonts w:ascii="Verdana" w:hAnsi="Verdana"/>
@@ -16202,7 +17095,7 @@
         </w:rPr>
         <w:t xml:space="preserve"> and Actions Taken</w:t>
       </w:r>
-      <w:bookmarkEnd w:id="71"/>
+      <w:bookmarkEnd w:id="70"/>
     </w:p>
     <w:p>
       <w:pPr>
@@ -16214,27 +17107,23 @@
         <w:jc w:val="both"/>
         <w:rPr>
           <w:rFonts w:ascii="Verdana" w:hAnsi="Verdana"/>
-          <w:color w:val="5B9BD5" w:themeColor="accent1"/>
-        </w:rPr>
-      </w:pPr>
-      <w:r>
-        <w:rPr>
-          <w:rFonts w:ascii="Verdana" w:hAnsi="Verdana"/>
-          <w:color w:val="5B9BD5" w:themeColor="accent1"/>
+        </w:rPr>
+      </w:pPr>
+      <w:r>
+        <w:rPr>
+          <w:rFonts w:ascii="Verdana" w:hAnsi="Verdana"/>
         </w:rPr>
         <w:t>The two methods, “authorize” and “capture” were merged into single operation to avoid additional eventual consistency</w:t>
       </w:r>
       <w:r>
         <w:rPr>
           <w:rFonts w:ascii="Verdana" w:hAnsi="Verdana"/>
-          <w:color w:val="5B9BD5" w:themeColor="accent1"/>
         </w:rPr>
         <w:t xml:space="preserve"> handling</w:t>
       </w:r>
       <w:r>
         <w:rPr>
           <w:rFonts w:ascii="Verdana" w:hAnsi="Verdana"/>
-          <w:color w:val="5B9BD5" w:themeColor="accent1"/>
         </w:rPr>
         <w:t xml:space="preserve"> in case user abandons checkout after “authorize”. If user abandons checkout after “authorization” then authorization with acquirer also need to be cancelled otherwise that amount will be blocked on user’s card</w:t>
       </w:r>
@@ -16249,20 +17138,17 @@
         <w:jc w:val="both"/>
         <w:rPr>
           <w:rFonts w:ascii="Verdana" w:hAnsi="Verdana"/>
-          <w:color w:val="5B9BD5" w:themeColor="accent1"/>
-        </w:rPr>
-      </w:pPr>
-      <w:r>
-        <w:rPr>
-          <w:rFonts w:ascii="Verdana" w:hAnsi="Verdana"/>
-          <w:color w:val="5B9BD5" w:themeColor="accent1"/>
+        </w:rPr>
+      </w:pPr>
+      <w:r>
+        <w:rPr>
+          <w:rFonts w:ascii="Verdana" w:hAnsi="Verdana"/>
         </w:rPr>
         <w:t>Even if we use orchestrator for real time payment processing, each microservice should publish state into the queue. This eases out the additional exception handling in orchestrator layer and each service can take corrective action.</w:t>
       </w:r>
       <w:r>
         <w:rPr>
           <w:rFonts w:ascii="Verdana" w:hAnsi="Verdana"/>
-          <w:color w:val="5B9BD5" w:themeColor="accent1"/>
         </w:rPr>
         <w:t xml:space="preserve"> This also reduces the response time.</w:t>
       </w:r>
@@ -16277,30 +17163,34 @@
         <w:jc w:val="both"/>
         <w:rPr>
           <w:rFonts w:ascii="Verdana" w:hAnsi="Verdana"/>
-          <w:color w:val="5B9BD5" w:themeColor="accent1"/>
-        </w:rPr>
-      </w:pPr>
-      <w:r>
-        <w:rPr>
-          <w:rFonts w:ascii="Verdana" w:hAnsi="Verdana"/>
-          <w:color w:val="5B9BD5" w:themeColor="accent1"/>
+        </w:rPr>
+      </w:pPr>
+      <w:r>
+        <w:rPr>
+          <w:rFonts w:ascii="Verdana" w:hAnsi="Verdana"/>
         </w:rPr>
         <w:t>Even if we have a queue for notifying each service about state, if event handler fails to handle event due to system error then system should log the failure and should have a process to correct failed events</w:t>
       </w:r>
       <w:r>
         <w:rPr>
           <w:rFonts w:ascii="Verdana" w:hAnsi="Verdana"/>
-          <w:color w:val="5B9BD5" w:themeColor="accent1"/>
         </w:rPr>
         <w:t xml:space="preserve">. The </w:t>
       </w:r>
-      <w:r>
-        <w:rPr>
-          <w:rFonts w:ascii="Verdana" w:hAnsi="Verdana"/>
-          <w:color w:val="5B9BD5" w:themeColor="accent1"/>
+      <w:proofErr w:type="spellStart"/>
+      <w:r>
+        <w:rPr>
+          <w:rFonts w:ascii="Verdana" w:hAnsi="Verdana"/>
         </w:rPr>
         <w:lastRenderedPageBreak/>
-        <w:t>PoC has persisted all events with action taken. If event handler fails to process event then it is stored in DB as ACTION_FAILED state.</w:t>
+        <w:t>PoC</w:t>
+      </w:r>
+      <w:proofErr w:type="spellEnd"/>
+      <w:r>
+        <w:rPr>
+          <w:rFonts w:ascii="Verdana" w:hAnsi="Verdana"/>
+        </w:rPr>
+        <w:t xml:space="preserve"> has persisted all events with action taken. If event handler fails to process event then it is stored in DB as ACTION_FAILED state.</w:t>
       </w:r>
     </w:p>
     <w:p>
@@ -16313,13 +17203,11 @@
         <w:jc w:val="both"/>
         <w:rPr>
           <w:rFonts w:ascii="Verdana" w:hAnsi="Verdana"/>
-          <w:color w:val="5B9BD5" w:themeColor="accent1"/>
-        </w:rPr>
-      </w:pPr>
-      <w:r>
-        <w:rPr>
-          <w:rFonts w:ascii="Verdana" w:hAnsi="Verdana"/>
-          <w:color w:val="5B9BD5" w:themeColor="accent1"/>
+        </w:rPr>
+      </w:pPr>
+      <w:r>
+        <w:rPr>
+          <w:rFonts w:ascii="Verdana" w:hAnsi="Verdana"/>
         </w:rPr>
         <w:t>All event should have context information about event like originator, payment identifier, order identifier, bill identifier, customer identifier and state of originator</w:t>
       </w:r>
@@ -16334,13 +17222,11 @@
         <w:jc w:val="both"/>
         <w:rPr>
           <w:rFonts w:ascii="Verdana" w:hAnsi="Verdana"/>
-          <w:color w:val="5B9BD5" w:themeColor="accent1"/>
-        </w:rPr>
-      </w:pPr>
-      <w:r>
-        <w:rPr>
-          <w:rFonts w:ascii="Verdana" w:hAnsi="Verdana"/>
-          <w:color w:val="5B9BD5" w:themeColor="accent1"/>
+        </w:rPr>
+      </w:pPr>
+      <w:r>
+        <w:rPr>
+          <w:rFonts w:ascii="Verdana" w:hAnsi="Verdana"/>
         </w:rPr>
         <w:t>In case acquirer identifies the authorize request as a candidate for 3D secure authorization, the payment has to be suspended till user is authenticated. Then each service is called again with 3D secure authorization details. So each operation should be idempotent.</w:t>
       </w:r>
@@ -16369,7 +17255,7 @@
           <w:szCs w:val="24"/>
         </w:rPr>
       </w:pPr>
-      <w:bookmarkStart w:id="72" w:name="_Toc509004333"/>
+      <w:bookmarkStart w:id="71" w:name="_Toc509004333"/>
       <w:r>
         <w:rPr>
           <w:rFonts w:ascii="Verdana" w:hAnsi="Verdana"/>
@@ -16379,7 +17265,7 @@
         <w:lastRenderedPageBreak/>
         <w:t>Summary</w:t>
       </w:r>
-      <w:bookmarkEnd w:id="72"/>
+      <w:bookmarkEnd w:id="71"/>
     </w:p>
     <w:p>
       <w:pPr>
@@ -16396,57 +17282,35 @@
         <w:jc w:val="both"/>
         <w:rPr>
           <w:rFonts w:ascii="Verdana" w:hAnsi="Verdana"/>
-          <w:color w:val="5B9BD5" w:themeColor="accent1"/>
-        </w:rPr>
-      </w:pPr>
-      <w:r>
-        <w:rPr>
-          <w:rFonts w:ascii="Verdana" w:hAnsi="Verdana"/>
-          <w:color w:val="5B9BD5" w:themeColor="accent1"/>
+        </w:rPr>
+      </w:pPr>
+      <w:r>
+        <w:rPr>
+          <w:rFonts w:ascii="Verdana" w:hAnsi="Verdana"/>
         </w:rPr>
         <w:t>The hybrid architecture can be adopted in developing Microservices real time financial system for Communication Service Provider</w:t>
       </w:r>
       <w:r>
         <w:rPr>
           <w:rFonts w:ascii="Verdana" w:hAnsi="Verdana"/>
-          <w:color w:val="5B9BD5" w:themeColor="accent1"/>
         </w:rPr>
         <w:t>s (CSP)</w:t>
       </w:r>
       <w:r>
         <w:rPr>
           <w:rFonts w:ascii="Verdana" w:hAnsi="Verdana"/>
-          <w:color w:val="5B9BD5" w:themeColor="accent1"/>
         </w:rPr>
         <w:t xml:space="preserve">. Along with adopting to new </w:t>
       </w:r>
       <w:r>
         <w:rPr>
           <w:rFonts w:ascii="Verdana" w:hAnsi="Verdana"/>
-          <w:color w:val="5B9BD5" w:themeColor="accent1"/>
-        </w:rPr>
-        <w:t>architecture some business processes has to be altered for maintaining eventual consistency. In the initial business flow, the “authorization” and “capture” call were different business flows. This triggers to have more exception handling for maintaining eventual consistency between “authorize” and “capture”. But if we merge “authorize” and “ca</w:t>
-      </w:r>
-    </w:p>
-    <w:p>
-      <w:pPr>
-        <w:jc w:val="both"/>
-        <w:rPr>
-          <w:rFonts w:ascii="Verdana" w:hAnsi="Verdana"/>
-          <w:color w:val="5B9BD5" w:themeColor="accent1"/>
-        </w:rPr>
-      </w:pPr>
-      <w:r>
-        <w:rPr>
-          <w:rFonts w:ascii="Verdana" w:hAnsi="Verdana"/>
-          <w:color w:val="5B9BD5" w:themeColor="accent1"/>
-        </w:rPr>
-        <w:t>pture” into single call then it reduces the effort for additional exception handling for maintaining eventual consistency.</w:t>
-      </w:r>
-      <w:r>
-        <w:rPr>
-          <w:rFonts w:ascii="Verdana" w:hAnsi="Verdana"/>
-          <w:color w:val="5B9BD5" w:themeColor="accent1"/>
+        </w:rPr>
+        <w:t>architecture some business processes has to be altered for maintaining eventual consistency. In the initial business flow, the “authorization” and “capture” call were different business flows. This triggers to have more exception handling for maintaining eventual consistency between “authorize” and “capture”. But if we merge “authorize” and “capture” into single call then it reduces the effort for additional exception handling for maintaining eventual consistency.</w:t>
+      </w:r>
+      <w:r>
+        <w:rPr>
+          <w:rFonts w:ascii="Verdana" w:hAnsi="Verdana"/>
         </w:rPr>
         <w:t xml:space="preserve"> Also each writable microservice should have idempotent check for avoiding duplicate transactions in the system which causes consistency issues. </w:t>
       </w:r>
@@ -16475,7 +17339,7 @@
           <w:szCs w:val="24"/>
         </w:rPr>
       </w:pPr>
-      <w:bookmarkStart w:id="73" w:name="_Toc509004334"/>
+      <w:bookmarkStart w:id="72" w:name="_Toc509004334"/>
       <w:r>
         <w:rPr>
           <w:rFonts w:ascii="Verdana" w:hAnsi="Verdana"/>
@@ -16485,7 +17349,7 @@
         <w:lastRenderedPageBreak/>
         <w:t>Conclusions and Recommendations</w:t>
       </w:r>
-      <w:bookmarkEnd w:id="73"/>
+      <w:bookmarkEnd w:id="72"/>
     </w:p>
     <w:p>
       <w:pPr>
@@ -16537,7 +17401,7 @@
           <w:szCs w:val="24"/>
         </w:rPr>
       </w:pPr>
-      <w:bookmarkStart w:id="74" w:name="_Toc509004335"/>
+      <w:bookmarkStart w:id="73" w:name="_Toc509004335"/>
       <w:r>
         <w:rPr>
           <w:rFonts w:ascii="Verdana" w:hAnsi="Verdana"/>
@@ -16547,7 +17411,7 @@
         <w:lastRenderedPageBreak/>
         <w:t>Directions for Future Work</w:t>
       </w:r>
-      <w:bookmarkEnd w:id="74"/>
+      <w:bookmarkEnd w:id="73"/>
     </w:p>
     <w:p>
       <w:pPr>
@@ -16569,35 +17433,38 @@
         <w:jc w:val="both"/>
         <w:rPr>
           <w:rFonts w:ascii="Verdana" w:hAnsi="Verdana"/>
-          <w:color w:val="5B9BD5" w:themeColor="accent1"/>
           <w:sz w:val="20"/>
         </w:rPr>
       </w:pPr>
       <w:r>
         <w:rPr>
           <w:rFonts w:ascii="Verdana" w:hAnsi="Verdana"/>
-          <w:color w:val="5B9BD5" w:themeColor="accent1"/>
         </w:rPr>
         <w:t xml:space="preserve">The Microservices developed using Spring boot framework has to be containerize (use Docker) for using automated </w:t>
       </w:r>
       <w:r>
         <w:rPr>
           <w:rFonts w:ascii="Verdana" w:hAnsi="Verdana"/>
-          <w:color w:val="5B9BD5" w:themeColor="accent1"/>
         </w:rPr>
         <w:t xml:space="preserve">deployment </w:t>
       </w:r>
       <w:r>
         <w:rPr>
           <w:rFonts w:ascii="Verdana" w:hAnsi="Verdana"/>
-          <w:color w:val="5B9BD5" w:themeColor="accent1"/>
-        </w:rPr>
-        <w:t>instance management like kubernetes</w:t>
-      </w:r>
-      <w:r>
-        <w:rPr>
-          <w:rFonts w:ascii="Verdana" w:hAnsi="Verdana"/>
-          <w:color w:val="5B9BD5" w:themeColor="accent1"/>
+        </w:rPr>
+        <w:t xml:space="preserve">instance management like </w:t>
+      </w:r>
+      <w:proofErr w:type="spellStart"/>
+      <w:r>
+        <w:rPr>
+          <w:rFonts w:ascii="Verdana" w:hAnsi="Verdana"/>
+        </w:rPr>
+        <w:t>kubernetes</w:t>
+      </w:r>
+      <w:proofErr w:type="spellEnd"/>
+      <w:r>
+        <w:rPr>
+          <w:rFonts w:ascii="Verdana" w:hAnsi="Verdana"/>
         </w:rPr>
         <w:t>, Docker Swamp</w:t>
       </w:r>
@@ -16612,28 +17479,52 @@
         <w:jc w:val="both"/>
         <w:rPr>
           <w:rFonts w:ascii="Verdana" w:hAnsi="Verdana"/>
-          <w:color w:val="5B9BD5" w:themeColor="accent1"/>
           <w:sz w:val="20"/>
         </w:rPr>
       </w:pPr>
       <w:r>
         <w:rPr>
           <w:rFonts w:ascii="Verdana" w:hAnsi="Verdana"/>
-          <w:color w:val="5B9BD5" w:themeColor="accent1"/>
         </w:rPr>
         <w:t>Along with adopting to microservice architecture, the CSP has to adopt to new DevOps process and tools</w:t>
       </w:r>
       <w:r>
         <w:rPr>
           <w:rFonts w:ascii="Verdana" w:hAnsi="Verdana"/>
-          <w:color w:val="5B9BD5" w:themeColor="accent1"/>
-        </w:rPr>
-        <w:t xml:space="preserve"> (E.g. RedHat OpenShit for CI &amp; CD, Docker)</w:t>
-      </w:r>
-      <w:r>
-        <w:rPr>
-          <w:rFonts w:ascii="Verdana" w:hAnsi="Verdana"/>
-          <w:color w:val="5B9BD5" w:themeColor="accent1"/>
+        </w:rPr>
+        <w:t xml:space="preserve"> (E.g. </w:t>
+      </w:r>
+      <w:proofErr w:type="spellStart"/>
+      <w:r>
+        <w:rPr>
+          <w:rFonts w:ascii="Verdana" w:hAnsi="Verdana"/>
+        </w:rPr>
+        <w:t>RedHat</w:t>
+      </w:r>
+      <w:proofErr w:type="spellEnd"/>
+      <w:r>
+        <w:rPr>
+          <w:rFonts w:ascii="Verdana" w:hAnsi="Verdana"/>
+        </w:rPr>
+        <w:t xml:space="preserve"> </w:t>
+      </w:r>
+      <w:proofErr w:type="spellStart"/>
+      <w:r>
+        <w:rPr>
+          <w:rFonts w:ascii="Verdana" w:hAnsi="Verdana"/>
+        </w:rPr>
+        <w:t>OpenShit</w:t>
+      </w:r>
+      <w:proofErr w:type="spellEnd"/>
+      <w:r>
+        <w:rPr>
+          <w:rFonts w:ascii="Verdana" w:hAnsi="Verdana"/>
+        </w:rPr>
+        <w:t xml:space="preserve"> for CI &amp; CD, Docker)</w:t>
+      </w:r>
+      <w:r>
+        <w:rPr>
+          <w:rFonts w:ascii="Verdana" w:hAnsi="Verdana"/>
         </w:rPr>
         <w:t xml:space="preserve"> for continuous delivery and deployment</w:t>
       </w:r>
@@ -16648,56 +17539,48 @@
         <w:jc w:val="both"/>
         <w:rPr>
           <w:rFonts w:ascii="Verdana" w:hAnsi="Verdana"/>
-          <w:color w:val="5B9BD5" w:themeColor="accent1"/>
           <w:sz w:val="20"/>
         </w:rPr>
       </w:pPr>
       <w:r>
         <w:rPr>
           <w:rFonts w:ascii="Verdana" w:hAnsi="Verdana"/>
-          <w:color w:val="5B9BD5" w:themeColor="accent1"/>
         </w:rPr>
         <w:t xml:space="preserve">Instead of using Relational Database Management System like Oracle, SQL Server for read only data or data </w:t>
       </w:r>
       <w:r>
         <w:rPr>
           <w:rFonts w:ascii="Verdana" w:hAnsi="Verdana"/>
-          <w:color w:val="5B9BD5" w:themeColor="accent1"/>
         </w:rPr>
         <w:t xml:space="preserve">for </w:t>
       </w:r>
       <w:r>
         <w:rPr>
           <w:rFonts w:ascii="Verdana" w:hAnsi="Verdana"/>
-          <w:color w:val="5B9BD5" w:themeColor="accent1"/>
         </w:rPr>
         <w:t>analytics</w:t>
       </w:r>
       <w:r>
         <w:rPr>
           <w:rFonts w:ascii="Verdana" w:hAnsi="Verdana"/>
-          <w:color w:val="5B9BD5" w:themeColor="accent1"/>
         </w:rPr>
         <w:t xml:space="preserve"> should</w:t>
       </w:r>
       <w:r>
         <w:rPr>
           <w:rFonts w:ascii="Verdana" w:hAnsi="Verdana"/>
-          <w:color w:val="5B9BD5" w:themeColor="accent1"/>
         </w:rPr>
         <w:t xml:space="preserve"> use NoSQL database like MongoDB, Couch DB which provides better cost effectiveness and availability</w:t>
       </w:r>
       <w:r>
         <w:rPr>
           <w:rFonts w:ascii="Verdana" w:hAnsi="Verdana"/>
-          <w:color w:val="5B9BD5" w:themeColor="accent1"/>
         </w:rPr>
         <w:t xml:space="preserve"> (CAP)</w:t>
       </w:r>
       <w:r>
         <w:rPr>
           <w:rFonts w:ascii="Verdana" w:hAnsi="Verdana"/>
-          <w:color w:val="5B9BD5" w:themeColor="accent1"/>
         </w:rPr>
         <w:t>.</w:t>
       </w:r>
@@ -16712,23 +17595,56 @@
         <w:jc w:val="both"/>
         <w:rPr>
           <w:rFonts w:ascii="Verdana" w:hAnsi="Verdana"/>
-          <w:color w:val="5B9BD5" w:themeColor="accent1"/>
           <w:sz w:val="20"/>
         </w:rPr>
       </w:pPr>
       <w:r>
         <w:rPr>
           <w:rFonts w:ascii="Verdana" w:hAnsi="Verdana"/>
-          <w:color w:val="5B9BD5" w:themeColor="accent1"/>
-        </w:rPr>
-        <w:t>Improve code coverage by developing more JUnit/TestNG tests using frameworks like mockito</w:t>
-      </w:r>
-      <w:r>
-        <w:rPr>
-          <w:rFonts w:ascii="Verdana" w:hAnsi="Verdana"/>
-          <w:color w:val="5B9BD5" w:themeColor="accent1"/>
-        </w:rPr>
-        <w:t xml:space="preserve"> for mocking autowired beans.</w:t>
+        </w:rPr>
+        <w:t>Improve code coverage by developing more JUnit/</w:t>
+      </w:r>
+      <w:proofErr w:type="spellStart"/>
+      <w:r>
+        <w:rPr>
+          <w:rFonts w:ascii="Verdana" w:hAnsi="Verdana"/>
+        </w:rPr>
+        <w:t>TestNG</w:t>
+      </w:r>
+      <w:proofErr w:type="spellEnd"/>
+      <w:r>
+        <w:rPr>
+          <w:rFonts w:ascii="Verdana" w:hAnsi="Verdana"/>
+        </w:rPr>
+        <w:t xml:space="preserve"> tests using frameworks like </w:t>
+      </w:r>
+      <w:proofErr w:type="spellStart"/>
+      <w:r>
+        <w:rPr>
+          <w:rFonts w:ascii="Verdana" w:hAnsi="Verdana"/>
+        </w:rPr>
+        <w:t>mockito</w:t>
+      </w:r>
+      <w:proofErr w:type="spellEnd"/>
+      <w:r>
+        <w:rPr>
+          <w:rFonts w:ascii="Verdana" w:hAnsi="Verdana"/>
+        </w:rPr>
+        <w:t xml:space="preserve"> for mocking </w:t>
+      </w:r>
+      <w:proofErr w:type="spellStart"/>
+      <w:r>
+        <w:rPr>
+          <w:rFonts w:ascii="Verdana" w:hAnsi="Verdana"/>
+        </w:rPr>
+        <w:t>autowired</w:t>
+      </w:r>
+      <w:proofErr w:type="spellEnd"/>
+      <w:r>
+        <w:rPr>
+          <w:rFonts w:ascii="Verdana" w:hAnsi="Verdana"/>
+        </w:rPr>
+        <w:t xml:space="preserve"> beans.</w:t>
       </w:r>
     </w:p>
     <w:p>
@@ -16741,16 +17657,20 @@
         <w:jc w:val="both"/>
         <w:rPr>
           <w:rFonts w:ascii="Verdana" w:hAnsi="Verdana"/>
-          <w:color w:val="5B9BD5" w:themeColor="accent1"/>
           <w:sz w:val="20"/>
         </w:rPr>
       </w:pPr>
       <w:r>
         <w:rPr>
           <w:rFonts w:ascii="Verdana" w:hAnsi="Verdana"/>
-          <w:color w:val="5B9BD5" w:themeColor="accent1"/>
-        </w:rPr>
-        <w:t>Microservices should use auditing, tracing, logging for tracing user request. This will help for grievance handling</w:t>
+        </w:rPr>
+        <w:t xml:space="preserve">Microservices should use auditing, tracing, logging for tracing user request. This will help for </w:t>
+      </w:r>
+      <w:r>
+        <w:rPr>
+          <w:rFonts w:ascii="Verdana" w:hAnsi="Verdana"/>
+        </w:rPr>
+        <w:t>debugging consistency issues.</w:t>
       </w:r>
     </w:p>
     <w:p>
@@ -16767,6 +17687,12 @@
           <w:sz w:val="20"/>
         </w:rPr>
       </w:pPr>
+      <w:r>
+        <w:rPr>
+          <w:rFonts w:ascii="Verdana" w:hAnsi="Verdana"/>
+        </w:rPr>
+        <w:t>The event handling should have casual order and duplicate handling of events to avoid consistency issues</w:t>
+      </w:r>
     </w:p>
     <w:p>
       <w:pPr>
@@ -16811,7 +17737,7 @@
           <w:szCs w:val="24"/>
         </w:rPr>
       </w:pPr>
-      <w:bookmarkStart w:id="75" w:name="_Toc509004336"/>
+      <w:bookmarkStart w:id="74" w:name="_Toc509004336"/>
       <w:r>
         <w:rPr>
           <w:rFonts w:ascii="Verdana" w:hAnsi="Verdana"/>
@@ -16821,7 +17747,7 @@
         <w:lastRenderedPageBreak/>
         <w:t>Bibliography</w:t>
       </w:r>
-      <w:bookmarkEnd w:id="75"/>
+      <w:bookmarkEnd w:id="74"/>
     </w:p>
     <w:p>
       <w:pPr>
@@ -16939,13 +17865,77 @@
           <w:szCs w:val="20"/>
         </w:rPr>
       </w:pPr>
+      <w:proofErr w:type="spellStart"/>
       <w:r>
         <w:rPr>
           <w:rFonts w:ascii="Verdana" w:hAnsi="Verdana"/>
           <w:sz w:val="20"/>
           <w:szCs w:val="20"/>
         </w:rPr>
-        <w:t xml:space="preserve">Shahir Daya, Shishir Narain, </w:t>
+        <w:t>Shahir</w:t>
+      </w:r>
+      <w:proofErr w:type="spellEnd"/>
+      <w:r>
+        <w:rPr>
+          <w:rFonts w:ascii="Verdana" w:hAnsi="Verdana"/>
+          <w:sz w:val="20"/>
+          <w:szCs w:val="20"/>
+        </w:rPr>
+        <w:t xml:space="preserve"> </w:t>
+      </w:r>
+      <w:proofErr w:type="spellStart"/>
+      <w:r>
+        <w:rPr>
+          <w:rFonts w:ascii="Verdana" w:hAnsi="Verdana"/>
+          <w:sz w:val="20"/>
+          <w:szCs w:val="20"/>
+        </w:rPr>
+        <w:t>Daya</w:t>
+      </w:r>
+      <w:proofErr w:type="spellEnd"/>
+      <w:r>
+        <w:rPr>
+          <w:rFonts w:ascii="Verdana" w:hAnsi="Verdana"/>
+          <w:sz w:val="20"/>
+          <w:szCs w:val="20"/>
+        </w:rPr>
+        <w:t xml:space="preserve">, </w:t>
+      </w:r>
+      <w:proofErr w:type="spellStart"/>
+      <w:r>
+        <w:rPr>
+          <w:rFonts w:ascii="Verdana" w:hAnsi="Verdana"/>
+          <w:sz w:val="20"/>
+          <w:szCs w:val="20"/>
+        </w:rPr>
+        <w:t>Shishir</w:t>
+      </w:r>
+      <w:proofErr w:type="spellEnd"/>
+      <w:r>
+        <w:rPr>
+          <w:rFonts w:ascii="Verdana" w:hAnsi="Verdana"/>
+          <w:sz w:val="20"/>
+          <w:szCs w:val="20"/>
+        </w:rPr>
+        <w:t xml:space="preserve"> </w:t>
+      </w:r>
+      <w:proofErr w:type="spellStart"/>
+      <w:r>
+        <w:rPr>
+          <w:rFonts w:ascii="Verdana" w:hAnsi="Verdana"/>
+          <w:sz w:val="20"/>
+          <w:szCs w:val="20"/>
+        </w:rPr>
+        <w:t>Narain</w:t>
+      </w:r>
+      <w:proofErr w:type="spellEnd"/>
+      <w:r>
+        <w:rPr>
+          <w:rFonts w:ascii="Verdana" w:hAnsi="Verdana"/>
+          <w:sz w:val="20"/>
+          <w:szCs w:val="20"/>
+        </w:rPr>
+        <w:t xml:space="preserve">, </w:t>
       </w:r>
       <w:r>
         <w:rPr>
@@ -17089,6 +18079,98 @@
           <w:sz w:val="20"/>
         </w:rPr>
       </w:pPr>
+      <w:r>
+        <w:rPr>
+          <w:rFonts w:ascii="Verdana" w:hAnsi="Verdana"/>
+          <w:sz w:val="20"/>
+        </w:rPr>
+        <w:t xml:space="preserve">Andrei </w:t>
+      </w:r>
+      <w:proofErr w:type="spellStart"/>
+      <w:r>
+        <w:rPr>
+          <w:rFonts w:ascii="Verdana" w:hAnsi="Verdana"/>
+          <w:sz w:val="20"/>
+        </w:rPr>
+        <w:t>Furda</w:t>
+      </w:r>
+      <w:proofErr w:type="spellEnd"/>
+      <w:r>
+        <w:rPr>
+          <w:rFonts w:ascii="Verdana" w:hAnsi="Verdana"/>
+          <w:sz w:val="20"/>
+        </w:rPr>
+        <w:t xml:space="preserve">, Colin </w:t>
+      </w:r>
+      <w:proofErr w:type="spellStart"/>
+      <w:r>
+        <w:rPr>
+          <w:rFonts w:ascii="Verdana" w:hAnsi="Verdana"/>
+          <w:sz w:val="20"/>
+        </w:rPr>
+        <w:t>Fidge</w:t>
+      </w:r>
+      <w:proofErr w:type="spellEnd"/>
+      <w:r>
+        <w:rPr>
+          <w:rFonts w:ascii="Verdana" w:hAnsi="Verdana"/>
+          <w:sz w:val="20"/>
+        </w:rPr>
+        <w:t>, Olaf Zimmermann, Wayne Kelly, Alistair Barros</w:t>
+      </w:r>
+      <w:r>
+        <w:rPr>
+          <w:rFonts w:ascii="Verdana" w:hAnsi="Verdana"/>
+          <w:sz w:val="20"/>
+        </w:rPr>
+        <w:t xml:space="preserve">, </w:t>
+      </w:r>
+      <w:r>
+        <w:rPr>
+          <w:rFonts w:ascii="Verdana" w:hAnsi="Verdana"/>
+          <w:sz w:val="20"/>
+        </w:rPr>
+        <w:t xml:space="preserve">"Migrating Enterprise Legacy Source Code to Microservices: On Multi-Tenancy, </w:t>
+      </w:r>
+      <w:proofErr w:type="spellStart"/>
+      <w:r>
+        <w:rPr>
+          <w:rFonts w:ascii="Verdana" w:hAnsi="Verdana"/>
+          <w:sz w:val="20"/>
+        </w:rPr>
+        <w:t>Statefulness</w:t>
+      </w:r>
+      <w:proofErr w:type="spellEnd"/>
+      <w:r>
+        <w:rPr>
+          <w:rFonts w:ascii="Verdana" w:hAnsi="Verdana"/>
+          <w:sz w:val="20"/>
+        </w:rPr>
+        <w:t xml:space="preserve"> and Data Consistency"</w:t>
+      </w:r>
+      <w:r>
+        <w:rPr>
+          <w:rFonts w:ascii="Verdana" w:hAnsi="Verdana"/>
+          <w:sz w:val="20"/>
+        </w:rPr>
+        <w:t xml:space="preserve">, IEEE Software, </w:t>
+      </w:r>
+      <w:r>
+        <w:rPr>
+          <w:rFonts w:ascii="Verdana" w:hAnsi="Verdana"/>
+          <w:sz w:val="20"/>
+        </w:rPr>
+        <w:t>Volume: PP, Issue: 99</w:t>
+      </w:r>
+      <w:r>
+        <w:rPr>
+          <w:rFonts w:ascii="Verdana" w:hAnsi="Verdana"/>
+          <w:sz w:val="20"/>
+        </w:rPr>
+        <w:t xml:space="preserve"> (2017)</w:t>
+      </w:r>
+      <w:bookmarkStart w:id="75" w:name="_GoBack"/>
+      <w:bookmarkEnd w:id="75"/>
     </w:p>
     <w:p>
       <w:pPr>
@@ -17538,7 +18620,25 @@
           <w:sz w:val="20"/>
           <w:szCs w:val="20"/>
         </w:rPr>
-        <w:t>ELECTRONIC PAYMENT SYSTEMS 101 by Amitabh Saxena, Managing Director, Digital Disruptions (</w:t>
+        <w:t xml:space="preserve">ELECTRONIC PAYMENT SYSTEMS 101 by Amitabh </w:t>
+      </w:r>
+      <w:proofErr w:type="spellStart"/>
+      <w:r>
+        <w:rPr>
+          <w:rFonts w:ascii="Verdana" w:hAnsi="Verdana"/>
+          <w:sz w:val="20"/>
+          <w:szCs w:val="20"/>
+        </w:rPr>
+        <w:t>Saxena</w:t>
+      </w:r>
+      <w:proofErr w:type="spellEnd"/>
+      <w:r>
+        <w:rPr>
+          <w:rFonts w:ascii="Verdana" w:hAnsi="Verdana"/>
+          <w:sz w:val="20"/>
+          <w:szCs w:val="20"/>
+        </w:rPr>
+        <w:t>, Managing Director, Digital Disruptions (</w:t>
       </w:r>
       <w:hyperlink r:id="rId48" w:history="1">
         <w:r>
@@ -17751,7 +18851,25 @@
           <w:sz w:val="20"/>
           <w:szCs w:val="20"/>
         </w:rPr>
-        <w:t xml:space="preserve">3D Secure protocol from EMVCo - </w:t>
+        <w:t xml:space="preserve">3D Secure protocol from </w:t>
+      </w:r>
+      <w:proofErr w:type="spellStart"/>
+      <w:r>
+        <w:rPr>
+          <w:rFonts w:ascii="Verdana" w:hAnsi="Verdana"/>
+          <w:sz w:val="20"/>
+          <w:szCs w:val="20"/>
+        </w:rPr>
+        <w:t>EMVCo</w:t>
+      </w:r>
+      <w:proofErr w:type="spellEnd"/>
+      <w:r>
+        <w:rPr>
+          <w:rFonts w:ascii="Verdana" w:hAnsi="Verdana"/>
+          <w:sz w:val="20"/>
+          <w:szCs w:val="20"/>
+        </w:rPr>
+        <w:t xml:space="preserve"> - </w:t>
       </w:r>
       <w:hyperlink r:id="rId53" w:history="1">
         <w:r>
@@ -19398,7 +20516,29 @@
           <w:sz w:val="18"/>
           <w:szCs w:val="18"/>
         </w:rPr>
-        <w:t xml:space="preserve">_ Tushar Dilip Phadke </w:t>
+        <w:t xml:space="preserve">_ Tushar </w:t>
+      </w:r>
+      <w:proofErr w:type="spellStart"/>
+      <w:r>
+        <w:rPr>
+          <w:rFonts w:ascii="Verdana" w:hAnsi="Verdana"/>
+          <w:b/>
+          <w:bCs/>
+          <w:sz w:val="18"/>
+          <w:szCs w:val="18"/>
+        </w:rPr>
+        <w:t>Dilip</w:t>
+      </w:r>
+      <w:proofErr w:type="spellEnd"/>
+      <w:r>
+        <w:rPr>
+          <w:rFonts w:ascii="Verdana" w:hAnsi="Verdana"/>
+          <w:b/>
+          <w:bCs/>
+          <w:sz w:val="18"/>
+          <w:szCs w:val="18"/>
+        </w:rPr>
+        <w:t xml:space="preserve"> Phadke </w:t>
       </w:r>
       <w:r>
         <w:rPr>
@@ -19774,7 +20914,7 @@
                 <w:sz w:val="20"/>
                 <w:szCs w:val="20"/>
               </w:rPr>
-              <w:t>11</w:t>
+              <w:t>28</w:t>
             </w:r>
             <w:r>
               <w:rPr>
@@ -25472,7 +26612,7 @@
 </file>
 
 <file path=customXml/itemProps1.xml><?xml version="1.0" encoding="utf-8"?>
-<ds:datastoreItem xmlns:ds="http://schemas.openxmlformats.org/officeDocument/2006/customXml" ds:itemID="{F8865315-0C52-4828-8BB3-65EF7190CA48}">
+<ds:datastoreItem xmlns:ds="http://schemas.openxmlformats.org/officeDocument/2006/customXml" ds:itemID="{FD8C7B1B-D9D6-4F98-86F9-EA1202A15300}">
   <ds:schemaRefs>
     <ds:schemaRef ds:uri="http://schemas.openxmlformats.org/officeDocument/2006/bibliography"/>
   </ds:schemaRefs>

</xml_diff>

<commit_message>
WIP Version of Presentation, document and UML digram
</commit_message>
<xml_diff>
--- a/2016HT12516_TusharPhadke_Dissertation_Report.docx
+++ b/2016HT12516_TusharPhadke_Dissertation_Report.docx
@@ -4823,7 +4823,7 @@
                 <w:rFonts w:ascii="Verdana" w:hAnsi="Verdana"/>
                 <w:noProof/>
               </w:rPr>
-              <w:t>3.4 Using Mix strategy – Hybrid Pattern</w:t>
+              <w:t>3.4 Using Mix strategy</w:t>
             </w:r>
             <w:r>
               <w:rPr>
@@ -5634,6 +5634,8 @@
           <w:sz w:val="20"/>
         </w:rPr>
       </w:pPr>
+      <w:bookmarkStart w:id="24" w:name="_GoBack"/>
+      <w:bookmarkEnd w:id="24"/>
     </w:p>
     <w:p>
       <w:pPr>
@@ -5692,7 +5694,7 @@
         </w:rPr>
         <w:fldChar w:fldCharType="separate"/>
       </w:r>
-      <w:hyperlink w:anchor="_Toc509004284" w:history="1">
+      <w:hyperlink w:anchor="_Toc509137194" w:history="1">
         <w:r>
           <w:rPr>
             <w:rStyle w:val="Hyperlink"/>
@@ -5720,7 +5722,7 @@
             <w:noProof/>
             <w:webHidden/>
           </w:rPr>
-          <w:instrText xml:space="preserve"> PAGEREF _Toc509004284 \h </w:instrText>
+          <w:instrText xml:space="preserve"> PAGEREF _Toc509137194 \h </w:instrText>
         </w:r>
         <w:r>
           <w:rPr>
@@ -5764,7 +5766,7 @@
           <w:szCs w:val="22"/>
         </w:rPr>
       </w:pPr>
-      <w:hyperlink w:anchor="_Toc509004285" w:history="1">
+      <w:hyperlink w:anchor="_Toc509137195" w:history="1">
         <w:r>
           <w:rPr>
             <w:rStyle w:val="Hyperlink"/>
@@ -5792,7 +5794,7 @@
             <w:noProof/>
             <w:webHidden/>
           </w:rPr>
-          <w:instrText xml:space="preserve"> PAGEREF _Toc509004285 \h </w:instrText>
+          <w:instrText xml:space="preserve"> PAGEREF _Toc509137195 \h </w:instrText>
         </w:r>
         <w:r>
           <w:rPr>
@@ -5836,7 +5838,7 @@
           <w:szCs w:val="22"/>
         </w:rPr>
       </w:pPr>
-      <w:hyperlink w:anchor="_Toc509004286" w:history="1">
+      <w:hyperlink w:anchor="_Toc509137196" w:history="1">
         <w:r>
           <w:rPr>
             <w:rStyle w:val="Hyperlink"/>
@@ -5864,7 +5866,7 @@
             <w:noProof/>
             <w:webHidden/>
           </w:rPr>
-          <w:instrText xml:space="preserve"> PAGEREF _Toc509004286 \h </w:instrText>
+          <w:instrText xml:space="preserve"> PAGEREF _Toc509137196 \h </w:instrText>
         </w:r>
         <w:r>
           <w:rPr>
@@ -5908,7 +5910,7 @@
           <w:szCs w:val="22"/>
         </w:rPr>
       </w:pPr>
-      <w:hyperlink w:anchor="_Toc509004287" w:history="1">
+      <w:hyperlink w:anchor="_Toc509137197" w:history="1">
         <w:r>
           <w:rPr>
             <w:rStyle w:val="Hyperlink"/>
@@ -5936,7 +5938,7 @@
             <w:noProof/>
             <w:webHidden/>
           </w:rPr>
-          <w:instrText xml:space="preserve"> PAGEREF _Toc509004287 \h </w:instrText>
+          <w:instrText xml:space="preserve"> PAGEREF _Toc509137197 \h </w:instrText>
         </w:r>
         <w:r>
           <w:rPr>
@@ -5980,7 +5982,7 @@
           <w:szCs w:val="22"/>
         </w:rPr>
       </w:pPr>
-      <w:hyperlink w:anchor="_Toc509004288" w:history="1">
+      <w:hyperlink w:anchor="_Toc509137198" w:history="1">
         <w:r>
           <w:rPr>
             <w:rStyle w:val="Hyperlink"/>
@@ -6008,7 +6010,7 @@
             <w:noProof/>
             <w:webHidden/>
           </w:rPr>
-          <w:instrText xml:space="preserve"> PAGEREF _Toc509004288 \h </w:instrText>
+          <w:instrText xml:space="preserve"> PAGEREF _Toc509137198 \h </w:instrText>
         </w:r>
         <w:r>
           <w:rPr>
@@ -6052,7 +6054,7 @@
           <w:szCs w:val="22"/>
         </w:rPr>
       </w:pPr>
-      <w:hyperlink w:anchor="_Toc509004289" w:history="1">
+      <w:hyperlink w:anchor="_Toc509137199" w:history="1">
         <w:r>
           <w:rPr>
             <w:rStyle w:val="Hyperlink"/>
@@ -6080,7 +6082,7 @@
             <w:noProof/>
             <w:webHidden/>
           </w:rPr>
-          <w:instrText xml:space="preserve"> PAGEREF _Toc509004289 \h </w:instrText>
+          <w:instrText xml:space="preserve"> PAGEREF _Toc509137199 \h </w:instrText>
         </w:r>
         <w:r>
           <w:rPr>
@@ -6124,7 +6126,7 @@
           <w:szCs w:val="22"/>
         </w:rPr>
       </w:pPr>
-      <w:hyperlink w:anchor="_Toc509004290" w:history="1">
+      <w:hyperlink w:anchor="_Toc509137200" w:history="1">
         <w:r>
           <w:rPr>
             <w:rStyle w:val="Hyperlink"/>
@@ -6152,7 +6154,7 @@
             <w:noProof/>
             <w:webHidden/>
           </w:rPr>
-          <w:instrText xml:space="preserve"> PAGEREF _Toc509004290 \h </w:instrText>
+          <w:instrText xml:space="preserve"> PAGEREF _Toc509137200 \h </w:instrText>
         </w:r>
         <w:r>
           <w:rPr>
@@ -6196,7 +6198,7 @@
           <w:szCs w:val="22"/>
         </w:rPr>
       </w:pPr>
-      <w:hyperlink w:anchor="_Toc509004291" w:history="1">
+      <w:hyperlink w:anchor="_Toc509137201" w:history="1">
         <w:r>
           <w:rPr>
             <w:rStyle w:val="Hyperlink"/>
@@ -6224,7 +6226,7 @@
             <w:noProof/>
             <w:webHidden/>
           </w:rPr>
-          <w:instrText xml:space="preserve"> PAGEREF _Toc509004291 \h </w:instrText>
+          <w:instrText xml:space="preserve"> PAGEREF _Toc509137201 \h </w:instrText>
         </w:r>
         <w:r>
           <w:rPr>
@@ -6268,7 +6270,7 @@
           <w:szCs w:val="22"/>
         </w:rPr>
       </w:pPr>
-      <w:hyperlink w:anchor="_Toc509004292" w:history="1">
+      <w:hyperlink w:anchor="_Toc509137202" w:history="1">
         <w:r>
           <w:rPr>
             <w:rStyle w:val="Hyperlink"/>
@@ -6296,7 +6298,7 @@
             <w:noProof/>
             <w:webHidden/>
           </w:rPr>
-          <w:instrText xml:space="preserve"> PAGEREF _Toc509004292 \h </w:instrText>
+          <w:instrText xml:space="preserve"> PAGEREF _Toc509137202 \h </w:instrText>
         </w:r>
         <w:r>
           <w:rPr>
@@ -6340,7 +6342,7 @@
           <w:szCs w:val="22"/>
         </w:rPr>
       </w:pPr>
-      <w:hyperlink w:anchor="_Toc509004293" w:history="1">
+      <w:hyperlink w:anchor="_Toc509137203" w:history="1">
         <w:r>
           <w:rPr>
             <w:rStyle w:val="Hyperlink"/>
@@ -6368,7 +6370,7 @@
             <w:noProof/>
             <w:webHidden/>
           </w:rPr>
-          <w:instrText xml:space="preserve"> PAGEREF _Toc509004293 \h </w:instrText>
+          <w:instrText xml:space="preserve"> PAGEREF _Toc509137203 \h </w:instrText>
         </w:r>
         <w:r>
           <w:rPr>
@@ -6412,7 +6414,7 @@
           <w:szCs w:val="22"/>
         </w:rPr>
       </w:pPr>
-      <w:hyperlink w:anchor="_Toc509004294" w:history="1">
+      <w:hyperlink w:anchor="_Toc509137204" w:history="1">
         <w:r>
           <w:rPr>
             <w:rStyle w:val="Hyperlink"/>
@@ -6440,7 +6442,7 @@
             <w:noProof/>
             <w:webHidden/>
           </w:rPr>
-          <w:instrText xml:space="preserve"> PAGEREF _Toc509004294 \h </w:instrText>
+          <w:instrText xml:space="preserve"> PAGEREF _Toc509137204 \h </w:instrText>
         </w:r>
         <w:r>
           <w:rPr>
@@ -6484,7 +6486,7 @@
           <w:szCs w:val="22"/>
         </w:rPr>
       </w:pPr>
-      <w:hyperlink w:anchor="_Toc509004295" w:history="1">
+      <w:hyperlink w:anchor="_Toc509137205" w:history="1">
         <w:r>
           <w:rPr>
             <w:rStyle w:val="Hyperlink"/>
@@ -6512,7 +6514,7 @@
             <w:noProof/>
             <w:webHidden/>
           </w:rPr>
-          <w:instrText xml:space="preserve"> PAGEREF _Toc509004295 \h </w:instrText>
+          <w:instrText xml:space="preserve"> PAGEREF _Toc509137205 \h </w:instrText>
         </w:r>
         <w:r>
           <w:rPr>
@@ -6556,14 +6558,14 @@
           <w:szCs w:val="22"/>
         </w:rPr>
       </w:pPr>
-      <w:hyperlink w:anchor="_Toc509004296" w:history="1">
+      <w:hyperlink w:anchor="_Toc509137206" w:history="1">
         <w:r>
           <w:rPr>
             <w:rStyle w:val="Hyperlink"/>
             <w:rFonts w:ascii="Verdana" w:hAnsi="Verdana"/>
             <w:noProof/>
           </w:rPr>
-          <w:t>Figure 13: Hybrid Architecture</w:t>
+          <w:t>Figure 13: Mix strategy Architecture</w:t>
         </w:r>
         <w:r>
           <w:rPr>
@@ -6584,7 +6586,7 @@
             <w:noProof/>
             <w:webHidden/>
           </w:rPr>
-          <w:instrText xml:space="preserve"> PAGEREF _Toc509004296 \h </w:instrText>
+          <w:instrText xml:space="preserve"> PAGEREF _Toc509137206 \h </w:instrText>
         </w:r>
         <w:r>
           <w:rPr>
@@ -6628,14 +6630,14 @@
           <w:szCs w:val="22"/>
         </w:rPr>
       </w:pPr>
-      <w:hyperlink w:anchor="_Toc509004297" w:history="1">
+      <w:hyperlink w:anchor="_Toc509137207" w:history="1">
         <w:r>
           <w:rPr>
             <w:rStyle w:val="Hyperlink"/>
             <w:rFonts w:ascii="Verdana" w:hAnsi="Verdana"/>
             <w:noProof/>
           </w:rPr>
-          <w:t>Figure 14: Hybrid Architecture – Process flow</w:t>
+          <w:t>Figure 14: Mix Strategy Architecture – Process flow</w:t>
         </w:r>
         <w:r>
           <w:rPr>
@@ -6656,7 +6658,7 @@
             <w:noProof/>
             <w:webHidden/>
           </w:rPr>
-          <w:instrText xml:space="preserve"> PAGEREF _Toc509004297 \h </w:instrText>
+          <w:instrText xml:space="preserve"> PAGEREF _Toc509137207 \h </w:instrText>
         </w:r>
         <w:r>
           <w:rPr>
@@ -6700,7 +6702,7 @@
           <w:szCs w:val="22"/>
         </w:rPr>
       </w:pPr>
-      <w:hyperlink w:anchor="_Toc509004298" w:history="1">
+      <w:hyperlink w:anchor="_Toc509137208" w:history="1">
         <w:r>
           <w:rPr>
             <w:rStyle w:val="Hyperlink"/>
@@ -6728,7 +6730,7 @@
             <w:noProof/>
             <w:webHidden/>
           </w:rPr>
-          <w:instrText xml:space="preserve"> PAGEREF _Toc509004298 \h </w:instrText>
+          <w:instrText xml:space="preserve"> PAGEREF _Toc509137208 \h </w:instrText>
         </w:r>
         <w:r>
           <w:rPr>
@@ -6772,7 +6774,7 @@
           <w:szCs w:val="22"/>
         </w:rPr>
       </w:pPr>
-      <w:hyperlink w:anchor="_Toc509004299" w:history="1">
+      <w:hyperlink w:anchor="_Toc509137209" w:history="1">
         <w:r>
           <w:rPr>
             <w:rStyle w:val="Hyperlink"/>
@@ -6800,7 +6802,7 @@
             <w:noProof/>
             <w:webHidden/>
           </w:rPr>
-          <w:instrText xml:space="preserve"> PAGEREF _Toc509004299 \h </w:instrText>
+          <w:instrText xml:space="preserve"> PAGEREF _Toc509137209 \h </w:instrText>
         </w:r>
         <w:r>
           <w:rPr>
@@ -6844,7 +6846,7 @@
           <w:szCs w:val="22"/>
         </w:rPr>
       </w:pPr>
-      <w:hyperlink w:anchor="_Toc509004300" w:history="1">
+      <w:hyperlink w:anchor="_Toc509137210" w:history="1">
         <w:r>
           <w:rPr>
             <w:rStyle w:val="Hyperlink"/>
@@ -6872,7 +6874,7 @@
             <w:noProof/>
             <w:webHidden/>
           </w:rPr>
-          <w:instrText xml:space="preserve"> PAGEREF _Toc509004300 \h </w:instrText>
+          <w:instrText xml:space="preserve"> PAGEREF _Toc509137210 \h </w:instrText>
         </w:r>
         <w:r>
           <w:rPr>
@@ -6916,7 +6918,7 @@
           <w:szCs w:val="22"/>
         </w:rPr>
       </w:pPr>
-      <w:hyperlink w:anchor="_Toc509004301" w:history="1">
+      <w:hyperlink w:anchor="_Toc509137211" w:history="1">
         <w:r>
           <w:rPr>
             <w:rStyle w:val="Hyperlink"/>
@@ -6944,7 +6946,7 @@
             <w:noProof/>
             <w:webHidden/>
           </w:rPr>
-          <w:instrText xml:space="preserve"> PAGEREF _Toc509004301 \h </w:instrText>
+          <w:instrText xml:space="preserve"> PAGEREF _Toc509137211 \h </w:instrText>
         </w:r>
         <w:r>
           <w:rPr>
@@ -6988,7 +6990,7 @@
           <w:szCs w:val="22"/>
         </w:rPr>
       </w:pPr>
-      <w:hyperlink w:anchor="_Toc509004302" w:history="1">
+      <w:hyperlink w:anchor="_Toc509137212" w:history="1">
         <w:r>
           <w:rPr>
             <w:rStyle w:val="Hyperlink"/>
@@ -7016,7 +7018,7 @@
             <w:noProof/>
             <w:webHidden/>
           </w:rPr>
-          <w:instrText xml:space="preserve"> PAGEREF _Toc509004302 \h </w:instrText>
+          <w:instrText xml:space="preserve"> PAGEREF _Toc509137212 \h </w:instrText>
         </w:r>
         <w:r>
           <w:rPr>
@@ -7407,7 +7409,7 @@
           <w:szCs w:val="24"/>
         </w:rPr>
       </w:pPr>
-      <w:bookmarkStart w:id="24" w:name="_Toc509004309"/>
+      <w:bookmarkStart w:id="25" w:name="_Toc509004309"/>
       <w:r>
         <w:rPr>
           <w:rFonts w:ascii="Verdana" w:hAnsi="Verdana"/>
@@ -7425,7 +7427,7 @@
         </w:rPr>
         <w:t xml:space="preserve"> 1:  Introduction</w:t>
       </w:r>
-      <w:bookmarkEnd w:id="24"/>
+      <w:bookmarkEnd w:id="25"/>
     </w:p>
     <w:p/>
     <w:p>
@@ -7441,7 +7443,7 @@
           <w:szCs w:val="24"/>
         </w:rPr>
       </w:pPr>
-      <w:bookmarkStart w:id="25" w:name="_Toc509004310"/>
+      <w:bookmarkStart w:id="26" w:name="_Toc509004310"/>
       <w:r>
         <w:rPr>
           <w:rFonts w:ascii="Verdana" w:hAnsi="Verdana"/>
@@ -7450,7 +7452,7 @@
         </w:rPr>
         <w:t>Background</w:t>
       </w:r>
-      <w:bookmarkEnd w:id="25"/>
+      <w:bookmarkEnd w:id="26"/>
       <w:r>
         <w:rPr>
           <w:rFonts w:ascii="Verdana" w:hAnsi="Verdana"/>
@@ -7532,7 +7534,7 @@
           <w:szCs w:val="24"/>
         </w:rPr>
       </w:pPr>
-      <w:bookmarkStart w:id="26" w:name="_Toc509004311"/>
+      <w:bookmarkStart w:id="27" w:name="_Toc509004311"/>
       <w:r>
         <w:rPr>
           <w:rFonts w:ascii="Verdana" w:hAnsi="Verdana"/>
@@ -7541,7 +7543,7 @@
         </w:rPr>
         <w:t>Objective</w:t>
       </w:r>
-      <w:bookmarkEnd w:id="26"/>
+      <w:bookmarkEnd w:id="27"/>
     </w:p>
     <w:p>
       <w:pPr>
@@ -7573,7 +7575,7 @@
           <w:szCs w:val="24"/>
         </w:rPr>
       </w:pPr>
-      <w:bookmarkStart w:id="27" w:name="_Toc509004312"/>
+      <w:bookmarkStart w:id="28" w:name="_Toc509004312"/>
       <w:r>
         <w:rPr>
           <w:rFonts w:ascii="Verdana" w:hAnsi="Verdana"/>
@@ -7582,7 +7584,7 @@
         </w:rPr>
         <w:t>Scope of work</w:t>
       </w:r>
-      <w:bookmarkEnd w:id="27"/>
+      <w:bookmarkEnd w:id="28"/>
     </w:p>
     <w:p>
       <w:pPr>
@@ -7772,7 +7774,7 @@
           <w:szCs w:val="22"/>
         </w:rPr>
       </w:pPr>
-      <w:bookmarkStart w:id="28" w:name="_Toc509004313"/>
+      <w:bookmarkStart w:id="29" w:name="_Toc509004313"/>
       <w:r>
         <w:rPr>
           <w:rFonts w:ascii="Verdana" w:hAnsi="Verdana"/>
@@ -7780,7 +7782,7 @@
         </w:rPr>
         <w:t>1.4 Plan of work</w:t>
       </w:r>
-      <w:bookmarkEnd w:id="28"/>
+      <w:bookmarkEnd w:id="29"/>
     </w:p>
     <w:tbl>
       <w:tblPr>
@@ -8033,8 +8035,8 @@
           <w:szCs w:val="24"/>
         </w:rPr>
       </w:pPr>
-      <w:bookmarkStart w:id="29" w:name="_Toc506129924"/>
-      <w:bookmarkStart w:id="30" w:name="_Toc509004275"/>
+      <w:bookmarkStart w:id="30" w:name="_Toc506129924"/>
+      <w:bookmarkStart w:id="31" w:name="_Toc509004275"/>
       <w:r>
         <w:rPr>
           <w:rFonts w:ascii="Verdana" w:hAnsi="Verdana"/>
@@ -8092,8 +8094,8 @@
         </w:rPr>
         <w:t>: Plan of Work</w:t>
       </w:r>
-      <w:bookmarkEnd w:id="29"/>
       <w:bookmarkEnd w:id="30"/>
+      <w:bookmarkEnd w:id="31"/>
     </w:p>
     <w:p>
       <w:pPr>
@@ -8118,14 +8120,14 @@
           <w:rFonts w:ascii="Verdana" w:hAnsi="Verdana"/>
         </w:rPr>
       </w:pPr>
-      <w:bookmarkStart w:id="31" w:name="_Toc509004314"/>
+      <w:bookmarkStart w:id="32" w:name="_Toc509004314"/>
       <w:r>
         <w:rPr>
           <w:rFonts w:ascii="Verdana" w:hAnsi="Verdana"/>
         </w:rPr>
         <w:t>1.5 Estimated Date &amp; Progress</w:t>
       </w:r>
-      <w:bookmarkEnd w:id="31"/>
+      <w:bookmarkEnd w:id="32"/>
     </w:p>
     <w:p>
       <w:pPr>
@@ -8970,7 +8972,7 @@
           <w:szCs w:val="24"/>
         </w:rPr>
       </w:pPr>
-      <w:bookmarkStart w:id="32" w:name="_Toc509004276"/>
+      <w:bookmarkStart w:id="33" w:name="_Toc509004276"/>
       <w:r>
         <w:rPr>
           <w:rFonts w:ascii="Verdana" w:hAnsi="Verdana"/>
@@ -9028,7 +9030,7 @@
         </w:rPr>
         <w:t>: Dissertation Phases and Progress</w:t>
       </w:r>
-      <w:bookmarkEnd w:id="32"/>
+      <w:bookmarkEnd w:id="33"/>
     </w:p>
     <w:p>
       <w:pPr>
@@ -9048,7 +9050,7 @@
           <w:szCs w:val="24"/>
         </w:rPr>
       </w:pPr>
-      <w:bookmarkStart w:id="33" w:name="_Toc509004315"/>
+      <w:bookmarkStart w:id="34" w:name="_Toc509004315"/>
       <w:r>
         <w:rPr>
           <w:rFonts w:ascii="Verdana" w:hAnsi="Verdana"/>
@@ -9065,7 +9067,7 @@
         </w:rPr>
         <w:t>Overview</w:t>
       </w:r>
-      <w:bookmarkEnd w:id="33"/>
+      <w:bookmarkEnd w:id="34"/>
       <w:r>
         <w:rPr>
           <w:rFonts w:ascii="Verdana" w:hAnsi="Verdana"/>
@@ -9087,7 +9089,7 @@
           <w:rFonts w:ascii="Verdana" w:hAnsi="Verdana"/>
         </w:rPr>
       </w:pPr>
-      <w:bookmarkStart w:id="34" w:name="_Toc509004316"/>
+      <w:bookmarkStart w:id="35" w:name="_Toc509004316"/>
       <w:r>
         <w:rPr>
           <w:rFonts w:ascii="Verdana" w:hAnsi="Verdana"/>
@@ -9100,7 +9102,7 @@
         </w:rPr>
         <w:t xml:space="preserve"> Electronic Payment Systems</w:t>
       </w:r>
-      <w:bookmarkEnd w:id="34"/>
+      <w:bookmarkEnd w:id="35"/>
       <w:r>
         <w:rPr>
           <w:rFonts w:ascii="Verdana" w:hAnsi="Verdana"/>
@@ -9268,7 +9270,7 @@
           <w:rFonts w:ascii="Verdana" w:hAnsi="Verdana"/>
         </w:rPr>
       </w:pPr>
-      <w:bookmarkStart w:id="35" w:name="_Toc509004284"/>
+      <w:bookmarkStart w:id="36" w:name="_Toc509137194"/>
       <w:r>
         <w:rPr>
           <w:rFonts w:ascii="Verdana" w:hAnsi="Verdana"/>
@@ -9318,7 +9320,7 @@
         </w:rPr>
         <w:t xml:space="preserve"> (Merchant’s bank)</w:t>
       </w:r>
-      <w:bookmarkEnd w:id="35"/>
+      <w:bookmarkEnd w:id="36"/>
     </w:p>
     <w:p>
       <w:pPr>
@@ -9421,7 +9423,7 @@
           <w:b/>
         </w:rPr>
       </w:pPr>
-      <w:bookmarkStart w:id="36" w:name="_Toc509004285"/>
+      <w:bookmarkStart w:id="37" w:name="_Toc509137195"/>
       <w:r>
         <w:rPr>
           <w:rFonts w:ascii="Verdana" w:hAnsi="Verdana"/>
@@ -9501,7 +9503,7 @@
         </w:rPr>
         <w:t xml:space="preserve"> clearing system</w:t>
       </w:r>
-      <w:bookmarkEnd w:id="36"/>
+      <w:bookmarkEnd w:id="37"/>
     </w:p>
     <w:p>
       <w:pPr>
@@ -9606,7 +9608,7 @@
           <w:rFonts w:ascii="Verdana" w:hAnsi="Verdana"/>
         </w:rPr>
       </w:pPr>
-      <w:bookmarkStart w:id="37" w:name="_Toc509004286"/>
+      <w:bookmarkStart w:id="38" w:name="_Toc509137196"/>
       <w:r>
         <w:rPr>
           <w:rFonts w:ascii="Verdana" w:hAnsi="Verdana"/>
@@ -9656,7 +9658,7 @@
         </w:rPr>
         <w:t>Payment Settlement</w:t>
       </w:r>
-      <w:bookmarkEnd w:id="37"/>
+      <w:bookmarkEnd w:id="38"/>
     </w:p>
     <w:p/>
     <w:p/>
@@ -9676,7 +9678,7 @@
           <w:rFonts w:ascii="Verdana" w:hAnsi="Verdana"/>
         </w:rPr>
       </w:pPr>
-      <w:bookmarkStart w:id="38" w:name="_Toc509004317"/>
+      <w:bookmarkStart w:id="39" w:name="_Toc509004317"/>
       <w:r>
         <w:rPr>
           <w:rFonts w:ascii="Verdana" w:hAnsi="Verdana"/>
@@ -9702,7 +9704,7 @@
         </w:rPr>
         <w:t>Order and payment systems in a CSP environment</w:t>
       </w:r>
-      <w:bookmarkEnd w:id="38"/>
+      <w:bookmarkEnd w:id="39"/>
     </w:p>
     <w:p/>
     <w:p>
@@ -10205,7 +10207,7 @@
           <w:szCs w:val="24"/>
         </w:rPr>
       </w:pPr>
-      <w:bookmarkStart w:id="39" w:name="_Toc509004287"/>
+      <w:bookmarkStart w:id="40" w:name="_Toc509137197"/>
       <w:r>
         <w:rPr>
           <w:rFonts w:ascii="Verdana" w:hAnsi="Verdana"/>
@@ -10263,7 +10265,7 @@
         </w:rPr>
         <w:t>: Use case I - Checkout and Payment</w:t>
       </w:r>
-      <w:bookmarkEnd w:id="39"/>
+      <w:bookmarkEnd w:id="40"/>
     </w:p>
     <w:p>
       <w:pPr>
@@ -10382,7 +10384,7 @@
           <w:szCs w:val="24"/>
         </w:rPr>
       </w:pPr>
-      <w:bookmarkStart w:id="40" w:name="_Toc509004288"/>
+      <w:bookmarkStart w:id="41" w:name="_Toc509137198"/>
       <w:r>
         <w:rPr>
           <w:rFonts w:ascii="Verdana" w:hAnsi="Verdana"/>
@@ -10440,7 +10442,7 @@
         </w:rPr>
         <w:t>: Use Case II - Payment Settlement</w:t>
       </w:r>
-      <w:bookmarkEnd w:id="40"/>
+      <w:bookmarkEnd w:id="41"/>
     </w:p>
     <w:p>
       <w:pPr>
@@ -10467,7 +10469,7 @@
           <w:rFonts w:ascii="Verdana" w:hAnsi="Verdana"/>
         </w:rPr>
       </w:pPr>
-      <w:bookmarkStart w:id="41" w:name="_Toc509004318"/>
+      <w:bookmarkStart w:id="42" w:name="_Toc509004318"/>
       <w:r>
         <w:rPr>
           <w:rFonts w:ascii="Verdana" w:hAnsi="Verdana"/>
@@ -10480,7 +10482,7 @@
         </w:rPr>
         <w:t>Architecture</w:t>
       </w:r>
-      <w:bookmarkEnd w:id="41"/>
+      <w:bookmarkEnd w:id="42"/>
     </w:p>
     <w:p/>
     <w:p>
@@ -10628,7 +10630,7 @@
           <w:szCs w:val="24"/>
         </w:rPr>
       </w:pPr>
-      <w:bookmarkStart w:id="42" w:name="_Toc509004319"/>
+      <w:bookmarkStart w:id="43" w:name="_Toc509004319"/>
       <w:r>
         <w:rPr>
           <w:rFonts w:ascii="Verdana" w:hAnsi="Verdana"/>
@@ -10638,7 +10640,7 @@
         <w:lastRenderedPageBreak/>
         <w:t>2.3.1 Principal of Microservices</w:t>
       </w:r>
-      <w:bookmarkEnd w:id="42"/>
+      <w:bookmarkEnd w:id="43"/>
     </w:p>
     <w:p>
       <w:pPr>
@@ -10939,7 +10941,7 @@
           <w:b/>
         </w:rPr>
       </w:pPr>
-      <w:bookmarkStart w:id="43" w:name="_Toc509004289"/>
+      <w:bookmarkStart w:id="44" w:name="_Toc509137199"/>
       <w:r>
         <w:rPr>
           <w:rFonts w:ascii="Verdana" w:hAnsi="Verdana"/>
@@ -10983,7 +10985,7 @@
         </w:rPr>
         <w:t>: Principles of Microservices Architecture</w:t>
       </w:r>
-      <w:bookmarkEnd w:id="43"/>
+      <w:bookmarkEnd w:id="44"/>
     </w:p>
     <w:p>
       <w:pPr>
@@ -11003,7 +11005,7 @@
           <w:szCs w:val="24"/>
         </w:rPr>
       </w:pPr>
-      <w:bookmarkStart w:id="44" w:name="_Toc509004320"/>
+      <w:bookmarkStart w:id="45" w:name="_Toc509004320"/>
       <w:r>
         <w:rPr>
           <w:rFonts w:ascii="Verdana" w:hAnsi="Verdana"/>
@@ -11012,7 +11014,7 @@
         </w:rPr>
         <w:t>2.3.1 Decomposing Microservices in TSP</w:t>
       </w:r>
-      <w:bookmarkEnd w:id="44"/>
+      <w:bookmarkEnd w:id="45"/>
     </w:p>
     <w:p>
       <w:pPr>
@@ -11162,7 +11164,7 @@
           <w:szCs w:val="24"/>
         </w:rPr>
       </w:pPr>
-      <w:bookmarkStart w:id="45" w:name="_Toc509004290"/>
+      <w:bookmarkStart w:id="46" w:name="_Toc509137200"/>
       <w:r>
         <w:rPr>
           <w:rFonts w:ascii="Verdana" w:hAnsi="Verdana"/>
@@ -11220,7 +11222,7 @@
         </w:rPr>
         <w:t>: Domain Model</w:t>
       </w:r>
-      <w:bookmarkEnd w:id="45"/>
+      <w:bookmarkEnd w:id="46"/>
     </w:p>
     <w:p>
       <w:pPr>
@@ -11309,7 +11311,7 @@
           <w:szCs w:val="24"/>
         </w:rPr>
       </w:pPr>
-      <w:bookmarkStart w:id="46" w:name="_Toc509004291"/>
+      <w:bookmarkStart w:id="47" w:name="_Toc509137201"/>
       <w:r>
         <w:rPr>
           <w:rFonts w:ascii="Verdana" w:hAnsi="Verdana"/>
@@ -11367,7 +11369,7 @@
         </w:rPr>
         <w:t>: Microservices at Telecommunication Service Provider</w:t>
       </w:r>
-      <w:bookmarkEnd w:id="46"/>
+      <w:bookmarkEnd w:id="47"/>
     </w:p>
     <w:p/>
     <w:p/>
@@ -11378,14 +11380,14 @@
           <w:rFonts w:ascii="Verdana" w:hAnsi="Verdana"/>
         </w:rPr>
       </w:pPr>
-      <w:bookmarkStart w:id="47" w:name="_Toc509004321"/>
+      <w:bookmarkStart w:id="48" w:name="_Toc509004321"/>
       <w:r>
         <w:rPr>
           <w:rFonts w:ascii="Verdana" w:hAnsi="Verdana"/>
         </w:rPr>
         <w:t>2.4 Eventual consistency problem with Microservices</w:t>
       </w:r>
-      <w:bookmarkEnd w:id="47"/>
+      <w:bookmarkEnd w:id="48"/>
       <w:r>
         <w:rPr>
           <w:rFonts w:ascii="Verdana" w:hAnsi="Verdana"/>
@@ -11646,7 +11648,7 @@
           <w:szCs w:val="24"/>
         </w:rPr>
       </w:pPr>
-      <w:bookmarkStart w:id="48" w:name="_Toc509004322"/>
+      <w:bookmarkStart w:id="49" w:name="_Toc509004322"/>
       <w:r>
         <w:rPr>
           <w:rFonts w:ascii="Verdana" w:hAnsi="Verdana"/>
@@ -11680,7 +11682,7 @@
         </w:rPr>
         <w:t>in Microservices Architecture</w:t>
       </w:r>
-      <w:bookmarkEnd w:id="48"/>
+      <w:bookmarkEnd w:id="49"/>
     </w:p>
     <w:p>
       <w:pPr>
@@ -11735,7 +11737,7 @@
           <w:rFonts w:ascii="Verdana" w:hAnsi="Verdana"/>
         </w:rPr>
       </w:pPr>
-      <w:bookmarkStart w:id="49" w:name="_Toc509004323"/>
+      <w:bookmarkStart w:id="50" w:name="_Toc509004323"/>
       <w:r>
         <w:rPr>
           <w:rFonts w:ascii="Verdana" w:hAnsi="Verdana"/>
@@ -11760,7 +11762,7 @@
         </w:rPr>
         <w:t xml:space="preserve"> (XA)</w:t>
       </w:r>
-      <w:bookmarkEnd w:id="49"/>
+      <w:bookmarkEnd w:id="50"/>
     </w:p>
     <w:p/>
     <w:p>
@@ -11891,7 +11893,7 @@
           <w:szCs w:val="24"/>
         </w:rPr>
       </w:pPr>
-      <w:bookmarkStart w:id="50" w:name="_Toc509004292"/>
+      <w:bookmarkStart w:id="51" w:name="_Toc509137202"/>
       <w:r>
         <w:rPr>
           <w:rFonts w:ascii="Verdana" w:hAnsi="Verdana"/>
@@ -11949,7 +11951,7 @@
         </w:rPr>
         <w:t>: Distributed Transactions at TSP</w:t>
       </w:r>
-      <w:bookmarkEnd w:id="50"/>
+      <w:bookmarkEnd w:id="51"/>
     </w:p>
     <w:p>
       <w:pPr>
@@ -12068,7 +12070,7 @@
           <w:szCs w:val="24"/>
         </w:rPr>
       </w:pPr>
-      <w:bookmarkStart w:id="51" w:name="_Toc509004293"/>
+      <w:bookmarkStart w:id="52" w:name="_Toc509137203"/>
       <w:r>
         <w:rPr>
           <w:rFonts w:ascii="Verdana" w:hAnsi="Verdana"/>
@@ -12126,7 +12128,7 @@
         </w:rPr>
         <w:t>: Two Phase Commit in XA</w:t>
       </w:r>
-      <w:bookmarkEnd w:id="51"/>
+      <w:bookmarkEnd w:id="52"/>
     </w:p>
     <w:p>
       <w:pPr>
@@ -12361,7 +12363,7 @@
           <w:rFonts w:ascii="Verdana" w:hAnsi="Verdana"/>
         </w:rPr>
       </w:pPr>
-      <w:bookmarkStart w:id="52" w:name="_Toc509004324"/>
+      <w:bookmarkStart w:id="53" w:name="_Toc509004324"/>
       <w:r>
         <w:rPr>
           <w:rFonts w:ascii="Verdana" w:hAnsi="Verdana"/>
@@ -12392,7 +12394,7 @@
         </w:rPr>
         <w:t>Pattern</w:t>
       </w:r>
-      <w:bookmarkEnd w:id="52"/>
+      <w:bookmarkEnd w:id="53"/>
     </w:p>
     <w:p>
       <w:pPr>
@@ -12509,7 +12511,7 @@
           <w:szCs w:val="24"/>
         </w:rPr>
       </w:pPr>
-      <w:bookmarkStart w:id="53" w:name="_Toc509004294"/>
+      <w:bookmarkStart w:id="54" w:name="_Toc509137204"/>
       <w:r>
         <w:rPr>
           <w:rFonts w:ascii="Verdana" w:hAnsi="Verdana"/>
@@ -12567,7 +12569,7 @@
         </w:rPr>
         <w:t>: Order Checkout through Orchestrator</w:t>
       </w:r>
-      <w:bookmarkEnd w:id="53"/>
+      <w:bookmarkEnd w:id="54"/>
     </w:p>
     <w:p>
       <w:pPr>
@@ -12716,6 +12718,33 @@
     </w:p>
     <w:p>
       <w:pPr>
+        <w:pStyle w:val="ListParagraph"/>
+        <w:numPr>
+          <w:ilvl w:val="0"/>
+          <w:numId w:val="28"/>
+        </w:numPr>
+        <w:jc w:val="both"/>
+        <w:rPr>
+          <w:rFonts w:ascii="Verdana" w:hAnsi="Verdana"/>
+        </w:rPr>
+      </w:pPr>
+      <w:r>
+        <w:rPr>
+          <w:rFonts w:ascii="Verdana" w:hAnsi="Verdana"/>
+          <w:shd w:val="clear" w:color="auto" w:fill="FFFFFF"/>
+        </w:rPr>
+        <w:t>N</w:t>
+      </w:r>
+      <w:r>
+        <w:rPr>
+          <w:rFonts w:ascii="Verdana" w:hAnsi="Verdana"/>
+          <w:shd w:val="clear" w:color="auto" w:fill="FFFFFF"/>
+        </w:rPr>
+        <w:t>ot useful in case of “Use case II” mentioned in section 2.1</w:t>
+      </w:r>
+    </w:p>
+    <w:p>
+      <w:pPr>
         <w:jc w:val="both"/>
         <w:rPr>
           <w:rFonts w:ascii="Verdana" w:hAnsi="Verdana"/>
@@ -12740,7 +12769,7 @@
           <w:rFonts w:ascii="Verdana" w:hAnsi="Verdana"/>
         </w:rPr>
       </w:pPr>
-      <w:bookmarkStart w:id="54" w:name="_Toc509004325"/>
+      <w:bookmarkStart w:id="55" w:name="_Toc509004325"/>
       <w:r>
         <w:rPr>
           <w:rFonts w:ascii="Verdana" w:hAnsi="Verdana"/>
@@ -12789,7 +12818,7 @@
         </w:rPr>
         <w:t>Pattern</w:t>
       </w:r>
-      <w:bookmarkEnd w:id="54"/>
+      <w:bookmarkEnd w:id="55"/>
     </w:p>
     <w:p/>
     <w:p>
@@ -12902,7 +12931,7 @@
           <w:szCs w:val="24"/>
         </w:rPr>
       </w:pPr>
-      <w:bookmarkStart w:id="55" w:name="_Toc509004295"/>
+      <w:bookmarkStart w:id="56" w:name="_Toc509137205"/>
       <w:r>
         <w:rPr>
           <w:rFonts w:ascii="Verdana" w:hAnsi="Verdana"/>
@@ -12969,7 +12998,7 @@
         </w:rPr>
         <w:t xml:space="preserve"> for order checkout</w:t>
       </w:r>
-      <w:bookmarkEnd w:id="55"/>
+      <w:bookmarkEnd w:id="56"/>
     </w:p>
     <w:p>
       <w:pPr>
@@ -12991,14 +13020,14 @@
         <w:rPr>
           <w:rFonts w:ascii="Verdana" w:hAnsi="Verdana"/>
         </w:rPr>
-        <w:t xml:space="preserve">The above architecture remove the direct dependencies between services. Services use an event stream for asynchronous communication of events. Multiple services can consume the same events, do some processing, and then </w:t>
+        <w:t xml:space="preserve">The above architecture remove the direct dependencies between services. Services use an event stream for asynchronous communication of events. </w:t>
       </w:r>
       <w:r>
         <w:rPr>
           <w:rFonts w:ascii="Verdana" w:hAnsi="Verdana"/>
         </w:rPr>
         <w:lastRenderedPageBreak/>
-        <w:t xml:space="preserve">produce their own events back into the event stream, all at the same time. The asynchronous nature of architecture removes the blocking or waiting.  </w:t>
+        <w:t xml:space="preserve">Multiple services can consume the same events, do some processing, and then produce their own events back into the event stream, all at the same time. The asynchronous nature of architecture removes the blocking or waiting.  </w:t>
       </w:r>
     </w:p>
     <w:p>
@@ -13250,14 +13279,14 @@
           <w:rFonts w:ascii="Verdana" w:hAnsi="Verdana"/>
         </w:rPr>
       </w:pPr>
-      <w:bookmarkStart w:id="56" w:name="_Toc509004326"/>
+      <w:bookmarkStart w:id="57" w:name="_Toc509004326"/>
       <w:r>
         <w:rPr>
           <w:rFonts w:ascii="Verdana" w:hAnsi="Verdana"/>
         </w:rPr>
         <w:t>3.4 Using Mix strategy</w:t>
       </w:r>
-      <w:bookmarkEnd w:id="56"/>
+      <w:bookmarkEnd w:id="57"/>
     </w:p>
     <w:p>
       <w:pPr>
@@ -13432,7 +13461,7 @@
           <w:szCs w:val="24"/>
         </w:rPr>
       </w:pPr>
-      <w:bookmarkStart w:id="57" w:name="_Toc509004296"/>
+      <w:bookmarkStart w:id="58" w:name="_Toc509137206"/>
       <w:r>
         <w:rPr>
           <w:rFonts w:ascii="Verdana" w:hAnsi="Verdana"/>
@@ -13488,9 +13517,25 @@
           <w:sz w:val="24"/>
           <w:szCs w:val="24"/>
         </w:rPr>
-        <w:t>: Hybrid Architecture</w:t>
-      </w:r>
-      <w:bookmarkEnd w:id="57"/>
+        <w:t xml:space="preserve">: </w:t>
+      </w:r>
+      <w:r>
+        <w:rPr>
+          <w:rFonts w:ascii="Verdana" w:hAnsi="Verdana"/>
+          <w:sz w:val="24"/>
+          <w:szCs w:val="24"/>
+        </w:rPr>
+        <w:t xml:space="preserve">Mix strategy </w:t>
+      </w:r>
+      <w:r>
+        <w:rPr>
+          <w:rFonts w:ascii="Verdana" w:hAnsi="Verdana"/>
+          <w:sz w:val="24"/>
+          <w:szCs w:val="24"/>
+        </w:rPr>
+        <w:t>Architecture</w:t>
+      </w:r>
+      <w:bookmarkEnd w:id="58"/>
     </w:p>
     <w:p>
       <w:pPr>
@@ -13533,7 +13578,19 @@
         <w:rPr>
           <w:rFonts w:ascii="Verdana" w:hAnsi="Verdana"/>
         </w:rPr>
-        <w:t>Along with the benefits of both architecture pattern this hybrid approach provides the better eventual consistency.</w:t>
+        <w:t xml:space="preserve">Along with the benefits of both architecture pattern this </w:t>
+      </w:r>
+      <w:r>
+        <w:rPr>
+          <w:rFonts w:ascii="Verdana" w:hAnsi="Verdana"/>
+        </w:rPr>
+        <w:t>mix strategy</w:t>
+      </w:r>
+      <w:r>
+        <w:rPr>
+          <w:rFonts w:ascii="Verdana" w:hAnsi="Verdana"/>
+        </w:rPr>
+        <w:t xml:space="preserve"> approach provides the better eventual consistency.</w:t>
       </w:r>
     </w:p>
     <w:p>
@@ -13690,7 +13747,19 @@
         <w:rPr>
           <w:rFonts w:ascii="Verdana" w:hAnsi="Verdana"/>
         </w:rPr>
-        <w:t>In future any new microservice can subscribe to queue for listening to events and act accordingly without any changes in publisher</w:t>
+        <w:t xml:space="preserve">In future any new microservice can subscribe to queue </w:t>
+      </w:r>
+      <w:r>
+        <w:rPr>
+          <w:rFonts w:ascii="Verdana" w:hAnsi="Verdana"/>
+        </w:rPr>
+        <w:t xml:space="preserve">topic </w:t>
+      </w:r>
+      <w:r>
+        <w:rPr>
+          <w:rFonts w:ascii="Verdana" w:hAnsi="Verdana"/>
+        </w:rPr>
+        <w:t>for listening to events and act accordingly without any changes in publisher</w:t>
       </w:r>
     </w:p>
     <w:p>
@@ -13865,7 +13934,7 @@
           <w:rFonts w:ascii="Verdana" w:hAnsi="Verdana"/>
         </w:rPr>
       </w:pPr>
-      <w:bookmarkStart w:id="58" w:name="_Toc509004297"/>
+      <w:bookmarkStart w:id="59" w:name="_Toc509137207"/>
       <w:r>
         <w:rPr>
           <w:rFonts w:ascii="Verdana" w:hAnsi="Verdana"/>
@@ -13907,7 +13976,19 @@
         <w:rPr>
           <w:rFonts w:ascii="Verdana" w:hAnsi="Verdana"/>
         </w:rPr>
-        <w:t>: Hybrid Architecture</w:t>
+        <w:t xml:space="preserve">: </w:t>
+      </w:r>
+      <w:r>
+        <w:rPr>
+          <w:rFonts w:ascii="Verdana" w:hAnsi="Verdana"/>
+        </w:rPr>
+        <w:t>Mix Strategy</w:t>
+      </w:r>
+      <w:r>
+        <w:rPr>
+          <w:rFonts w:ascii="Verdana" w:hAnsi="Verdana"/>
+        </w:rPr>
+        <w:t xml:space="preserve"> Architecture</w:t>
       </w:r>
       <w:r>
         <w:rPr>
@@ -13915,7 +13996,7 @@
         </w:rPr>
         <w:t xml:space="preserve"> – Process flow</w:t>
       </w:r>
-      <w:bookmarkEnd w:id="58"/>
+      <w:bookmarkEnd w:id="59"/>
     </w:p>
     <w:p>
       <w:pPr>
@@ -13937,7 +14018,19 @@
         <w:rPr>
           <w:rFonts w:ascii="Verdana" w:hAnsi="Verdana"/>
         </w:rPr>
-        <w:t xml:space="preserve">The above diagram depicts the information flow in hybrid architecture. </w:t>
+        <w:t xml:space="preserve">The above diagram depicts the information flow in </w:t>
+      </w:r>
+      <w:r>
+        <w:rPr>
+          <w:rFonts w:ascii="Verdana" w:hAnsi="Verdana"/>
+        </w:rPr>
+        <w:t>mix strategy</w:t>
+      </w:r>
+      <w:r>
+        <w:rPr>
+          <w:rFonts w:ascii="Verdana" w:hAnsi="Verdana"/>
+        </w:rPr>
+        <w:t xml:space="preserve"> architecture. </w:t>
       </w:r>
       <w:r>
         <w:rPr>
@@ -14163,7 +14256,7 @@
           <w:szCs w:val="28"/>
         </w:rPr>
       </w:pPr>
-      <w:bookmarkStart w:id="59" w:name="_Toc509004327"/>
+      <w:bookmarkStart w:id="60" w:name="_Toc509004327"/>
       <w:r>
         <w:rPr>
           <w:rFonts w:ascii="Verdana" w:hAnsi="Verdana"/>
@@ -14181,7 +14274,7 @@
         </w:rPr>
         <w:t>documentation</w:t>
       </w:r>
-      <w:bookmarkEnd w:id="59"/>
+      <w:bookmarkEnd w:id="60"/>
     </w:p>
     <w:p>
       <w:pPr>
@@ -14194,7 +14287,19 @@
         <w:rPr>
           <w:rFonts w:ascii="Verdana" w:hAnsi="Verdana"/>
         </w:rPr>
-        <w:t xml:space="preserve">This chapter describes the background, objective design and result of Proof-Of-Concept carried to check eventual consistency in microservice architecture. This POC will demonstrate the use of hybrid architecture in achieving eventual consistency across </w:t>
+        <w:t xml:space="preserve">This chapter describes the background, objective design and result of Proof-Of-Concept carried to check eventual consistency in microservice architecture. This POC will demonstrate the use of </w:t>
+      </w:r>
+      <w:r>
+        <w:rPr>
+          <w:rFonts w:ascii="Verdana" w:hAnsi="Verdana"/>
+        </w:rPr>
+        <w:t>mix strategy</w:t>
+      </w:r>
+      <w:r>
+        <w:rPr>
+          <w:rFonts w:ascii="Verdana" w:hAnsi="Verdana"/>
+        </w:rPr>
+        <w:t xml:space="preserve"> in achieving eventual consistency across </w:t>
       </w:r>
       <w:r>
         <w:rPr>
@@ -14242,7 +14347,7 @@
           <w:szCs w:val="24"/>
         </w:rPr>
       </w:pPr>
-      <w:bookmarkStart w:id="60" w:name="_Toc509004328"/>
+      <w:bookmarkStart w:id="61" w:name="_Toc509004328"/>
       <w:r>
         <w:rPr>
           <w:rFonts w:ascii="Verdana" w:hAnsi="Verdana"/>
@@ -14267,7 +14372,7 @@
         </w:rPr>
         <w:t xml:space="preserve"> Objective</w:t>
       </w:r>
-      <w:bookmarkEnd w:id="60"/>
+      <w:bookmarkEnd w:id="61"/>
     </w:p>
     <w:p>
       <w:pPr>
@@ -14528,7 +14633,7 @@
           <w:szCs w:val="24"/>
         </w:rPr>
       </w:pPr>
-      <w:bookmarkStart w:id="61" w:name="_Toc509004329"/>
+      <w:bookmarkStart w:id="62" w:name="_Toc509004329"/>
       <w:r>
         <w:rPr>
           <w:rFonts w:ascii="Verdana" w:hAnsi="Verdana"/>
@@ -14561,7 +14666,7 @@
         </w:rPr>
         <w:t>details</w:t>
       </w:r>
-      <w:bookmarkEnd w:id="61"/>
+      <w:bookmarkEnd w:id="62"/>
     </w:p>
     <w:p>
       <w:pPr>
@@ -14910,7 +15015,7 @@
           <w:szCs w:val="24"/>
         </w:rPr>
       </w:pPr>
-      <w:bookmarkStart w:id="62" w:name="_Toc509004298"/>
+      <w:bookmarkStart w:id="63" w:name="_Toc509137208"/>
       <w:r>
         <w:rPr>
           <w:rFonts w:ascii="Verdana" w:hAnsi="Verdana"/>
@@ -14977,7 +15082,7 @@
         </w:rPr>
         <w:t xml:space="preserve"> microservice</w:t>
       </w:r>
-      <w:bookmarkEnd w:id="62"/>
+      <w:bookmarkEnd w:id="63"/>
     </w:p>
     <w:p>
       <w:pPr>
@@ -15032,7 +15137,19 @@
         <w:rPr>
           <w:rFonts w:ascii="Verdana" w:hAnsi="Verdana"/>
         </w:rPr>
-        <w:t>following diagram. The state of each business object is maintained (eventual consistency) using hybrid model.</w:t>
+        <w:t xml:space="preserve">following diagram. The state of each business object is maintained (eventual consistency) using </w:t>
+      </w:r>
+      <w:r>
+        <w:rPr>
+          <w:rFonts w:ascii="Verdana" w:hAnsi="Verdana"/>
+        </w:rPr>
+        <w:t>mix strategy</w:t>
+      </w:r>
+      <w:r>
+        <w:rPr>
+          <w:rFonts w:ascii="Verdana" w:hAnsi="Verdana"/>
+        </w:rPr>
+        <w:t xml:space="preserve"> model.</w:t>
       </w:r>
     </w:p>
     <w:p>
@@ -15112,7 +15229,7 @@
           <w:rFonts w:ascii="Verdana" w:hAnsi="Verdana"/>
         </w:rPr>
       </w:pPr>
-      <w:bookmarkStart w:id="63" w:name="_Toc509004299"/>
+      <w:bookmarkStart w:id="64" w:name="_Toc509137209"/>
       <w:r>
         <w:rPr>
           <w:rFonts w:ascii="Verdana" w:hAnsi="Verdana"/>
@@ -15163,7 +15280,7 @@
         </w:rPr>
         <w:t>PoC</w:t>
       </w:r>
-      <w:bookmarkEnd w:id="63"/>
+      <w:bookmarkEnd w:id="64"/>
       <w:proofErr w:type="spellEnd"/>
     </w:p>
     <w:p>
@@ -15383,7 +15500,7 @@
           <w:szCs w:val="24"/>
         </w:rPr>
       </w:pPr>
-      <w:bookmarkStart w:id="64" w:name="_Toc509004300"/>
+      <w:bookmarkStart w:id="65" w:name="_Toc509137210"/>
       <w:r>
         <w:rPr>
           <w:rFonts w:ascii="Verdana" w:hAnsi="Verdana"/>
@@ -15441,7 +15558,7 @@
         </w:rPr>
         <w:t>: Deployment Diagram</w:t>
       </w:r>
-      <w:bookmarkEnd w:id="64"/>
+      <w:bookmarkEnd w:id="65"/>
     </w:p>
     <w:p>
       <w:pPr>
@@ -15572,7 +15689,7 @@
           <w:szCs w:val="24"/>
         </w:rPr>
       </w:pPr>
-      <w:bookmarkStart w:id="65" w:name="_Toc509004301"/>
+      <w:bookmarkStart w:id="66" w:name="_Toc509137211"/>
       <w:r>
         <w:rPr>
           <w:rFonts w:ascii="Verdana" w:hAnsi="Verdana"/>
@@ -15630,7 +15747,7 @@
         </w:rPr>
         <w:t>: Order Checkout sequence diagram</w:t>
       </w:r>
-      <w:bookmarkEnd w:id="65"/>
+      <w:bookmarkEnd w:id="66"/>
     </w:p>
     <w:p>
       <w:pPr>
@@ -15836,7 +15953,7 @@
           <w:szCs w:val="24"/>
         </w:rPr>
       </w:pPr>
-      <w:bookmarkStart w:id="66" w:name="_Toc509004302"/>
+      <w:bookmarkStart w:id="67" w:name="_Toc509137212"/>
       <w:r>
         <w:rPr>
           <w:rFonts w:ascii="Verdana" w:hAnsi="Verdana"/>
@@ -15894,7 +16011,7 @@
         </w:rPr>
         <w:t>: Event handling sequence diagram</w:t>
       </w:r>
-      <w:bookmarkEnd w:id="66"/>
+      <w:bookmarkEnd w:id="67"/>
     </w:p>
     <w:p/>
     <w:p>
@@ -16123,7 +16240,7 @@
           <w:szCs w:val="24"/>
         </w:rPr>
       </w:pPr>
-      <w:bookmarkStart w:id="67" w:name="_Toc509004330"/>
+      <w:bookmarkStart w:id="68" w:name="_Toc509004330"/>
       <w:r>
         <w:rPr>
           <w:rFonts w:ascii="Verdana" w:hAnsi="Verdana"/>
@@ -16149,7 +16266,7 @@
         </w:rPr>
         <w:t xml:space="preserve"> Test Cases &amp; Result</w:t>
       </w:r>
-      <w:bookmarkEnd w:id="67"/>
+      <w:bookmarkEnd w:id="68"/>
     </w:p>
     <w:p>
       <w:pPr>
@@ -16169,7 +16286,7 @@
           <w:szCs w:val="24"/>
         </w:rPr>
       </w:pPr>
-      <w:bookmarkStart w:id="68" w:name="_Toc509004331"/>
+      <w:bookmarkStart w:id="69" w:name="_Toc509004331"/>
       <w:r>
         <w:rPr>
           <w:rFonts w:ascii="Verdana" w:hAnsi="Verdana"/>
@@ -16194,7 +16311,7 @@
         </w:rPr>
         <w:t>.1 Test Cases</w:t>
       </w:r>
-      <w:bookmarkEnd w:id="68"/>
+      <w:bookmarkEnd w:id="69"/>
     </w:p>
     <w:p>
       <w:pPr>
@@ -16953,7 +17070,7 @@
           <w:szCs w:val="24"/>
         </w:rPr>
       </w:pPr>
-      <w:bookmarkStart w:id="69" w:name="_Toc509004277"/>
+      <w:bookmarkStart w:id="70" w:name="_Toc509004277"/>
       <w:r>
         <w:rPr>
           <w:rFonts w:ascii="Verdana" w:hAnsi="Verdana"/>
@@ -17011,7 +17128,7 @@
         </w:rPr>
         <w:t>: Test Cases</w:t>
       </w:r>
-      <w:bookmarkEnd w:id="69"/>
+      <w:bookmarkEnd w:id="70"/>
     </w:p>
     <w:p>
       <w:pPr>
@@ -17030,7 +17147,7 @@
           <w:szCs w:val="24"/>
         </w:rPr>
       </w:pPr>
-      <w:bookmarkStart w:id="70" w:name="_Toc509004332"/>
+      <w:bookmarkStart w:id="71" w:name="_Toc509004332"/>
       <w:r>
         <w:rPr>
           <w:rFonts w:ascii="Verdana" w:hAnsi="Verdana"/>
@@ -17095,7 +17212,7 @@
         </w:rPr>
         <w:t xml:space="preserve"> and Actions Taken</w:t>
       </w:r>
-      <w:bookmarkEnd w:id="70"/>
+      <w:bookmarkEnd w:id="71"/>
     </w:p>
     <w:p>
       <w:pPr>
@@ -17255,7 +17372,7 @@
           <w:szCs w:val="24"/>
         </w:rPr>
       </w:pPr>
-      <w:bookmarkStart w:id="71" w:name="_Toc509004333"/>
+      <w:bookmarkStart w:id="72" w:name="_Toc509004333"/>
       <w:r>
         <w:rPr>
           <w:rFonts w:ascii="Verdana" w:hAnsi="Verdana"/>
@@ -17265,7 +17382,7 @@
         <w:lastRenderedPageBreak/>
         <w:t>Summary</w:t>
       </w:r>
-      <w:bookmarkEnd w:id="71"/>
+      <w:bookmarkEnd w:id="72"/>
     </w:p>
     <w:p>
       <w:pPr>
@@ -17288,7 +17405,19 @@
         <w:rPr>
           <w:rFonts w:ascii="Verdana" w:hAnsi="Verdana"/>
         </w:rPr>
-        <w:t>The hybrid architecture can be adopted in developing Microservices real time financial system for Communication Service Provider</w:t>
+        <w:t xml:space="preserve">The </w:t>
+      </w:r>
+      <w:r>
+        <w:rPr>
+          <w:rFonts w:ascii="Verdana" w:hAnsi="Verdana"/>
+        </w:rPr>
+        <w:t>mix strategy</w:t>
+      </w:r>
+      <w:r>
+        <w:rPr>
+          <w:rFonts w:ascii="Verdana" w:hAnsi="Verdana"/>
+        </w:rPr>
+        <w:t xml:space="preserve"> can be adopted in developing Microservices real time financial system for Communication Service Provider</w:t>
       </w:r>
       <w:r>
         <w:rPr>
@@ -17339,7 +17468,7 @@
           <w:szCs w:val="24"/>
         </w:rPr>
       </w:pPr>
-      <w:bookmarkStart w:id="72" w:name="_Toc509004334"/>
+      <w:bookmarkStart w:id="73" w:name="_Toc509004334"/>
       <w:r>
         <w:rPr>
           <w:rFonts w:ascii="Verdana" w:hAnsi="Verdana"/>
@@ -17349,7 +17478,7 @@
         <w:lastRenderedPageBreak/>
         <w:t>Conclusions and Recommendations</w:t>
       </w:r>
-      <w:bookmarkEnd w:id="72"/>
+      <w:bookmarkEnd w:id="73"/>
     </w:p>
     <w:p>
       <w:pPr>
@@ -17401,7 +17530,7 @@
           <w:szCs w:val="24"/>
         </w:rPr>
       </w:pPr>
-      <w:bookmarkStart w:id="73" w:name="_Toc509004335"/>
+      <w:bookmarkStart w:id="74" w:name="_Toc509004335"/>
       <w:r>
         <w:rPr>
           <w:rFonts w:ascii="Verdana" w:hAnsi="Verdana"/>
@@ -17411,7 +17540,7 @@
         <w:lastRenderedPageBreak/>
         <w:t>Directions for Future Work</w:t>
       </w:r>
-      <w:bookmarkEnd w:id="73"/>
+      <w:bookmarkEnd w:id="74"/>
     </w:p>
     <w:p>
       <w:pPr>
@@ -17737,7 +17866,7 @@
           <w:szCs w:val="24"/>
         </w:rPr>
       </w:pPr>
-      <w:bookmarkStart w:id="74" w:name="_Toc509004336"/>
+      <w:bookmarkStart w:id="75" w:name="_Toc509004336"/>
       <w:r>
         <w:rPr>
           <w:rFonts w:ascii="Verdana" w:hAnsi="Verdana"/>
@@ -17747,7 +17876,7 @@
         <w:lastRenderedPageBreak/>
         <w:t>Bibliography</w:t>
       </w:r>
-      <w:bookmarkEnd w:id="74"/>
+      <w:bookmarkEnd w:id="75"/>
     </w:p>
     <w:p>
       <w:pPr>
@@ -18169,8 +18298,6 @@
         </w:rPr>
         <w:t xml:space="preserve"> (2017)</w:t>
       </w:r>
-      <w:bookmarkStart w:id="75" w:name="_GoBack"/>
-      <w:bookmarkEnd w:id="75"/>
     </w:p>
     <w:p>
       <w:pPr>
@@ -20914,7 +21041,7 @@
                 <w:sz w:val="20"/>
                 <w:szCs w:val="20"/>
               </w:rPr>
-              <w:t>28</w:t>
+              <w:t>11</w:t>
             </w:r>
             <w:r>
               <w:rPr>
@@ -26612,7 +26739,7 @@
 </file>
 
 <file path=customXml/itemProps1.xml><?xml version="1.0" encoding="utf-8"?>
-<ds:datastoreItem xmlns:ds="http://schemas.openxmlformats.org/officeDocument/2006/customXml" ds:itemID="{FD8C7B1B-D9D6-4F98-86F9-EA1202A15300}">
+<ds:datastoreItem xmlns:ds="http://schemas.openxmlformats.org/officeDocument/2006/customXml" ds:itemID="{B3981942-AF81-4F33-B2E3-492AE23D2790}">
   <ds:schemaRefs>
     <ds:schemaRef ds:uri="http://schemas.openxmlformats.org/officeDocument/2006/bibliography"/>
   </ds:schemaRefs>

</xml_diff>